<commit_message>
[ci-skip] update docs for github pages
</commit_message>
<xml_diff>
--- a/docs/assets/春松客服路线图.docx
+++ b/docs/assets/春松客服路线图.docx
@@ -179,7 +179,7 @@
         <w:pStyle w:val="BodyText"/>
       </w:pPr>
     </w:p>
-    <w:bookmarkStart w:id="25" w:name="春松客服路线图"/>
+    <w:bookmarkStart w:id="27" w:name="春松客服路线图"/>
     <w:p>
       <w:pPr>
         <w:pStyle w:val="Heading2"/>
@@ -207,22 +207,23 @@
     <w:tbl>
       <w:tblPr>
         <w:tblStyle w:val="Table"/>
-        <w:tblW w:type="pct" w:w="0.0"/>
-        <w:tblLook w:firstRow="1" w:lastRow="0" w:firstColumn="0" w:lastColumn="0" w:noHBand="0" w:noVBand="0"/>
+        <w:tblW w:type="pct" w:w="5000"/>
+        <w:tblLook w:firstRow="1" w:lastRow="0" w:firstColumn="0" w:lastColumn="0" w:noHBand="0" w:noVBand="0" w:val="0020"/>
         <w:tblCaption w:val="Table 1.1 文档版本"/>
       </w:tblPr>
-      <w:tblGrid/>
+      <w:tblGrid>
+        <w:gridCol w:w="1584"/>
+        <w:gridCol w:w="1584"/>
+        <w:gridCol w:w="1584"/>
+        <w:gridCol w:w="1584"/>
+        <w:gridCol w:w="1584"/>
+      </w:tblGrid>
       <w:tr>
         <w:trPr>
-          <w:cnfStyle w:firstRow="1"/>
+          <w:tblHeader w:val="true"/>
         </w:trPr>
         <w:tc>
-          <w:tcPr>
-            <w:tcBorders>
-              <w:bottom w:val="single"/>
-            </w:tcBorders>
-            <w:vAlign w:val="bottom"/>
-          </w:tcPr>
+          <w:tcPr/>
           <w:p>
             <w:pPr>
               <w:pStyle w:val="Compact"/>
@@ -234,12 +235,7 @@
           </w:p>
         </w:tc>
         <w:tc>
-          <w:tcPr>
-            <w:tcBorders>
-              <w:bottom w:val="single"/>
-            </w:tcBorders>
-            <w:vAlign w:val="bottom"/>
-          </w:tcPr>
+          <w:tcPr/>
           <w:p>
             <w:pPr>
               <w:pStyle w:val="Compact"/>
@@ -251,12 +247,7 @@
           </w:p>
         </w:tc>
         <w:tc>
-          <w:tcPr>
-            <w:tcBorders>
-              <w:bottom w:val="single"/>
-            </w:tcBorders>
-            <w:vAlign w:val="bottom"/>
-          </w:tcPr>
+          <w:tcPr/>
           <w:p>
             <w:pPr>
               <w:pStyle w:val="Compact"/>
@@ -268,12 +259,7 @@
           </w:p>
         </w:tc>
         <w:tc>
-          <w:tcPr>
-            <w:tcBorders>
-              <w:bottom w:val="single"/>
-            </w:tcBorders>
-            <w:vAlign w:val="bottom"/>
-          </w:tcPr>
+          <w:tcPr/>
           <w:p>
             <w:pPr>
               <w:pStyle w:val="Compact"/>
@@ -285,12 +271,7 @@
           </w:p>
         </w:tc>
         <w:tc>
-          <w:tcPr>
-            <w:tcBorders>
-              <w:bottom w:val="single"/>
-            </w:tcBorders>
-            <w:vAlign w:val="bottom"/>
-          </w:tcPr>
+          <w:tcPr/>
           <w:p>
             <w:pPr>
               <w:pStyle w:val="Compact"/>
@@ -304,6 +285,7 @@
       </w:tr>
       <w:tr>
         <w:tc>
+          <w:tcPr/>
           <w:p>
             <w:pPr>
               <w:pStyle w:val="Compact"/>
@@ -314,23 +296,25 @@
                 <w:rPr>
                   <w:rStyle w:val="Hyperlink"/>
                 </w:rPr>
-                <w:t xml:space="preserve">3562c51</w:t>
+                <w:t xml:space="preserve">d09d1fd</w:t>
               </w:r>
             </w:hyperlink>
           </w:p>
         </w:tc>
         <w:tc>
+          <w:tcPr/>
           <w:p>
             <w:pPr>
               <w:pStyle w:val="Compact"/>
               <w:jc w:val="left"/>
             </w:pPr>
             <w:r>
-              <w:t xml:space="preserve">2022-05-04 09:08:22</w:t>
+              <w:t xml:space="preserve">2022-05-04 09:18:10</w:t>
             </w:r>
           </w:p>
         </w:tc>
         <w:tc>
+          <w:tcPr/>
           <w:p>
             <w:pPr>
               <w:pStyle w:val="Compact"/>
@@ -347,6 +331,7 @@
           </w:p>
         </w:tc>
         <w:tc>
+          <w:tcPr/>
           <w:p>
             <w:pPr>
               <w:pStyle w:val="Compact"/>
@@ -363,6 +348,7 @@
           </w:p>
         </w:tc>
         <w:tc>
+          <w:tcPr/>
           <w:p>
             <w:pPr>
               <w:pStyle w:val="Compact"/>
@@ -389,12 +375,12 @@
           <wp:inline>
             <wp:extent cx="5486400" cy="2246292"/>
             <wp:effectExtent b="0" l="0" r="0" t="0"/>
-            <wp:docPr descr="Figure 1.1 团结合作，共赢未来" title="" id="1" name="Picture"/>
+            <wp:docPr descr="Figure 1.1 团结合作，共赢未来" title="" id="25" name="Picture"/>
             <a:graphic>
               <a:graphicData uri="http://schemas.openxmlformats.org/drawingml/2006/picture">
                 <pic:pic>
                   <pic:nvPicPr>
-                    <pic:cNvPr descr="../assets/screenshot-20220417-104259.png" id="0" name="Picture"/>
+                    <pic:cNvPr descr="../assets/screenshot-20220417-104259.png" id="26" name="Picture"/>
                     <pic:cNvPicPr>
                       <a:picLocks noChangeArrowheads="1" noChangeAspect="1"/>
                     </pic:cNvPicPr>
@@ -445,8 +431,8 @@
         <w:pStyle w:val="BodyText"/>
       </w:pPr>
     </w:p>
-    <w:bookmarkEnd w:id="25"/>
-    <w:bookmarkStart w:id="28" w:name="渠道管理"/>
+    <w:bookmarkEnd w:id="27"/>
+    <w:bookmarkStart w:id="30" w:name="渠道管理"/>
     <w:p>
       <w:pPr>
         <w:pStyle w:val="Heading2"/>
@@ -460,7 +446,7 @@
         <w:pStyle w:val="FirstParagraph"/>
       </w:pPr>
     </w:p>
-    <w:bookmarkStart w:id="27" w:name="呼叫中心"/>
+    <w:bookmarkStart w:id="29" w:name="呼叫中心"/>
     <w:p>
       <w:pPr>
         <w:pStyle w:val="Heading3"/>
@@ -474,7 +460,7 @@
         <w:pStyle w:val="FirstParagraph"/>
       </w:pPr>
     </w:p>
-    <w:bookmarkStart w:id="26" w:name="支持创建语音渠道"/>
+    <w:bookmarkStart w:id="28" w:name="支持创建语音渠道"/>
     <w:p>
       <w:pPr>
         <w:pStyle w:val="Heading4"/>
@@ -498,114 +484,114 @@
         <w:pStyle w:val="FirstParagraph"/>
       </w:pPr>
     </w:p>
-    <w:bookmarkEnd w:id="26"/>
-    <w:bookmarkEnd w:id="27"/>
     <w:bookmarkEnd w:id="28"/>
-    <w:bookmarkStart w:id="31" w:name="坐席工作台"/>
-    <w:p>
-      <w:pPr>
-        <w:pStyle w:val="Heading2"/>
-      </w:pPr>
-      <w:r>
-        <w:t xml:space="preserve">3. 坐席工作台</w:t>
-      </w:r>
-    </w:p>
-    <w:p>
-      <w:pPr>
-        <w:pStyle w:val="FirstParagraph"/>
-      </w:pPr>
-    </w:p>
-    <w:bookmarkStart w:id="30" w:name="支持右侧面板中添加自定义的业务数据挂件"/>
-    <w:p>
-      <w:pPr>
-        <w:pStyle w:val="Heading3"/>
-      </w:pPr>
-      <w:r>
-        <w:t xml:space="preserve">3.1. 支持右侧面板中添加自定义的业务数据挂件</w:t>
-      </w:r>
-    </w:p>
-    <w:p>
-      <w:pPr>
-        <w:pStyle w:val="FirstParagraph"/>
-      </w:pPr>
-      <w:r>
-        <w:t xml:space="preserve">负责人：</w:t>
-      </w:r>
-      <w:r>
-        <w:t xml:space="preserve"> </w:t>
-      </w:r>
-      <w:r>
-        <w:t xml:space="preserve">利益攸关方：</w:t>
-      </w:r>
-    </w:p>
-    <w:p>
-      <w:pPr>
-        <w:pStyle w:val="BodyText"/>
-      </w:pPr>
-    </w:p>
-    <w:bookmarkStart w:id="29" w:name="描述"/>
-    <w:p>
-      <w:pPr>
-        <w:pStyle w:val="Heading4"/>
-      </w:pPr>
-      <w:r>
-        <w:t xml:space="preserve">3.1.1. 描述</w:t>
-      </w:r>
-    </w:p>
-    <w:p>
-      <w:r>
-        <w:br w:type="page"/>
-      </w:r>
-    </w:p>
-    <w:p>
-      <w:pPr>
-        <w:pStyle w:val="FirstParagraph"/>
-      </w:pPr>
-    </w:p>
     <w:bookmarkEnd w:id="29"/>
     <w:bookmarkEnd w:id="30"/>
+    <w:bookmarkStart w:id="33" w:name="坐席工作台"/>
+    <w:p>
+      <w:pPr>
+        <w:pStyle w:val="Heading2"/>
+      </w:pPr>
+      <w:r>
+        <w:t xml:space="preserve">3. 坐席工作台</w:t>
+      </w:r>
+    </w:p>
+    <w:p>
+      <w:pPr>
+        <w:pStyle w:val="FirstParagraph"/>
+      </w:pPr>
+    </w:p>
+    <w:bookmarkStart w:id="32" w:name="支持右侧面板中添加自定义的业务数据挂件"/>
+    <w:p>
+      <w:pPr>
+        <w:pStyle w:val="Heading3"/>
+      </w:pPr>
+      <w:r>
+        <w:t xml:space="preserve">3.1. 支持右侧面板中添加自定义的业务数据挂件</w:t>
+      </w:r>
+    </w:p>
+    <w:p>
+      <w:pPr>
+        <w:pStyle w:val="FirstParagraph"/>
+      </w:pPr>
+      <w:r>
+        <w:t xml:space="preserve">负责人：</w:t>
+      </w:r>
+      <w:r>
+        <w:t xml:space="preserve"> </w:t>
+      </w:r>
+      <w:r>
+        <w:t xml:space="preserve">利益攸关方：</w:t>
+      </w:r>
+    </w:p>
+    <w:p>
+      <w:pPr>
+        <w:pStyle w:val="BodyText"/>
+      </w:pPr>
+    </w:p>
+    <w:bookmarkStart w:id="31" w:name="描述"/>
+    <w:p>
+      <w:pPr>
+        <w:pStyle w:val="Heading4"/>
+      </w:pPr>
+      <w:r>
+        <w:t xml:space="preserve">3.1.1. 描述</w:t>
+      </w:r>
+    </w:p>
+    <w:p>
+      <w:r>
+        <w:br w:type="page"/>
+      </w:r>
+    </w:p>
+    <w:p>
+      <w:pPr>
+        <w:pStyle w:val="FirstParagraph"/>
+      </w:pPr>
+    </w:p>
     <w:bookmarkEnd w:id="31"/>
-    <w:bookmarkStart w:id="33" w:name="机器人客服"/>
-    <w:p>
-      <w:pPr>
-        <w:pStyle w:val="Heading2"/>
-      </w:pPr>
-      <w:r>
-        <w:t xml:space="preserve">4. 机器人客服</w:t>
-      </w:r>
-    </w:p>
-    <w:p>
-      <w:pPr>
-        <w:pStyle w:val="FirstParagraph"/>
-      </w:pPr>
-    </w:p>
-    <w:bookmarkStart w:id="32" w:name="支持人工坐席时机器人外挂"/>
-    <w:p>
-      <w:pPr>
-        <w:pStyle w:val="Heading3"/>
-      </w:pPr>
-      <w:r>
-        <w:t xml:space="preserve">4.1. 支持人工坐席时，机器人外挂</w:t>
-      </w:r>
-    </w:p>
-    <w:p>
-      <w:r>
-        <w:br w:type="page"/>
-      </w:r>
-    </w:p>
-    <w:p>
-      <w:pPr>
-        <w:pStyle w:val="FirstParagraph"/>
-      </w:pPr>
-    </w:p>
     <w:bookmarkEnd w:id="32"/>
     <w:bookmarkEnd w:id="33"/>
-    <w:bookmarkStart w:id="34" w:name="系统多语言"/>
+    <w:bookmarkStart w:id="35" w:name="机器人客服"/>
     <w:p>
       <w:pPr>
         <w:pStyle w:val="Heading2"/>
       </w:pPr>
       <w:r>
+        <w:t xml:space="preserve">4. 机器人客服</w:t>
+      </w:r>
+    </w:p>
+    <w:p>
+      <w:pPr>
+        <w:pStyle w:val="FirstParagraph"/>
+      </w:pPr>
+    </w:p>
+    <w:bookmarkStart w:id="34" w:name="支持人工坐席时机器人外挂"/>
+    <w:p>
+      <w:pPr>
+        <w:pStyle w:val="Heading3"/>
+      </w:pPr>
+      <w:r>
+        <w:t xml:space="preserve">4.1. 支持人工坐席时，机器人外挂</w:t>
+      </w:r>
+    </w:p>
+    <w:p>
+      <w:r>
+        <w:br w:type="page"/>
+      </w:r>
+    </w:p>
+    <w:p>
+      <w:pPr>
+        <w:pStyle w:val="FirstParagraph"/>
+      </w:pPr>
+    </w:p>
+    <w:bookmarkEnd w:id="34"/>
+    <w:bookmarkEnd w:id="35"/>
+    <w:bookmarkStart w:id="36" w:name="系统多语言"/>
+    <w:p>
+      <w:pPr>
+        <w:pStyle w:val="Heading2"/>
+      </w:pPr>
+      <w:r>
         <w:t xml:space="preserve">5. 系统多语言</w:t>
       </w:r>
     </w:p>
@@ -614,16 +600,16 @@
         <w:br w:type="page"/>
       </w:r>
     </w:p>
-    <w:bookmarkEnd w:id="34"/>
+    <w:bookmarkEnd w:id="36"/>
     <w:sectPr>
-      <w:headerReference w:type="even" r:id="rId10"/>
-      <w:headerReference w:type="default" r:id="rId9"/>
-      <w:footerReference w:type="even" r:id="rId12"/>
-      <w:footerReference w:type="default" r:id="rId14"/>
-      <w:headerReference w:type="first" r:id="rId11"/>
-      <w:footerReference w:type="first" r:id="rId13"/>
-      <w:pgSz w:w="12240" w:h="15840"/>
-      <w:pgMar w:top="1440" w:right="1800" w:bottom="1440" w:left="1800" w:header="720" w:footer="720" w:gutter="0"/>
+      <w:headerReference r:id="rId10" w:type="even"/>
+      <w:headerReference r:id="rId9" w:type="default"/>
+      <w:footerReference r:id="rId12" w:type="even"/>
+      <w:footerReference r:id="rId14" w:type="default"/>
+      <w:headerReference r:id="rId11" w:type="first"/>
+      <w:footerReference r:id="rId13" w:type="first"/>
+      <w:pgSz w:h="15840" w:w="12240"/>
+      <w:pgMar w:bottom="1440" w:footer="720" w:gutter="0" w:header="720" w:left="1800" w:right="1800" w:top="1440"/>
       <w:cols w:space="720"/>
     </w:sectPr>
   </w:body>
@@ -906,8 +892,8 @@
 </file>
 
 <file path=word/numbering.xml><?xml version="1.0" encoding="utf-8"?>
-<w:numbering xmlns:wpc="http://schemas.microsoft.com/office/word/2010/wordprocessingCanvas" xmlns:cx="http://schemas.microsoft.com/office/drawing/2014/chartex" xmlns:cx1="http://schemas.microsoft.com/office/drawing/2015/9/8/chartex" xmlns:cx2="http://schemas.microsoft.com/office/drawing/2015/10/21/chartex" xmlns:cx3="http://schemas.microsoft.com/office/drawing/2016/5/9/chartex" xmlns:cx4="http://schemas.microsoft.com/office/drawing/2016/5/10/chartex" xmlns:cx5="http://schemas.microsoft.com/office/drawing/2016/5/11/chartex" xmlns:cx6="http://schemas.microsoft.com/office/drawing/2016/5/12/chartex" xmlns:cx7="http://schemas.microsoft.com/office/drawing/2016/5/13/chartex" xmlns:cx8="http://schemas.microsoft.com/office/drawing/2016/5/14/chartex" xmlns:mc="http://schemas.openxmlformats.org/markup-compatibility/2006" xmlns:aink="http://schemas.microsoft.com/office/drawing/2016/ink" xmlns:am3d="http://schemas.microsoft.com/office/drawing/2017/model3d" xmlns:o="urn:schemas-microsoft-com:office:office" xmlns:oel="http://schemas.microsoft.com/office/2019/extlst" xmlns:r="http://schemas.openxmlformats.org/officeDocument/2006/relationships" xmlns:m="http://schemas.openxmlformats.org/officeDocument/2006/math" xmlns:v="urn:schemas-microsoft-com:vml" xmlns:wp14="http://schemas.microsoft.com/office/word/2010/wordprocessingDrawing" xmlns:wp="http://schemas.openxmlformats.org/drawingml/2006/wordprocessingDrawing" xmlns:w10="urn:schemas-microsoft-com:office:word" xmlns:w="http://schemas.openxmlformats.org/wordprocessingml/2006/main" xmlns:w14="http://schemas.microsoft.com/office/word/2010/wordml" xmlns:w15="http://schemas.microsoft.com/office/word/2012/wordml" xmlns:w16cex="http://schemas.microsoft.com/office/word/2018/wordml/cex" xmlns:w16cid="http://schemas.microsoft.com/office/word/2016/wordml/cid" xmlns:w16="http://schemas.microsoft.com/office/word/2018/wordml" xmlns:w16sdtdh="http://schemas.microsoft.com/office/word/2020/wordml/sdtdatahash" xmlns:w16se="http://schemas.microsoft.com/office/word/2015/wordml/symex" xmlns:wpg="http://schemas.microsoft.com/office/word/2010/wordprocessingGroup" xmlns:wpi="http://schemas.microsoft.com/office/word/2010/wordprocessingInk" xmlns:wne="http://schemas.microsoft.com/office/word/2006/wordml" xmlns:wps="http://schemas.microsoft.com/office/word/2010/wordprocessingShape" mc:Ignorable="w14 w15 w16se w16cid w16 w16cex w16sdtdh wp14">
-  <w:abstractNum w:abstractNumId="0" w15:restartNumberingAfterBreak="0">
+<w:numbering xmlns:aink="http://schemas.microsoft.com/office/drawing/2016/ink" xmlns:am3d="http://schemas.microsoft.com/office/drawing/2017/model3d" xmlns:cx="http://schemas.microsoft.com/office/drawing/2014/chartex" xmlns:cx1="http://schemas.microsoft.com/office/drawing/2015/9/8/chartex" xmlns:cx2="http://schemas.microsoft.com/office/drawing/2015/10/21/chartex" xmlns:cx3="http://schemas.microsoft.com/office/drawing/2016/5/9/chartex" xmlns:cx4="http://schemas.microsoft.com/office/drawing/2016/5/10/chartex" xmlns:cx5="http://schemas.microsoft.com/office/drawing/2016/5/11/chartex" xmlns:cx6="http://schemas.microsoft.com/office/drawing/2016/5/12/chartex" xmlns:cx7="http://schemas.microsoft.com/office/drawing/2016/5/13/chartex" xmlns:cx8="http://schemas.microsoft.com/office/drawing/2016/5/14/chartex" xmlns:m="http://schemas.openxmlformats.org/officeDocument/2006/math" xmlns:mc="http://schemas.openxmlformats.org/markup-compatibility/2006" xmlns:o="urn:schemas-microsoft-com:office:office" xmlns:oel="http://schemas.microsoft.com/office/2019/extlst" xmlns:r="http://schemas.openxmlformats.org/officeDocument/2006/relationships" xmlns:v="urn:schemas-microsoft-com:vml" xmlns:w="http://schemas.openxmlformats.org/wordprocessingml/2006/main" xmlns:w10="urn:schemas-microsoft-com:office:word" xmlns:w14="http://schemas.microsoft.com/office/word/2010/wordml" xmlns:w15="http://schemas.microsoft.com/office/word/2012/wordml" xmlns:w16="http://schemas.microsoft.com/office/word/2018/wordml" xmlns:w16cex="http://schemas.microsoft.com/office/word/2018/wordml/cex" xmlns:w16cid="http://schemas.microsoft.com/office/word/2016/wordml/cid" xmlns:w16sdtdh="http://schemas.microsoft.com/office/word/2020/wordml/sdtdatahash" xmlns:w16se="http://schemas.microsoft.com/office/word/2015/wordml/symex" xmlns:wne="http://schemas.microsoft.com/office/word/2006/wordml" xmlns:wp="http://schemas.openxmlformats.org/drawingml/2006/wordprocessingDrawing" xmlns:wp14="http://schemas.microsoft.com/office/word/2010/wordprocessingDrawing" xmlns:wpc="http://schemas.microsoft.com/office/word/2010/wordprocessingCanvas" xmlns:wpg="http://schemas.microsoft.com/office/word/2010/wordprocessingGroup" xmlns:wpi="http://schemas.microsoft.com/office/word/2010/wordprocessingInk" xmlns:wps="http://schemas.microsoft.com/office/word/2010/wordprocessingShape" mc:Ignorable="w14 w15 w16se w16cid w16 w16cex w16sdtdh wp14">
+  <w:abstractNum w15:restartNumberingAfterBreak="0" w:abstractNumId="0">
     <w:nsid w:val="EA454B4C"/>
     <w:multiLevelType w:val="multilevel"/>
     <w:tmpl w:val="8064EC68"/>
@@ -916,7 +902,7 @@
       <w:lvlText w:val="•"/>
       <w:lvlJc w:val="left"/>
       <w:pPr>
-        <w:ind w:left="720" w:hanging="480"/>
+        <w:ind w:hanging="480" w:left="720"/>
       </w:pPr>
     </w:lvl>
     <w:lvl w:ilvl="1">
@@ -924,7 +910,7 @@
       <w:lvlText w:val="–"/>
       <w:lvlJc w:val="left"/>
       <w:pPr>
-        <w:ind w:left="1440" w:hanging="480"/>
+        <w:ind w:hanging="480" w:left="1440"/>
       </w:pPr>
     </w:lvl>
     <w:lvl w:ilvl="2">
@@ -932,7 +918,7 @@
       <w:lvlText w:val="•"/>
       <w:lvlJc w:val="left"/>
       <w:pPr>
-        <w:ind w:left="2160" w:hanging="480"/>
+        <w:ind w:hanging="480" w:left="2160"/>
       </w:pPr>
     </w:lvl>
     <w:lvl w:ilvl="3">
@@ -940,7 +926,7 @@
       <w:lvlText w:val="–"/>
       <w:lvlJc w:val="left"/>
       <w:pPr>
-        <w:ind w:left="2880" w:hanging="480"/>
+        <w:ind w:hanging="480" w:left="2880"/>
       </w:pPr>
     </w:lvl>
     <w:lvl w:ilvl="4">
@@ -948,7 +934,7 @@
       <w:lvlText w:val="•"/>
       <w:lvlJc w:val="left"/>
       <w:pPr>
-        <w:ind w:left="3600" w:hanging="480"/>
+        <w:ind w:hanging="480" w:left="3600"/>
       </w:pPr>
     </w:lvl>
     <w:lvl w:ilvl="5">
@@ -956,7 +942,7 @@
       <w:lvlText w:val="–"/>
       <w:lvlJc w:val="left"/>
       <w:pPr>
-        <w:ind w:left="4320" w:hanging="480"/>
+        <w:ind w:hanging="480" w:left="4320"/>
       </w:pPr>
     </w:lvl>
     <w:lvl w:ilvl="6">
@@ -964,7 +950,7 @@
       <w:lvlText w:val="•"/>
       <w:lvlJc w:val="left"/>
       <w:pPr>
-        <w:ind w:left="5040" w:hanging="480"/>
+        <w:ind w:hanging="480" w:left="5040"/>
       </w:pPr>
     </w:lvl>
     <w:lvl w:ilvl="7">
@@ -972,7 +958,7 @@
       <w:lvlText w:val="–"/>
       <w:lvlJc w:val="left"/>
       <w:pPr>
-        <w:ind w:left="5760" w:hanging="480"/>
+        <w:ind w:hanging="480" w:left="5760"/>
       </w:pPr>
     </w:lvl>
     <w:lvl w:ilvl="8">
@@ -980,11 +966,11 @@
       <w:lvlText w:val="•"/>
       <w:lvlJc w:val="left"/>
       <w:pPr>
-        <w:ind w:left="6480" w:hanging="480"/>
+        <w:ind w:hanging="480" w:left="6480"/>
       </w:pPr>
     </w:lvl>
   </w:abstractNum>
-  <w:abstractNum w:abstractNumId="1" w15:restartNumberingAfterBreak="0">
+  <w:abstractNum w15:restartNumberingAfterBreak="0" w:abstractNumId="1">
     <w:nsid w:val="FFFFFF7C"/>
     <w:multiLevelType w:val="singleLevel"/>
     <w:tmpl w:val="26DC3FB4"/>
@@ -995,13 +981,13 @@
       <w:lvlJc w:val="left"/>
       <w:pPr>
         <w:tabs>
-          <w:tab w:val="num" w:pos="1800"/>
+          <w:tab w:pos="1800" w:val="num"/>
         </w:tabs>
-        <w:ind w:left="1800" w:hanging="360"/>
+        <w:ind w:hanging="360" w:left="1800"/>
       </w:pPr>
     </w:lvl>
   </w:abstractNum>
-  <w:abstractNum w:abstractNumId="2" w15:restartNumberingAfterBreak="0">
+  <w:abstractNum w15:restartNumberingAfterBreak="0" w:abstractNumId="2">
     <w:nsid w:val="FFFFFF7D"/>
     <w:multiLevelType w:val="singleLevel"/>
     <w:tmpl w:val="452610F6"/>
@@ -1012,13 +998,13 @@
       <w:lvlJc w:val="left"/>
       <w:pPr>
         <w:tabs>
-          <w:tab w:val="num" w:pos="1440"/>
+          <w:tab w:pos="1440" w:val="num"/>
         </w:tabs>
-        <w:ind w:left="1440" w:hanging="360"/>
+        <w:ind w:hanging="360" w:left="1440"/>
       </w:pPr>
     </w:lvl>
   </w:abstractNum>
-  <w:abstractNum w:abstractNumId="3" w15:restartNumberingAfterBreak="0">
+  <w:abstractNum w15:restartNumberingAfterBreak="0" w:abstractNumId="3">
     <w:nsid w:val="FFFFFF7E"/>
     <w:multiLevelType w:val="singleLevel"/>
     <w:tmpl w:val="5028887A"/>
@@ -1029,13 +1015,13 @@
       <w:lvlJc w:val="left"/>
       <w:pPr>
         <w:tabs>
-          <w:tab w:val="num" w:pos="1080"/>
+          <w:tab w:pos="1080" w:val="num"/>
         </w:tabs>
-        <w:ind w:left="1080" w:hanging="360"/>
+        <w:ind w:hanging="360" w:left="1080"/>
       </w:pPr>
     </w:lvl>
   </w:abstractNum>
-  <w:abstractNum w:abstractNumId="4" w15:restartNumberingAfterBreak="0">
+  <w:abstractNum w15:restartNumberingAfterBreak="0" w:abstractNumId="4">
     <w:nsid w:val="FFFFFF7F"/>
     <w:multiLevelType w:val="singleLevel"/>
     <w:tmpl w:val="81B681A0"/>
@@ -1046,13 +1032,13 @@
       <w:lvlJc w:val="left"/>
       <w:pPr>
         <w:tabs>
-          <w:tab w:val="num" w:pos="720"/>
+          <w:tab w:pos="720" w:val="num"/>
         </w:tabs>
-        <w:ind w:left="720" w:hanging="360"/>
+        <w:ind w:hanging="360" w:left="720"/>
       </w:pPr>
     </w:lvl>
   </w:abstractNum>
-  <w:abstractNum w:abstractNumId="5" w15:restartNumberingAfterBreak="0">
+  <w:abstractNum w15:restartNumberingAfterBreak="0" w:abstractNumId="5">
     <w:nsid w:val="FFFFFF80"/>
     <w:multiLevelType w:val="singleLevel"/>
     <w:tmpl w:val="A0A8C9CA"/>
@@ -1063,16 +1049,16 @@
       <w:lvlJc w:val="left"/>
       <w:pPr>
         <w:tabs>
-          <w:tab w:val="num" w:pos="1800"/>
+          <w:tab w:pos="1800" w:val="num"/>
         </w:tabs>
-        <w:ind w:left="1800" w:hanging="360"/>
+        <w:ind w:hanging="360" w:left="1800"/>
       </w:pPr>
       <w:rPr>
         <w:rFonts w:ascii="Symbol" w:hAnsi="Symbol" w:hint="default"/>
       </w:rPr>
     </w:lvl>
   </w:abstractNum>
-  <w:abstractNum w:abstractNumId="6" w15:restartNumberingAfterBreak="0">
+  <w:abstractNum w15:restartNumberingAfterBreak="0" w:abstractNumId="6">
     <w:nsid w:val="FFFFFF81"/>
     <w:multiLevelType w:val="singleLevel"/>
     <w:tmpl w:val="3670C024"/>
@@ -1083,16 +1069,16 @@
       <w:lvlJc w:val="left"/>
       <w:pPr>
         <w:tabs>
-          <w:tab w:val="num" w:pos="1440"/>
+          <w:tab w:pos="1440" w:val="num"/>
         </w:tabs>
-        <w:ind w:left="1440" w:hanging="360"/>
+        <w:ind w:hanging="360" w:left="1440"/>
       </w:pPr>
       <w:rPr>
         <w:rFonts w:ascii="Symbol" w:hAnsi="Symbol" w:hint="default"/>
       </w:rPr>
     </w:lvl>
   </w:abstractNum>
-  <w:abstractNum w:abstractNumId="7" w15:restartNumberingAfterBreak="0">
+  <w:abstractNum w15:restartNumberingAfterBreak="0" w:abstractNumId="7">
     <w:nsid w:val="FFFFFF82"/>
     <w:multiLevelType w:val="singleLevel"/>
     <w:tmpl w:val="0380B2AE"/>
@@ -1103,16 +1089,16 @@
       <w:lvlJc w:val="left"/>
       <w:pPr>
         <w:tabs>
-          <w:tab w:val="num" w:pos="1080"/>
+          <w:tab w:pos="1080" w:val="num"/>
         </w:tabs>
-        <w:ind w:left="1080" w:hanging="360"/>
+        <w:ind w:hanging="360" w:left="1080"/>
       </w:pPr>
       <w:rPr>
         <w:rFonts w:ascii="Symbol" w:hAnsi="Symbol" w:hint="default"/>
       </w:rPr>
     </w:lvl>
   </w:abstractNum>
-  <w:abstractNum w:abstractNumId="8" w15:restartNumberingAfterBreak="0">
+  <w:abstractNum w15:restartNumberingAfterBreak="0" w:abstractNumId="8">
     <w:nsid w:val="FFFFFF83"/>
     <w:multiLevelType w:val="singleLevel"/>
     <w:tmpl w:val="648A8D66"/>
@@ -1123,16 +1109,16 @@
       <w:lvlJc w:val="left"/>
       <w:pPr>
         <w:tabs>
-          <w:tab w:val="num" w:pos="720"/>
+          <w:tab w:pos="720" w:val="num"/>
         </w:tabs>
-        <w:ind w:left="720" w:hanging="360"/>
+        <w:ind w:hanging="360" w:left="720"/>
       </w:pPr>
       <w:rPr>
         <w:rFonts w:ascii="Symbol" w:hAnsi="Symbol" w:hint="default"/>
       </w:rPr>
     </w:lvl>
   </w:abstractNum>
-  <w:abstractNum w:abstractNumId="9" w15:restartNumberingAfterBreak="0">
+  <w:abstractNum w15:restartNumberingAfterBreak="0" w:abstractNumId="9">
     <w:nsid w:val="FFFFFF88"/>
     <w:multiLevelType w:val="singleLevel"/>
     <w:tmpl w:val="E9BC5B4A"/>
@@ -1143,13 +1129,13 @@
       <w:lvlJc w:val="left"/>
       <w:pPr>
         <w:tabs>
-          <w:tab w:val="num" w:pos="360"/>
+          <w:tab w:pos="360" w:val="num"/>
         </w:tabs>
-        <w:ind w:left="360" w:hanging="360"/>
+        <w:ind w:hanging="360" w:left="360"/>
       </w:pPr>
     </w:lvl>
   </w:abstractNum>
-  <w:abstractNum w:abstractNumId="10" w15:restartNumberingAfterBreak="0">
+  <w:abstractNum w15:restartNumberingAfterBreak="0" w:abstractNumId="10">
     <w:nsid w:val="FFFFFF89"/>
     <w:multiLevelType w:val="singleLevel"/>
     <w:tmpl w:val="8AF41880"/>
@@ -1160,16 +1146,16 @@
       <w:lvlJc w:val="left"/>
       <w:pPr>
         <w:tabs>
-          <w:tab w:val="num" w:pos="360"/>
+          <w:tab w:pos="360" w:val="num"/>
         </w:tabs>
-        <w:ind w:left="360" w:hanging="360"/>
+        <w:ind w:hanging="360" w:left="360"/>
       </w:pPr>
       <w:rPr>
         <w:rFonts w:ascii="Symbol" w:hAnsi="Symbol" w:hint="default"/>
       </w:rPr>
     </w:lvl>
   </w:abstractNum>
-  <w:abstractNum w:abstractNumId="11" w15:restartNumberingAfterBreak="0">
+  <w:abstractNum w15:restartNumberingAfterBreak="0" w:abstractNumId="11">
     <w:nsid w:val="2C1AE401"/>
     <w:multiLevelType w:val="multilevel"/>
     <w:tmpl w:val="BFF0FB5E"/>
@@ -1178,7 +1164,7 @@
       <w:lvlText w:val=" "/>
       <w:lvlJc w:val="left"/>
       <w:pPr>
-        <w:ind w:left="720" w:hanging="480"/>
+        <w:ind w:hanging="480" w:left="720"/>
       </w:pPr>
     </w:lvl>
     <w:lvl w:ilvl="1">
@@ -1186,7 +1172,7 @@
       <w:lvlText w:val=" "/>
       <w:lvlJc w:val="left"/>
       <w:pPr>
-        <w:ind w:left="1440" w:hanging="480"/>
+        <w:ind w:hanging="480" w:left="1440"/>
       </w:pPr>
     </w:lvl>
     <w:lvl w:ilvl="2">
@@ -1194,7 +1180,7 @@
       <w:lvlText w:val=" "/>
       <w:lvlJc w:val="left"/>
       <w:pPr>
-        <w:ind w:left="2160" w:hanging="480"/>
+        <w:ind w:hanging="480" w:left="2160"/>
       </w:pPr>
     </w:lvl>
     <w:lvl w:ilvl="3">
@@ -1202,7 +1188,7 @@
       <w:lvlText w:val=" "/>
       <w:lvlJc w:val="left"/>
       <w:pPr>
-        <w:ind w:left="2880" w:hanging="480"/>
+        <w:ind w:hanging="480" w:left="2880"/>
       </w:pPr>
     </w:lvl>
     <w:lvl w:ilvl="4">
@@ -1210,7 +1196,7 @@
       <w:lvlText w:val=" "/>
       <w:lvlJc w:val="left"/>
       <w:pPr>
-        <w:ind w:left="3600" w:hanging="480"/>
+        <w:ind w:hanging="480" w:left="3600"/>
       </w:pPr>
     </w:lvl>
     <w:lvl w:ilvl="5">
@@ -1218,7 +1204,7 @@
       <w:lvlText w:val=" "/>
       <w:lvlJc w:val="left"/>
       <w:pPr>
-        <w:ind w:left="4320" w:hanging="480"/>
+        <w:ind w:hanging="480" w:left="4320"/>
       </w:pPr>
     </w:lvl>
     <w:lvl w:ilvl="6">
@@ -1226,7 +1212,7 @@
       <w:lvlText w:val=" "/>
       <w:lvlJc w:val="left"/>
       <w:pPr>
-        <w:ind w:left="5040" w:hanging="480"/>
+        <w:ind w:hanging="480" w:left="5040"/>
       </w:pPr>
     </w:lvl>
     <w:lvl w:ilvl="7">
@@ -1234,7 +1220,7 @@
       <w:lvlText w:val=" "/>
       <w:lvlJc w:val="left"/>
       <w:pPr>
-        <w:ind w:left="5760" w:hanging="480"/>
+        <w:ind w:hanging="480" w:left="5760"/>
       </w:pPr>
     </w:lvl>
     <w:lvl w:ilvl="8">
@@ -1242,12 +1228,12 @@
       <w:lvlText w:val=" "/>
       <w:lvlJc w:val="left"/>
       <w:pPr>
-        <w:ind w:left="6480" w:hanging="480"/>
+        <w:ind w:hanging="480" w:left="6480"/>
       </w:pPr>
     </w:lvl>
   </w:abstractNum>
   <w:abstractNum w:abstractNumId="990">
-    <w:nsid w:val="2c1ae401"/>
+    <w:nsid w:val="A990"/>
     <w:multiLevelType w:val="multilevel"/>
     <w:lvl w:ilvl="0">
       <w:numFmt w:val="bullet"/>
@@ -1322,67 +1308,67 @@
       </w:pPr>
     </w:lvl>
   </w:abstractNum>
-  <w:num w:numId="1" w16cid:durableId="1505168046">
+  <w:num w16cid:durableId="1505168046" w:numId="1">
     <w:abstractNumId w:val="11"/>
   </w:num>
-  <w:num w:numId="2" w16cid:durableId="990015752">
+  <w:num w16cid:durableId="990015752" w:numId="2">
     <w:abstractNumId w:val="10"/>
   </w:num>
-  <w:num w:numId="3" w16cid:durableId="1630624412">
+  <w:num w16cid:durableId="1630624412" w:numId="3">
     <w:abstractNumId w:val="8"/>
   </w:num>
-  <w:num w:numId="4" w16cid:durableId="8604576">
+  <w:num w16cid:durableId="8604576" w:numId="4">
     <w:abstractNumId w:val="7"/>
   </w:num>
-  <w:num w:numId="5" w16cid:durableId="298189100">
+  <w:num w16cid:durableId="298189100" w:numId="5">
     <w:abstractNumId w:val="6"/>
   </w:num>
-  <w:num w:numId="6" w16cid:durableId="1094128867">
+  <w:num w16cid:durableId="1094128867" w:numId="6">
     <w:abstractNumId w:val="5"/>
   </w:num>
-  <w:num w:numId="7" w16cid:durableId="382943627">
+  <w:num w16cid:durableId="382943627" w:numId="7">
     <w:abstractNumId w:val="9"/>
   </w:num>
-  <w:num w:numId="8" w16cid:durableId="587543735">
+  <w:num w16cid:durableId="587543735" w:numId="8">
     <w:abstractNumId w:val="4"/>
   </w:num>
-  <w:num w:numId="9" w16cid:durableId="806825179">
+  <w:num w16cid:durableId="806825179" w:numId="9">
     <w:abstractNumId w:val="3"/>
   </w:num>
-  <w:num w:numId="10" w16cid:durableId="738596719">
+  <w:num w16cid:durableId="738596719" w:numId="10">
     <w:abstractNumId w:val="2"/>
   </w:num>
-  <w:num w:numId="11" w16cid:durableId="923534277">
+  <w:num w16cid:durableId="923534277" w:numId="11">
     <w:abstractNumId w:val="1"/>
   </w:num>
-  <w:num w:numId="12" w16cid:durableId="1180195405">
+  <w:num w16cid:durableId="1180195405" w:numId="12">
     <w:abstractNumId w:val="11"/>
   </w:num>
-  <w:num w:numId="13" w16cid:durableId="1509177549">
+  <w:num w16cid:durableId="1509177549" w:numId="13">
     <w:abstractNumId w:val="11"/>
   </w:num>
-  <w:num w:numId="14" w16cid:durableId="1868907360">
+  <w:num w16cid:durableId="1868907360" w:numId="14">
     <w:abstractNumId w:val="11"/>
   </w:num>
-  <w:num w:numId="15" w16cid:durableId="1005084752">
+  <w:num w16cid:durableId="1005084752" w:numId="15">
     <w:abstractNumId w:val="11"/>
   </w:num>
-  <w:num w:numId="16" w16cid:durableId="1227764326">
+  <w:num w16cid:durableId="1227764326" w:numId="16">
     <w:abstractNumId w:val="11"/>
   </w:num>
-  <w:num w:numId="17" w16cid:durableId="1412385942">
+  <w:num w16cid:durableId="1412385942" w:numId="17">
     <w:abstractNumId w:val="11"/>
   </w:num>
-  <w:num w:numId="18" w16cid:durableId="376776895">
+  <w:num w16cid:durableId="376776895" w:numId="18">
     <w:abstractNumId w:val="11"/>
   </w:num>
-  <w:num w:numId="19" w16cid:durableId="450327047">
+  <w:num w16cid:durableId="450327047" w:numId="19">
     <w:abstractNumId w:val="0"/>
   </w:num>
-  <w:num w:numId="20" w16cid:durableId="1419525849">
+  <w:num w16cid:durableId="1419525849" w:numId="20">
     <w:abstractNumId w:val="11"/>
   </w:num>
-  <w:num w:numId="21" w16cid:durableId="1916234388">
+  <w:num w16cid:durableId="1916234388" w:numId="21">
     <w:abstractNumId w:val="0"/>
   </w:num>
   <w:num w:numId="1000">
@@ -1392,14 +1378,14 @@
 </file>
 
 <file path=word/styles.xml><?xml version="1.0" encoding="utf-8"?>
-<w:styles xmlns:mc="http://schemas.openxmlformats.org/markup-compatibility/2006" xmlns:r="http://schemas.openxmlformats.org/officeDocument/2006/relationships" xmlns:w="http://schemas.openxmlformats.org/wordprocessingml/2006/main" xmlns:w14="http://schemas.microsoft.com/office/word/2010/wordml" xmlns:w15="http://schemas.microsoft.com/office/word/2012/wordml" xmlns:w16cex="http://schemas.microsoft.com/office/word/2018/wordml/cex" xmlns:w16cid="http://schemas.microsoft.com/office/word/2016/wordml/cid" xmlns:w16="http://schemas.microsoft.com/office/word/2018/wordml" xmlns:w16sdtdh="http://schemas.microsoft.com/office/word/2020/wordml/sdtdatahash" xmlns:w16se="http://schemas.microsoft.com/office/word/2015/wordml/symex" mc:Ignorable="w14 w15 w16se w16cid w16 w16cex w16sdtdh">
+<w:styles xmlns:mc="http://schemas.openxmlformats.org/markup-compatibility/2006" xmlns:r="http://schemas.openxmlformats.org/officeDocument/2006/relationships" xmlns:w="http://schemas.openxmlformats.org/wordprocessingml/2006/main" xmlns:w14="http://schemas.microsoft.com/office/word/2010/wordml" xmlns:w15="http://schemas.microsoft.com/office/word/2012/wordml" xmlns:w16="http://schemas.microsoft.com/office/word/2018/wordml" xmlns:w16cex="http://schemas.microsoft.com/office/word/2018/wordml/cex" xmlns:w16cid="http://schemas.microsoft.com/office/word/2016/wordml/cid" xmlns:w16sdtdh="http://schemas.microsoft.com/office/word/2020/wordml/sdtdatahash" xmlns:w16se="http://schemas.microsoft.com/office/word/2015/wordml/symex" mc:Ignorable="w14 w15 w16se w16cid w16 w16cex w16sdtdh">
   <w:docDefaults>
     <w:rPrDefault>
       <w:rPr>
-        <w:rFonts w:asciiTheme="minorHAnsi" w:eastAsiaTheme="minorEastAsia" w:hAnsiTheme="minorHAnsi" w:cstheme="minorBidi"/>
+        <w:rFonts w:asciiTheme="minorHAnsi" w:cstheme="minorBidi" w:eastAsiaTheme="minorEastAsia" w:hAnsiTheme="minorHAnsi"/>
         <w:sz w:val="24"/>
         <w:szCs w:val="24"/>
-        <w:lang w:val="en-US" w:eastAsia="en-US" w:bidi="ar-SA"/>
+        <w:lang w:bidi="ar-SA" w:eastAsia="en-US" w:val="en-US"/>
       </w:rPr>
     </w:rPrDefault>
     <w:pPrDefault>
@@ -1408,7 +1394,7 @@
       </w:pPr>
     </w:pPrDefault>
   </w:docDefaults>
-  <w:latentStyles w:defLockedState="0" w:defUIPriority="0" w:defSemiHidden="0" w:defUnhideWhenUsed="0" w:defQFormat="0" w:count="376">
+  <w:latentStyles w:count="376" w:defLockedState="0" w:defQFormat="0" w:defSemiHidden="0" w:defUIPriority="0" w:defUnhideWhenUsed="0">
     <w:lsdException w:name="heading 5" w:semiHidden="1" w:unhideWhenUsed="1"/>
     <w:lsdException w:name="index 2" w:semiHidden="1" w:unhideWhenUsed="1"/>
     <w:lsdException w:name="index 3" w:semiHidden="1" w:unhideWhenUsed="1"/>
@@ -1746,19 +1732,19 @@
     <w:lsdException w:name="Unresolved Mention" w:semiHidden="1" w:uiPriority="99" w:unhideWhenUsed="1"/>
     <w:lsdException w:name="Smart Link" w:semiHidden="1" w:uiPriority="99" w:unhideWhenUsed="1"/>
   </w:latentStyles>
-  <w:style w:type="paragraph" w:default="1" w:styleId="Normal">
+  <w:style w:default="1" w:styleId="Normal" w:type="paragraph">
     <w:name w:val="Normal"/>
     <w:qFormat/>
     <w:rsid w:val="00572E5B"/>
     <w:pPr>
-      <w:spacing w:before="180" w:after="180"/>
+      <w:spacing w:after="180" w:before="180"/>
     </w:pPr>
     <w:rPr>
       <w:rFonts w:asciiTheme="minorEastAsia" w:hAnsiTheme="minorEastAsia"/>
       <w:lang w:eastAsia="zh-CN"/>
     </w:rPr>
   </w:style>
-  <w:style w:type="paragraph" w:styleId="Heading1">
+  <w:style w:styleId="Heading1" w:type="paragraph">
     <w:name w:val="heading 1"/>
     <w:basedOn w:val="Normal"/>
     <w:next w:val="BodyText"/>
@@ -1768,19 +1754,19 @@
     <w:pPr>
       <w:keepNext/>
       <w:keepLines/>
-      <w:spacing w:before="480" w:after="0"/>
+      <w:spacing w:after="0" w:before="480"/>
       <w:outlineLvl w:val="0"/>
     </w:pPr>
     <w:rPr>
-      <w:rFonts w:asciiTheme="majorHAnsi" w:eastAsiaTheme="majorEastAsia" w:hAnsiTheme="majorHAnsi" w:cstheme="majorBidi"/>
+      <w:rFonts w:asciiTheme="majorHAnsi" w:cstheme="majorBidi" w:eastAsiaTheme="majorEastAsia" w:hAnsiTheme="majorHAnsi"/>
       <w:b/>
       <w:bCs/>
-      <w:color w:val="000000" w:themeColor="text1"/>
+      <w:color w:themeColor="text1" w:val="000000"/>
       <w:sz w:val="32"/>
       <w:szCs w:val="32"/>
     </w:rPr>
   </w:style>
-  <w:style w:type="paragraph" w:styleId="Heading2">
+  <w:style w:styleId="Heading2" w:type="paragraph">
     <w:name w:val="heading 2"/>
     <w:basedOn w:val="Normal"/>
     <w:next w:val="BodyText"/>
@@ -1791,19 +1777,19 @@
     <w:pPr>
       <w:keepNext/>
       <w:keepLines/>
-      <w:spacing w:before="200" w:after="0"/>
+      <w:spacing w:after="0" w:before="200"/>
       <w:outlineLvl w:val="1"/>
     </w:pPr>
     <w:rPr>
-      <w:rFonts w:asciiTheme="majorHAnsi" w:eastAsiaTheme="majorEastAsia" w:hAnsiTheme="majorHAnsi" w:cstheme="majorBidi"/>
+      <w:rFonts w:asciiTheme="majorHAnsi" w:cstheme="majorBidi" w:eastAsiaTheme="majorEastAsia" w:hAnsiTheme="majorHAnsi"/>
       <w:b/>
       <w:bCs/>
-      <w:color w:val="000000" w:themeColor="text1"/>
+      <w:color w:themeColor="text1" w:val="000000"/>
       <w:sz w:val="28"/>
       <w:szCs w:val="28"/>
     </w:rPr>
   </w:style>
-  <w:style w:type="paragraph" w:styleId="Heading3">
+  <w:style w:styleId="Heading3" w:type="paragraph">
     <w:name w:val="heading 3"/>
     <w:basedOn w:val="Normal"/>
     <w:next w:val="BodyText"/>
@@ -1814,17 +1800,17 @@
     <w:pPr>
       <w:keepNext/>
       <w:keepLines/>
-      <w:spacing w:before="200" w:after="0"/>
+      <w:spacing w:after="0" w:before="200"/>
       <w:outlineLvl w:val="2"/>
     </w:pPr>
     <w:rPr>
-      <w:rFonts w:asciiTheme="majorHAnsi" w:eastAsiaTheme="majorEastAsia" w:hAnsiTheme="majorHAnsi" w:cstheme="majorBidi"/>
+      <w:rFonts w:asciiTheme="majorHAnsi" w:cstheme="majorBidi" w:eastAsiaTheme="majorEastAsia" w:hAnsiTheme="majorHAnsi"/>
       <w:b/>
       <w:bCs/>
-      <w:color w:val="000000" w:themeColor="text1"/>
-    </w:rPr>
-  </w:style>
-  <w:style w:type="paragraph" w:styleId="Heading4">
+      <w:color w:themeColor="text1" w:val="000000"/>
+    </w:rPr>
+  </w:style>
+  <w:style w:styleId="Heading4" w:type="paragraph">
     <w:name w:val="heading 4"/>
     <w:basedOn w:val="Normal"/>
     <w:next w:val="BodyText"/>
@@ -1835,17 +1821,17 @@
     <w:pPr>
       <w:keepNext/>
       <w:keepLines/>
-      <w:spacing w:before="200" w:after="0"/>
+      <w:spacing w:after="0" w:before="200"/>
       <w:outlineLvl w:val="3"/>
     </w:pPr>
     <w:rPr>
-      <w:rFonts w:asciiTheme="majorHAnsi" w:eastAsiaTheme="majorEastAsia" w:hAnsiTheme="majorHAnsi" w:cstheme="majorBidi"/>
+      <w:rFonts w:asciiTheme="majorHAnsi" w:cstheme="majorBidi" w:eastAsiaTheme="majorEastAsia" w:hAnsiTheme="majorHAnsi"/>
       <w:bCs/>
       <w:iCs/>
-      <w:color w:val="000000" w:themeColor="text1"/>
-    </w:rPr>
-  </w:style>
-  <w:style w:type="paragraph" w:styleId="Heading5">
+      <w:color w:themeColor="text1" w:val="000000"/>
+    </w:rPr>
+  </w:style>
+  <w:style w:styleId="Heading5" w:type="paragraph">
     <w:name w:val="heading 5"/>
     <w:basedOn w:val="Normal"/>
     <w:next w:val="BodyText"/>
@@ -1856,17 +1842,17 @@
     <w:pPr>
       <w:keepNext/>
       <w:keepLines/>
-      <w:spacing w:before="200" w:after="0"/>
+      <w:spacing w:after="0" w:before="200"/>
       <w:outlineLvl w:val="4"/>
     </w:pPr>
     <w:rPr>
-      <w:rFonts w:asciiTheme="majorHAnsi" w:eastAsiaTheme="majorEastAsia" w:hAnsiTheme="majorHAnsi" w:cstheme="majorBidi"/>
+      <w:rFonts w:asciiTheme="majorHAnsi" w:cstheme="majorBidi" w:eastAsiaTheme="majorEastAsia" w:hAnsiTheme="majorHAnsi"/>
       <w:iCs/>
-      <w:color w:val="000000" w:themeColor="text1"/>
+      <w:color w:themeColor="text1" w:val="000000"/>
       <w:u w:val="single"/>
     </w:rPr>
   </w:style>
-  <w:style w:type="paragraph" w:styleId="Heading6">
+  <w:style w:styleId="Heading6" w:type="paragraph">
     <w:name w:val="heading 6"/>
     <w:basedOn w:val="Normal"/>
     <w:next w:val="BodyText"/>
@@ -1877,16 +1863,16 @@
     <w:pPr>
       <w:keepNext/>
       <w:keepLines/>
-      <w:spacing w:before="200" w:after="0"/>
+      <w:spacing w:after="0" w:before="200"/>
       <w:outlineLvl w:val="5"/>
     </w:pPr>
     <w:rPr>
-      <w:rFonts w:asciiTheme="majorEastAsia" w:eastAsiaTheme="majorEastAsia" w:hAnsiTheme="majorEastAsia" w:cstheme="majorBidi"/>
+      <w:rFonts w:asciiTheme="majorEastAsia" w:cstheme="majorBidi" w:eastAsiaTheme="majorEastAsia" w:hAnsiTheme="majorEastAsia"/>
       <w:i/>
       <w:iCs/>
     </w:rPr>
   </w:style>
-  <w:style w:type="paragraph" w:styleId="Heading7">
+  <w:style w:styleId="Heading7" w:type="paragraph">
     <w:name w:val="heading 7"/>
     <w:basedOn w:val="Normal"/>
     <w:next w:val="BodyText"/>
@@ -1896,15 +1882,15 @@
     <w:pPr>
       <w:keepNext/>
       <w:keepLines/>
-      <w:spacing w:before="200" w:after="0"/>
+      <w:spacing w:after="0" w:before="200"/>
       <w:outlineLvl w:val="6"/>
     </w:pPr>
     <w:rPr>
-      <w:rFonts w:asciiTheme="majorHAnsi" w:eastAsiaTheme="majorEastAsia" w:hAnsiTheme="majorHAnsi" w:cstheme="majorBidi"/>
-      <w:color w:val="4F81BD" w:themeColor="accent1"/>
-    </w:rPr>
-  </w:style>
-  <w:style w:type="paragraph" w:styleId="Heading8">
+      <w:rFonts w:asciiTheme="majorHAnsi" w:cstheme="majorBidi" w:eastAsiaTheme="majorEastAsia" w:hAnsiTheme="majorHAnsi"/>
+      <w:color w:themeColor="accent1" w:val="4F81BD"/>
+    </w:rPr>
+  </w:style>
+  <w:style w:styleId="Heading8" w:type="paragraph">
     <w:name w:val="heading 8"/>
     <w:basedOn w:val="Normal"/>
     <w:next w:val="BodyText"/>
@@ -1914,15 +1900,15 @@
     <w:pPr>
       <w:keepNext/>
       <w:keepLines/>
-      <w:spacing w:before="200" w:after="0"/>
+      <w:spacing w:after="0" w:before="200"/>
       <w:outlineLvl w:val="7"/>
     </w:pPr>
     <w:rPr>
-      <w:rFonts w:asciiTheme="majorHAnsi" w:eastAsiaTheme="majorEastAsia" w:hAnsiTheme="majorHAnsi" w:cstheme="majorBidi"/>
-      <w:color w:val="4F81BD" w:themeColor="accent1"/>
-    </w:rPr>
-  </w:style>
-  <w:style w:type="paragraph" w:styleId="Heading9">
+      <w:rFonts w:asciiTheme="majorHAnsi" w:cstheme="majorBidi" w:eastAsiaTheme="majorEastAsia" w:hAnsiTheme="majorHAnsi"/>
+      <w:color w:themeColor="accent1" w:val="4F81BD"/>
+    </w:rPr>
+  </w:style>
+  <w:style w:styleId="Heading9" w:type="paragraph">
     <w:name w:val="heading 9"/>
     <w:basedOn w:val="Normal"/>
     <w:next w:val="BodyText"/>
@@ -1932,42 +1918,42 @@
     <w:pPr>
       <w:keepNext/>
       <w:keepLines/>
-      <w:spacing w:before="200" w:after="0"/>
+      <w:spacing w:after="0" w:before="200"/>
       <w:outlineLvl w:val="8"/>
     </w:pPr>
     <w:rPr>
-      <w:rFonts w:asciiTheme="majorHAnsi" w:eastAsiaTheme="majorEastAsia" w:hAnsiTheme="majorHAnsi" w:cstheme="majorBidi"/>
-      <w:color w:val="4F81BD" w:themeColor="accent1"/>
-    </w:rPr>
-  </w:style>
-  <w:style w:type="character" w:default="1" w:styleId="DefaultParagraphFont">
+      <w:rFonts w:asciiTheme="majorHAnsi" w:cstheme="majorBidi" w:eastAsiaTheme="majorEastAsia" w:hAnsiTheme="majorHAnsi"/>
+      <w:color w:themeColor="accent1" w:val="4F81BD"/>
+    </w:rPr>
+  </w:style>
+  <w:style w:default="1" w:styleId="DefaultParagraphFont" w:type="character">
     <w:name w:val="Default Paragraph Font"/>
     <w:uiPriority w:val="1"/>
     <w:semiHidden/>
     <w:unhideWhenUsed/>
   </w:style>
-  <w:style w:type="table" w:default="1" w:styleId="TableNormal">
+  <w:style w:default="1" w:styleId="TableNormal" w:type="table">
     <w:name w:val="Normal Table"/>
     <w:uiPriority w:val="99"/>
     <w:semiHidden/>
     <w:unhideWhenUsed/>
     <w:tblPr>
-      <w:tblInd w:w="0" w:type="dxa"/>
+      <w:tblInd w:type="dxa" w:w="0"/>
       <w:tblCellMar>
-        <w:top w:w="0" w:type="dxa"/>
-        <w:left w:w="108" w:type="dxa"/>
-        <w:bottom w:w="0" w:type="dxa"/>
-        <w:right w:w="108" w:type="dxa"/>
+        <w:top w:type="dxa" w:w="0"/>
+        <w:left w:type="dxa" w:w="108"/>
+        <w:bottom w:type="dxa" w:w="0"/>
+        <w:right w:type="dxa" w:w="108"/>
       </w:tblCellMar>
     </w:tblPr>
   </w:style>
-  <w:style w:type="numbering" w:default="1" w:styleId="NoList">
+  <w:style w:default="1" w:styleId="NoList" w:type="numbering">
     <w:name w:val="No List"/>
     <w:uiPriority w:val="99"/>
     <w:semiHidden/>
     <w:unhideWhenUsed/>
   </w:style>
-  <w:style w:type="paragraph" w:styleId="BodyText">
+  <w:style w:styleId="BodyText" w:type="paragraph">
     <w:name w:val="Body Text"/>
     <w:basedOn w:val="Normal"/>
     <w:link w:val="BodyTextChar"/>
@@ -1977,24 +1963,24 @@
       <w:ind w:firstLine="432"/>
     </w:pPr>
   </w:style>
-  <w:style w:type="paragraph" w:customStyle="1" w:styleId="FirstParagraph">
+  <w:style w:customStyle="1" w:styleId="FirstParagraph" w:type="paragraph">
     <w:name w:val="First Paragraph"/>
     <w:basedOn w:val="BodyText"/>
     <w:next w:val="BodyText"/>
     <w:qFormat/>
     <w:rsid w:val="000B13E0"/>
   </w:style>
-  <w:style w:type="paragraph" w:customStyle="1" w:styleId="Compact">
+  <w:style w:customStyle="1" w:styleId="Compact" w:type="paragraph">
     <w:name w:val="Compact"/>
     <w:basedOn w:val="BodyText"/>
     <w:qFormat/>
     <w:rsid w:val="00CE30A8"/>
     <w:pPr>
-      <w:spacing w:before="36" w:after="36"/>
+      <w:spacing w:after="36" w:before="36"/>
       <w:ind w:firstLine="0"/>
     </w:pPr>
   </w:style>
-  <w:style w:type="paragraph" w:styleId="Title">
+  <w:style w:styleId="Title" w:type="paragraph">
     <w:name w:val="Title"/>
     <w:basedOn w:val="Normal"/>
     <w:next w:val="BodyText"/>
@@ -2002,19 +1988,19 @@
     <w:pPr>
       <w:keepNext/>
       <w:keepLines/>
-      <w:spacing w:before="480" w:after="240"/>
+      <w:spacing w:after="240" w:before="480"/>
       <w:jc w:val="center"/>
     </w:pPr>
     <w:rPr>
-      <w:rFonts w:asciiTheme="majorHAnsi" w:eastAsiaTheme="majorEastAsia" w:hAnsiTheme="majorHAnsi" w:cstheme="majorBidi"/>
+      <w:rFonts w:asciiTheme="majorHAnsi" w:cstheme="majorBidi" w:eastAsiaTheme="majorEastAsia" w:hAnsiTheme="majorHAnsi"/>
       <w:b/>
       <w:bCs/>
-      <w:color w:val="345A8A" w:themeColor="accent1" w:themeShade="B5"/>
+      <w:color w:themeColor="accent1" w:themeShade="B5" w:val="345A8A"/>
       <w:sz w:val="36"/>
       <w:szCs w:val="36"/>
     </w:rPr>
   </w:style>
-  <w:style w:type="paragraph" w:styleId="Subtitle">
+  <w:style w:styleId="Subtitle" w:type="paragraph">
     <w:name w:val="Subtitle"/>
     <w:basedOn w:val="Title"/>
     <w:next w:val="BodyText"/>
@@ -2027,7 +2013,7 @@
       <w:szCs w:val="30"/>
     </w:rPr>
   </w:style>
-  <w:style w:type="paragraph" w:customStyle="1" w:styleId="Author">
+  <w:style w:customStyle="1" w:styleId="Author" w:type="paragraph">
     <w:name w:val="Author"/>
     <w:next w:val="BodyText"/>
     <w:qFormat/>
@@ -2037,7 +2023,7 @@
       <w:jc w:val="center"/>
     </w:pPr>
   </w:style>
-  <w:style w:type="paragraph" w:styleId="Date">
+  <w:style w:styleId="Date" w:type="paragraph">
     <w:name w:val="Date"/>
     <w:next w:val="BodyText"/>
     <w:qFormat/>
@@ -2047,7 +2033,7 @@
       <w:jc w:val="center"/>
     </w:pPr>
   </w:style>
-  <w:style w:type="paragraph" w:customStyle="1" w:styleId="Abstract">
+  <w:style w:customStyle="1" w:styleId="Abstract" w:type="paragraph">
     <w:name w:val="Abstract"/>
     <w:basedOn w:val="Normal"/>
     <w:next w:val="BodyText"/>
@@ -2055,19 +2041,19 @@
     <w:pPr>
       <w:keepNext/>
       <w:keepLines/>
-      <w:spacing w:before="300" w:after="300"/>
+      <w:spacing w:after="300" w:before="300"/>
     </w:pPr>
     <w:rPr>
       <w:sz w:val="20"/>
       <w:szCs w:val="20"/>
     </w:rPr>
   </w:style>
-  <w:style w:type="paragraph" w:styleId="Bibliography">
+  <w:style w:styleId="Bibliography" w:type="paragraph">
     <w:name w:val="Bibliography"/>
     <w:basedOn w:val="Normal"/>
     <w:qFormat/>
   </w:style>
-  <w:style w:type="paragraph" w:styleId="BlockText">
+  <w:style w:styleId="BlockText" w:type="paragraph">
     <w:name w:val="Block Text"/>
     <w:basedOn w:val="BodyText"/>
     <w:next w:val="BodyText"/>
@@ -2075,55 +2061,55 @@
     <w:unhideWhenUsed/>
     <w:qFormat/>
     <w:pPr>
-      <w:spacing w:before="100" w:after="100"/>
+      <w:spacing w:after="100" w:before="100"/>
       <w:ind w:left="480" w:right="480"/>
     </w:pPr>
   </w:style>
-  <w:style w:type="paragraph" w:styleId="FootnoteText">
+  <w:style w:styleId="FootnoteText" w:type="paragraph">
     <w:name w:val="footnote text"/>
     <w:basedOn w:val="Normal"/>
     <w:uiPriority w:val="9"/>
     <w:unhideWhenUsed/>
     <w:qFormat/>
   </w:style>
-  <w:style w:type="table" w:customStyle="1" w:styleId="Table">
+  <w:style w:customStyle="1" w:styleId="Table" w:type="table">
     <w:name w:val="Table"/>
     <w:unhideWhenUsed/>
     <w:qFormat/>
     <w:rsid w:val="00063C3D"/>
     <w:tblPr>
-      <w:tblInd w:w="0" w:type="dxa"/>
+      <w:tblInd w:type="dxa" w:w="0"/>
       <w:tblBorders>
-        <w:top w:val="single" w:sz="8" w:space="0" w:color="auto"/>
-        <w:left w:val="single" w:sz="8" w:space="0" w:color="auto"/>
-        <w:bottom w:val="single" w:sz="8" w:space="0" w:color="auto"/>
-        <w:right w:val="single" w:sz="8" w:space="0" w:color="auto"/>
-        <w:insideH w:val="single" w:sz="8" w:space="0" w:color="auto"/>
-        <w:insideV w:val="single" w:sz="8" w:space="0" w:color="auto"/>
+        <w:top w:color="auto" w:space="0" w:sz="8" w:val="single"/>
+        <w:left w:color="auto" w:space="0" w:sz="8" w:val="single"/>
+        <w:bottom w:color="auto" w:space="0" w:sz="8" w:val="single"/>
+        <w:right w:color="auto" w:space="0" w:sz="8" w:val="single"/>
+        <w:insideH w:color="auto" w:space="0" w:sz="8" w:val="single"/>
+        <w:insideV w:color="auto" w:space="0" w:sz="8" w:val="single"/>
       </w:tblBorders>
       <w:tblCellMar>
-        <w:top w:w="0" w:type="dxa"/>
-        <w:left w:w="108" w:type="dxa"/>
-        <w:bottom w:w="0" w:type="dxa"/>
-        <w:right w:w="108" w:type="dxa"/>
+        <w:top w:type="dxa" w:w="0"/>
+        <w:left w:type="dxa" w:w="108"/>
+        <w:bottom w:type="dxa" w:w="0"/>
+        <w:right w:type="dxa" w:w="108"/>
       </w:tblCellMar>
     </w:tblPr>
     <w:tblStylePr w:type="firstRow">
       <w:tblPr/>
       <w:tcPr>
         <w:tcBorders>
-          <w:top w:val="single" w:sz="12" w:space="0" w:color="auto"/>
-          <w:left w:val="single" w:sz="12" w:space="0" w:color="auto"/>
-          <w:bottom w:val="single" w:sz="12" w:space="0" w:color="auto"/>
-          <w:right w:val="single" w:sz="12" w:space="0" w:color="auto"/>
-          <w:insideH w:val="single" w:sz="12" w:space="0" w:color="auto"/>
-          <w:insideV w:val="single" w:sz="12" w:space="0" w:color="auto"/>
+          <w:top w:color="auto" w:space="0" w:sz="12" w:val="single"/>
+          <w:left w:color="auto" w:space="0" w:sz="12" w:val="single"/>
+          <w:bottom w:color="auto" w:space="0" w:sz="12" w:val="single"/>
+          <w:right w:color="auto" w:space="0" w:sz="12" w:val="single"/>
+          <w:insideH w:color="auto" w:space="0" w:sz="12" w:val="single"/>
+          <w:insideV w:color="auto" w:space="0" w:sz="12" w:val="single"/>
         </w:tcBorders>
-        <w:shd w:val="clear" w:color="auto" w:fill="D9D9D9" w:themeFill="background1" w:themeFillShade="D9"/>
+        <w:shd w:color="auto" w:fill="D9D9D9" w:themeFill="background1" w:themeFillShade="D9" w:val="clear"/>
       </w:tcPr>
     </w:tblStylePr>
   </w:style>
-  <w:style w:type="paragraph" w:customStyle="1" w:styleId="DefinitionTerm">
+  <w:style w:customStyle="1" w:styleId="DefinitionTerm" w:type="paragraph">
     <w:name w:val="Definition Term"/>
     <w:basedOn w:val="Normal"/>
     <w:next w:val="Definition"/>
@@ -2136,11 +2122,11 @@
       <w:b/>
     </w:rPr>
   </w:style>
-  <w:style w:type="paragraph" w:customStyle="1" w:styleId="Definition">
+  <w:style w:customStyle="1" w:styleId="Definition" w:type="paragraph">
     <w:name w:val="Definition"/>
     <w:basedOn w:val="Normal"/>
   </w:style>
-  <w:style w:type="paragraph" w:styleId="Caption">
+  <w:style w:styleId="Caption" w:type="paragraph">
     <w:name w:val="caption"/>
     <w:basedOn w:val="Normal"/>
     <w:link w:val="CaptionChar"/>
@@ -2151,14 +2137,14 @@
       <w:i/>
     </w:rPr>
   </w:style>
-  <w:style w:type="paragraph" w:customStyle="1" w:styleId="TableCaption">
+  <w:style w:customStyle="1" w:styleId="TableCaption" w:type="paragraph">
     <w:name w:val="Table Caption"/>
     <w:basedOn w:val="Caption"/>
     <w:pPr>
       <w:keepNext/>
     </w:pPr>
   </w:style>
-  <w:style w:type="paragraph" w:customStyle="1" w:styleId="ImageCaption">
+  <w:style w:customStyle="1" w:styleId="ImageCaption" w:type="paragraph">
     <w:name w:val="Image Caption"/>
     <w:basedOn w:val="Caption"/>
     <w:rsid w:val="005152D1"/>
@@ -2166,23 +2152,23 @@
       <w:jc w:val="center"/>
     </w:pPr>
   </w:style>
-  <w:style w:type="paragraph" w:customStyle="1" w:styleId="Figure">
+  <w:style w:customStyle="1" w:styleId="Figure" w:type="paragraph">
     <w:name w:val="Figure"/>
     <w:basedOn w:val="Normal"/>
   </w:style>
-  <w:style w:type="paragraph" w:customStyle="1" w:styleId="CaptionedFigure">
+  <w:style w:customStyle="1" w:styleId="CaptionedFigure" w:type="paragraph">
     <w:name w:val="Captioned Figure"/>
     <w:basedOn w:val="Figure"/>
     <w:pPr>
       <w:keepNext/>
     </w:pPr>
   </w:style>
-  <w:style w:type="character" w:customStyle="1" w:styleId="CaptionChar">
+  <w:style w:customStyle="1" w:styleId="CaptionChar" w:type="character">
     <w:name w:val="Caption Char"/>
     <w:basedOn w:val="DefaultParagraphFont"/>
     <w:link w:val="Caption"/>
   </w:style>
-  <w:style w:type="character" w:customStyle="1" w:styleId="VerbatimChar">
+  <w:style w:customStyle="1" w:styleId="VerbatimChar" w:type="character">
     <w:name w:val="Verbatim Char"/>
     <w:basedOn w:val="CaptionChar"/>
     <w:link w:val="SourceCode"/>
@@ -2191,26 +2177,26 @@
       <w:sz w:val="22"/>
     </w:rPr>
   </w:style>
-  <w:style w:type="character" w:customStyle="1" w:styleId="SectionNumber">
+  <w:style w:customStyle="1" w:styleId="SectionNumber" w:type="character">
     <w:name w:val="Section Number"/>
     <w:basedOn w:val="CaptionChar"/>
   </w:style>
-  <w:style w:type="character" w:styleId="FootnoteReference">
+  <w:style w:styleId="FootnoteReference" w:type="character">
     <w:name w:val="footnote reference"/>
     <w:basedOn w:val="CaptionChar"/>
     <w:rPr>
       <w:vertAlign w:val="superscript"/>
     </w:rPr>
   </w:style>
-  <w:style w:type="character" w:styleId="Hyperlink">
+  <w:style w:styleId="Hyperlink" w:type="character">
     <w:name w:val="Hyperlink"/>
     <w:basedOn w:val="CaptionChar"/>
     <w:uiPriority w:val="99"/>
     <w:rPr>
-      <w:color w:val="4F81BD" w:themeColor="accent1"/>
-    </w:rPr>
-  </w:style>
-  <w:style w:type="paragraph" w:styleId="TOCHeading">
+      <w:color w:themeColor="accent1" w:val="4F81BD"/>
+    </w:rPr>
+  </w:style>
+  <w:style w:styleId="TOCHeading" w:type="paragraph">
     <w:name w:val="TOC Heading"/>
     <w:basedOn w:val="Heading1"/>
     <w:next w:val="BodyText"/>
@@ -2225,10 +2211,10 @@
     <w:rPr>
       <w:b w:val="0"/>
       <w:bCs w:val="0"/>
-      <w:color w:val="365F91" w:themeColor="accent1" w:themeShade="BF"/>
-    </w:rPr>
-  </w:style>
-  <w:style w:type="paragraph" w:customStyle="1" w:styleId="SourceCode">
+      <w:color w:themeColor="accent1" w:themeShade="BF" w:val="365F91"/>
+    </w:rPr>
+  </w:style>
+  <w:style w:customStyle="1" w:styleId="SourceCode" w:type="paragraph">
     <w:name w:val="Source Code"/>
     <w:basedOn w:val="Normal"/>
     <w:link w:val="VerbatimChar"/>
@@ -2236,7 +2222,7 @@
       <w:wordWrap w:val="0"/>
     </w:pPr>
   </w:style>
-  <w:style w:type="character" w:customStyle="1" w:styleId="KeywordTok">
+  <w:style w:customStyle="1" w:styleId="KeywordTok" w:type="character">
     <w:name w:val="KeywordTok"/>
     <w:basedOn w:val="VerbatimChar"/>
     <w:rPr>
@@ -2246,7 +2232,7 @@
       <w:sz w:val="22"/>
     </w:rPr>
   </w:style>
-  <w:style w:type="character" w:customStyle="1" w:styleId="DataTypeTok">
+  <w:style w:customStyle="1" w:styleId="DataTypeTok" w:type="character">
     <w:name w:val="DataTypeTok"/>
     <w:basedOn w:val="VerbatimChar"/>
     <w:rPr>
@@ -2255,7 +2241,7 @@
       <w:sz w:val="22"/>
     </w:rPr>
   </w:style>
-  <w:style w:type="character" w:customStyle="1" w:styleId="DecValTok">
+  <w:style w:customStyle="1" w:styleId="DecValTok" w:type="character">
     <w:name w:val="DecValTok"/>
     <w:basedOn w:val="VerbatimChar"/>
     <w:rPr>
@@ -2264,7 +2250,7 @@
       <w:sz w:val="22"/>
     </w:rPr>
   </w:style>
-  <w:style w:type="character" w:customStyle="1" w:styleId="BaseNTok">
+  <w:style w:customStyle="1" w:styleId="BaseNTok" w:type="character">
     <w:name w:val="BaseNTok"/>
     <w:basedOn w:val="VerbatimChar"/>
     <w:rPr>
@@ -2273,7 +2259,7 @@
       <w:sz w:val="22"/>
     </w:rPr>
   </w:style>
-  <w:style w:type="character" w:customStyle="1" w:styleId="FloatTok">
+  <w:style w:customStyle="1" w:styleId="FloatTok" w:type="character">
     <w:name w:val="FloatTok"/>
     <w:basedOn w:val="VerbatimChar"/>
     <w:rPr>
@@ -2282,7 +2268,7 @@
       <w:sz w:val="22"/>
     </w:rPr>
   </w:style>
-  <w:style w:type="character" w:customStyle="1" w:styleId="ConstantTok">
+  <w:style w:customStyle="1" w:styleId="ConstantTok" w:type="character">
     <w:name w:val="ConstantTok"/>
     <w:basedOn w:val="VerbatimChar"/>
     <w:rPr>
@@ -2291,7 +2277,7 @@
       <w:sz w:val="22"/>
     </w:rPr>
   </w:style>
-  <w:style w:type="character" w:customStyle="1" w:styleId="CharTok">
+  <w:style w:customStyle="1" w:styleId="CharTok" w:type="character">
     <w:name w:val="CharTok"/>
     <w:basedOn w:val="VerbatimChar"/>
     <w:rPr>
@@ -2300,7 +2286,7 @@
       <w:sz w:val="22"/>
     </w:rPr>
   </w:style>
-  <w:style w:type="character" w:customStyle="1" w:styleId="SpecialCharTok">
+  <w:style w:customStyle="1" w:styleId="SpecialCharTok" w:type="character">
     <w:name w:val="SpecialCharTok"/>
     <w:basedOn w:val="VerbatimChar"/>
     <w:rPr>
@@ -2309,7 +2295,7 @@
       <w:sz w:val="22"/>
     </w:rPr>
   </w:style>
-  <w:style w:type="character" w:customStyle="1" w:styleId="StringTok">
+  <w:style w:customStyle="1" w:styleId="StringTok" w:type="character">
     <w:name w:val="StringTok"/>
     <w:basedOn w:val="VerbatimChar"/>
     <w:rPr>
@@ -2318,7 +2304,7 @@
       <w:sz w:val="22"/>
     </w:rPr>
   </w:style>
-  <w:style w:type="character" w:customStyle="1" w:styleId="VerbatimStringTok">
+  <w:style w:customStyle="1" w:styleId="VerbatimStringTok" w:type="character">
     <w:name w:val="VerbatimStringTok"/>
     <w:basedOn w:val="VerbatimChar"/>
     <w:rPr>
@@ -2327,7 +2313,7 @@
       <w:sz w:val="22"/>
     </w:rPr>
   </w:style>
-  <w:style w:type="character" w:customStyle="1" w:styleId="SpecialStringTok">
+  <w:style w:customStyle="1" w:styleId="SpecialStringTok" w:type="character">
     <w:name w:val="SpecialStringTok"/>
     <w:basedOn w:val="VerbatimChar"/>
     <w:rPr>
@@ -2336,7 +2322,7 @@
       <w:sz w:val="22"/>
     </w:rPr>
   </w:style>
-  <w:style w:type="character" w:customStyle="1" w:styleId="ImportTok">
+  <w:style w:customStyle="1" w:styleId="ImportTok" w:type="character">
     <w:name w:val="ImportTok"/>
     <w:basedOn w:val="VerbatimChar"/>
     <w:rPr>
@@ -2344,7 +2330,7 @@
       <w:sz w:val="22"/>
     </w:rPr>
   </w:style>
-  <w:style w:type="character" w:customStyle="1" w:styleId="CommentTok">
+  <w:style w:customStyle="1" w:styleId="CommentTok" w:type="character">
     <w:name w:val="CommentTok"/>
     <w:basedOn w:val="VerbatimChar"/>
     <w:rPr>
@@ -2354,7 +2340,7 @@
       <w:sz w:val="22"/>
     </w:rPr>
   </w:style>
-  <w:style w:type="character" w:customStyle="1" w:styleId="DocumentationTok">
+  <w:style w:customStyle="1" w:styleId="DocumentationTok" w:type="character">
     <w:name w:val="DocumentationTok"/>
     <w:basedOn w:val="VerbatimChar"/>
     <w:rPr>
@@ -2364,7 +2350,7 @@
       <w:sz w:val="22"/>
     </w:rPr>
   </w:style>
-  <w:style w:type="character" w:customStyle="1" w:styleId="AnnotationTok">
+  <w:style w:customStyle="1" w:styleId="AnnotationTok" w:type="character">
     <w:name w:val="AnnotationTok"/>
     <w:basedOn w:val="VerbatimChar"/>
     <w:rPr>
@@ -2375,7 +2361,7 @@
       <w:sz w:val="22"/>
     </w:rPr>
   </w:style>
-  <w:style w:type="character" w:customStyle="1" w:styleId="CommentVarTok">
+  <w:style w:customStyle="1" w:styleId="CommentVarTok" w:type="character">
     <w:name w:val="CommentVarTok"/>
     <w:basedOn w:val="VerbatimChar"/>
     <w:rPr>
@@ -2386,7 +2372,7 @@
       <w:sz w:val="22"/>
     </w:rPr>
   </w:style>
-  <w:style w:type="character" w:customStyle="1" w:styleId="OtherTok">
+  <w:style w:customStyle="1" w:styleId="OtherTok" w:type="character">
     <w:name w:val="OtherTok"/>
     <w:basedOn w:val="VerbatimChar"/>
     <w:rPr>
@@ -2395,7 +2381,7 @@
       <w:sz w:val="22"/>
     </w:rPr>
   </w:style>
-  <w:style w:type="character" w:customStyle="1" w:styleId="FunctionTok">
+  <w:style w:customStyle="1" w:styleId="FunctionTok" w:type="character">
     <w:name w:val="FunctionTok"/>
     <w:basedOn w:val="VerbatimChar"/>
     <w:rPr>
@@ -2404,7 +2390,7 @@
       <w:sz w:val="22"/>
     </w:rPr>
   </w:style>
-  <w:style w:type="character" w:customStyle="1" w:styleId="VariableTok">
+  <w:style w:customStyle="1" w:styleId="VariableTok" w:type="character">
     <w:name w:val="VariableTok"/>
     <w:basedOn w:val="VerbatimChar"/>
     <w:rPr>
@@ -2413,7 +2399,7 @@
       <w:sz w:val="22"/>
     </w:rPr>
   </w:style>
-  <w:style w:type="character" w:customStyle="1" w:styleId="ControlFlowTok">
+  <w:style w:customStyle="1" w:styleId="ControlFlowTok" w:type="character">
     <w:name w:val="ControlFlowTok"/>
     <w:basedOn w:val="VerbatimChar"/>
     <w:rPr>
@@ -2423,7 +2409,7 @@
       <w:sz w:val="22"/>
     </w:rPr>
   </w:style>
-  <w:style w:type="character" w:customStyle="1" w:styleId="OperatorTok">
+  <w:style w:customStyle="1" w:styleId="OperatorTok" w:type="character">
     <w:name w:val="OperatorTok"/>
     <w:basedOn w:val="VerbatimChar"/>
     <w:rPr>
@@ -2432,7 +2418,7 @@
       <w:sz w:val="22"/>
     </w:rPr>
   </w:style>
-  <w:style w:type="character" w:customStyle="1" w:styleId="BuiltInTok">
+  <w:style w:customStyle="1" w:styleId="BuiltInTok" w:type="character">
     <w:name w:val="BuiltInTok"/>
     <w:basedOn w:val="VerbatimChar"/>
     <w:rPr>
@@ -2440,7 +2426,7 @@
       <w:sz w:val="22"/>
     </w:rPr>
   </w:style>
-  <w:style w:type="character" w:customStyle="1" w:styleId="ExtensionTok">
+  <w:style w:customStyle="1" w:styleId="ExtensionTok" w:type="character">
     <w:name w:val="ExtensionTok"/>
     <w:basedOn w:val="VerbatimChar"/>
     <w:rPr>
@@ -2448,7 +2434,7 @@
       <w:sz w:val="22"/>
     </w:rPr>
   </w:style>
-  <w:style w:type="character" w:customStyle="1" w:styleId="PreprocessorTok">
+  <w:style w:customStyle="1" w:styleId="PreprocessorTok" w:type="character">
     <w:name w:val="PreprocessorTok"/>
     <w:basedOn w:val="VerbatimChar"/>
     <w:rPr>
@@ -2457,7 +2443,7 @@
       <w:sz w:val="22"/>
     </w:rPr>
   </w:style>
-  <w:style w:type="character" w:customStyle="1" w:styleId="AttributeTok">
+  <w:style w:customStyle="1" w:styleId="AttributeTok" w:type="character">
     <w:name w:val="AttributeTok"/>
     <w:basedOn w:val="VerbatimChar"/>
     <w:rPr>
@@ -2466,7 +2452,7 @@
       <w:sz w:val="22"/>
     </w:rPr>
   </w:style>
-  <w:style w:type="character" w:customStyle="1" w:styleId="RegionMarkerTok">
+  <w:style w:customStyle="1" w:styleId="RegionMarkerTok" w:type="character">
     <w:name w:val="RegionMarkerTok"/>
     <w:basedOn w:val="VerbatimChar"/>
     <w:rPr>
@@ -2474,7 +2460,7 @@
       <w:sz w:val="22"/>
     </w:rPr>
   </w:style>
-  <w:style w:type="character" w:customStyle="1" w:styleId="InformationTok">
+  <w:style w:customStyle="1" w:styleId="InformationTok" w:type="character">
     <w:name w:val="InformationTok"/>
     <w:basedOn w:val="VerbatimChar"/>
     <w:rPr>
@@ -2485,7 +2471,7 @@
       <w:sz w:val="22"/>
     </w:rPr>
   </w:style>
-  <w:style w:type="character" w:customStyle="1" w:styleId="WarningTok">
+  <w:style w:customStyle="1" w:styleId="WarningTok" w:type="character">
     <w:name w:val="WarningTok"/>
     <w:basedOn w:val="VerbatimChar"/>
     <w:rPr>
@@ -2496,7 +2482,7 @@
       <w:sz w:val="22"/>
     </w:rPr>
   </w:style>
-  <w:style w:type="character" w:customStyle="1" w:styleId="AlertTok">
+  <w:style w:customStyle="1" w:styleId="AlertTok" w:type="character">
     <w:name w:val="AlertTok"/>
     <w:basedOn w:val="VerbatimChar"/>
     <w:rPr>
@@ -2506,7 +2492,7 @@
       <w:sz w:val="22"/>
     </w:rPr>
   </w:style>
-  <w:style w:type="character" w:customStyle="1" w:styleId="ErrorTok">
+  <w:style w:customStyle="1" w:styleId="ErrorTok" w:type="character">
     <w:name w:val="ErrorTok"/>
     <w:basedOn w:val="VerbatimChar"/>
     <w:rPr>
@@ -2516,7 +2502,7 @@
       <w:sz w:val="22"/>
     </w:rPr>
   </w:style>
-  <w:style w:type="character" w:customStyle="1" w:styleId="NormalTok">
+  <w:style w:customStyle="1" w:styleId="NormalTok" w:type="character">
     <w:name w:val="NormalTok"/>
     <w:basedOn w:val="VerbatimChar"/>
     <w:rPr>
@@ -2524,7 +2510,7 @@
       <w:sz w:val="22"/>
     </w:rPr>
   </w:style>
-  <w:style w:type="paragraph" w:styleId="Header">
+  <w:style w:styleId="Header" w:type="paragraph">
     <w:name w:val="header"/>
     <w:basedOn w:val="Normal"/>
     <w:link w:val="HeaderChar"/>
@@ -2533,20 +2519,20 @@
     <w:rsid w:val="00010732"/>
     <w:pPr>
       <w:tabs>
-        <w:tab w:val="center" w:pos="4153"/>
-        <w:tab w:val="right" w:pos="8306"/>
+        <w:tab w:pos="4153" w:val="center"/>
+        <w:tab w:pos="8306" w:val="right"/>
       </w:tabs>
       <w:spacing w:after="0"/>
     </w:pPr>
   </w:style>
-  <w:style w:type="character" w:customStyle="1" w:styleId="HeaderChar">
+  <w:style w:customStyle="1" w:styleId="HeaderChar" w:type="character">
     <w:name w:val="Header Char"/>
     <w:basedOn w:val="DefaultParagraphFont"/>
     <w:link w:val="Header"/>
     <w:uiPriority w:val="99"/>
     <w:rsid w:val="00010732"/>
   </w:style>
-  <w:style w:type="paragraph" w:styleId="Footer">
+  <w:style w:styleId="Footer" w:type="paragraph">
     <w:name w:val="footer"/>
     <w:basedOn w:val="Normal"/>
     <w:link w:val="FooterChar"/>
@@ -2555,20 +2541,20 @@
     <w:rsid w:val="00010732"/>
     <w:pPr>
       <w:tabs>
-        <w:tab w:val="center" w:pos="4153"/>
-        <w:tab w:val="right" w:pos="8306"/>
+        <w:tab w:pos="4153" w:val="center"/>
+        <w:tab w:pos="8306" w:val="right"/>
       </w:tabs>
       <w:spacing w:after="0"/>
     </w:pPr>
   </w:style>
-  <w:style w:type="character" w:customStyle="1" w:styleId="FooterChar">
+  <w:style w:customStyle="1" w:styleId="FooterChar" w:type="character">
     <w:name w:val="Footer Char"/>
     <w:basedOn w:val="DefaultParagraphFont"/>
     <w:link w:val="Footer"/>
     <w:uiPriority w:val="99"/>
     <w:rsid w:val="00010732"/>
   </w:style>
-  <w:style w:type="character" w:customStyle="1" w:styleId="BodyTextChar">
+  <w:style w:customStyle="1" w:styleId="BodyTextChar" w:type="character">
     <w:name w:val="Body Text Char"/>
     <w:basedOn w:val="DefaultParagraphFont"/>
     <w:link w:val="BodyText"/>
@@ -2578,7 +2564,7 @@
       <w:lang w:eastAsia="zh-CN"/>
     </w:rPr>
   </w:style>
-  <w:style w:type="paragraph" w:styleId="TOC2">
+  <w:style w:styleId="TOC2" w:type="paragraph">
     <w:name w:val="toc 2"/>
     <w:basedOn w:val="Normal"/>
     <w:next w:val="Normal"/>
@@ -2591,7 +2577,7 @@
       <w:ind w:left="240"/>
     </w:pPr>
   </w:style>
-  <w:style w:type="paragraph" w:styleId="TOC3">
+  <w:style w:styleId="TOC3" w:type="paragraph">
     <w:name w:val="toc 3"/>
     <w:basedOn w:val="Normal"/>
     <w:next w:val="Normal"/>
@@ -2604,7 +2590,7 @@
       <w:ind w:left="480"/>
     </w:pPr>
   </w:style>
-  <w:style w:type="paragraph" w:styleId="TOC1">
+  <w:style w:styleId="TOC1" w:type="paragraph">
     <w:name w:val="toc 1"/>
     <w:basedOn w:val="Normal"/>
     <w:next w:val="Normal"/>
@@ -2616,7 +2602,7 @@
       <w:spacing w:after="100"/>
     </w:pPr>
   </w:style>
-  <w:style w:type="table" w:styleId="TableGrid">
+  <w:style w:styleId="TableGrid" w:type="table">
     <w:name w:val="Table Grid"/>
     <w:basedOn w:val="TableNormal"/>
     <w:rsid w:val="00BB1B32"/>
@@ -2625,16 +2611,16 @@
     </w:pPr>
     <w:tblPr>
       <w:tblBorders>
-        <w:top w:val="single" w:sz="4" w:space="0" w:color="auto"/>
-        <w:left w:val="single" w:sz="4" w:space="0" w:color="auto"/>
-        <w:bottom w:val="single" w:sz="4" w:space="0" w:color="auto"/>
-        <w:right w:val="single" w:sz="4" w:space="0" w:color="auto"/>
-        <w:insideH w:val="single" w:sz="4" w:space="0" w:color="auto"/>
-        <w:insideV w:val="single" w:sz="4" w:space="0" w:color="auto"/>
+        <w:top w:color="auto" w:space="0" w:sz="4" w:val="single"/>
+        <w:left w:color="auto" w:space="0" w:sz="4" w:val="single"/>
+        <w:bottom w:color="auto" w:space="0" w:sz="4" w:val="single"/>
+        <w:right w:color="auto" w:space="0" w:sz="4" w:val="single"/>
+        <w:insideH w:color="auto" w:space="0" w:sz="4" w:val="single"/>
+        <w:insideV w:color="auto" w:space="0" w:sz="4" w:val="single"/>
       </w:tblBorders>
     </w:tblPr>
   </w:style>
-  <w:style w:type="table" w:styleId="PlainTable5">
+  <w:style w:styleId="PlainTable5" w:type="table">
     <w:name w:val="Plain Table 5"/>
     <w:basedOn w:val="TableNormal"/>
     <w:rsid w:val="00BB1B32"/>
@@ -2647,7 +2633,7 @@
     </w:tblPr>
     <w:tblStylePr w:type="firstRow">
       <w:rPr>
-        <w:rFonts w:asciiTheme="majorHAnsi" w:eastAsiaTheme="majorEastAsia" w:hAnsiTheme="majorHAnsi" w:cstheme="majorBidi"/>
+        <w:rFonts w:asciiTheme="majorHAnsi" w:cstheme="majorBidi" w:eastAsiaTheme="majorEastAsia" w:hAnsiTheme="majorHAnsi"/>
         <w:i/>
         <w:iCs/>
         <w:sz w:val="26"/>
@@ -2655,14 +2641,14 @@
       <w:tblPr/>
       <w:tcPr>
         <w:tcBorders>
-          <w:bottom w:val="single" w:sz="4" w:space="0" w:color="7F7F7F" w:themeColor="text1" w:themeTint="80"/>
+          <w:bottom w:color="7F7F7F" w:space="0" w:sz="4" w:themeColor="text1" w:themeTint="80" w:val="single"/>
         </w:tcBorders>
-        <w:shd w:val="clear" w:color="auto" w:fill="FFFFFF" w:themeFill="background1"/>
+        <w:shd w:color="auto" w:fill="FFFFFF" w:themeFill="background1" w:val="clear"/>
       </w:tcPr>
     </w:tblStylePr>
     <w:tblStylePr w:type="lastRow">
       <w:rPr>
-        <w:rFonts w:asciiTheme="majorHAnsi" w:eastAsiaTheme="majorEastAsia" w:hAnsiTheme="majorHAnsi" w:cstheme="majorBidi"/>
+        <w:rFonts w:asciiTheme="majorHAnsi" w:cstheme="majorBidi" w:eastAsiaTheme="majorEastAsia" w:hAnsiTheme="majorHAnsi"/>
         <w:i/>
         <w:iCs/>
         <w:sz w:val="26"/>
@@ -2670,9 +2656,9 @@
       <w:tblPr/>
       <w:tcPr>
         <w:tcBorders>
-          <w:top w:val="single" w:sz="4" w:space="0" w:color="7F7F7F" w:themeColor="text1" w:themeTint="80"/>
+          <w:top w:color="7F7F7F" w:space="0" w:sz="4" w:themeColor="text1" w:themeTint="80" w:val="single"/>
         </w:tcBorders>
-        <w:shd w:val="clear" w:color="auto" w:fill="FFFFFF" w:themeFill="background1"/>
+        <w:shd w:color="auto" w:fill="FFFFFF" w:themeFill="background1" w:val="clear"/>
       </w:tcPr>
     </w:tblStylePr>
     <w:tblStylePr w:type="firstCol">
@@ -2680,7 +2666,7 @@
         <w:jc w:val="right"/>
       </w:pPr>
       <w:rPr>
-        <w:rFonts w:asciiTheme="majorHAnsi" w:eastAsiaTheme="majorEastAsia" w:hAnsiTheme="majorHAnsi" w:cstheme="majorBidi"/>
+        <w:rFonts w:asciiTheme="majorHAnsi" w:cstheme="majorBidi" w:eastAsiaTheme="majorEastAsia" w:hAnsiTheme="majorHAnsi"/>
         <w:i/>
         <w:iCs/>
         <w:sz w:val="26"/>
@@ -2688,14 +2674,14 @@
       <w:tblPr/>
       <w:tcPr>
         <w:tcBorders>
-          <w:right w:val="single" w:sz="4" w:space="0" w:color="7F7F7F" w:themeColor="text1" w:themeTint="80"/>
+          <w:right w:color="7F7F7F" w:space="0" w:sz="4" w:themeColor="text1" w:themeTint="80" w:val="single"/>
         </w:tcBorders>
-        <w:shd w:val="clear" w:color="auto" w:fill="FFFFFF" w:themeFill="background1"/>
+        <w:shd w:color="auto" w:fill="FFFFFF" w:themeFill="background1" w:val="clear"/>
       </w:tcPr>
     </w:tblStylePr>
     <w:tblStylePr w:type="lastCol">
       <w:rPr>
-        <w:rFonts w:asciiTheme="majorHAnsi" w:eastAsiaTheme="majorEastAsia" w:hAnsiTheme="majorHAnsi" w:cstheme="majorBidi"/>
+        <w:rFonts w:asciiTheme="majorHAnsi" w:cstheme="majorBidi" w:eastAsiaTheme="majorEastAsia" w:hAnsiTheme="majorHAnsi"/>
         <w:i/>
         <w:iCs/>
         <w:sz w:val="26"/>
@@ -2703,21 +2689,21 @@
       <w:tblPr/>
       <w:tcPr>
         <w:tcBorders>
-          <w:left w:val="single" w:sz="4" w:space="0" w:color="7F7F7F" w:themeColor="text1" w:themeTint="80"/>
+          <w:left w:color="7F7F7F" w:space="0" w:sz="4" w:themeColor="text1" w:themeTint="80" w:val="single"/>
         </w:tcBorders>
-        <w:shd w:val="clear" w:color="auto" w:fill="FFFFFF" w:themeFill="background1"/>
+        <w:shd w:color="auto" w:fill="FFFFFF" w:themeFill="background1" w:val="clear"/>
       </w:tcPr>
     </w:tblStylePr>
     <w:tblStylePr w:type="band1Vert">
       <w:tblPr/>
       <w:tcPr>
-        <w:shd w:val="clear" w:color="auto" w:fill="F2F2F2" w:themeFill="background1" w:themeFillShade="F2"/>
+        <w:shd w:color="auto" w:fill="F2F2F2" w:themeFill="background1" w:themeFillShade="F2" w:val="clear"/>
       </w:tcPr>
     </w:tblStylePr>
     <w:tblStylePr w:type="band1Horz">
       <w:tblPr/>
       <w:tcPr>
-        <w:shd w:val="clear" w:color="auto" w:fill="F2F2F2" w:themeFill="background1" w:themeFillShade="F2"/>
+        <w:shd w:color="auto" w:fill="F2F2F2" w:themeFill="background1" w:themeFillShade="F2" w:val="clear"/>
       </w:tcPr>
     </w:tblStylePr>
     <w:tblStylePr w:type="neCell">
@@ -2753,7 +2739,7 @@
       </w:tcPr>
     </w:tblStylePr>
   </w:style>
-  <w:style w:type="table" w:styleId="PlainTable3">
+  <w:style w:styleId="PlainTable3" w:type="table">
     <w:name w:val="Plain Table 3"/>
     <w:basedOn w:val="TableNormal"/>
     <w:rsid w:val="00BB1B32"/>
@@ -2773,7 +2759,7 @@
       <w:tblPr/>
       <w:tcPr>
         <w:tcBorders>
-          <w:bottom w:val="single" w:sz="4" w:space="0" w:color="7F7F7F" w:themeColor="text1" w:themeTint="80"/>
+          <w:bottom w:color="7F7F7F" w:space="0" w:sz="4" w:themeColor="text1" w:themeTint="80" w:val="single"/>
         </w:tcBorders>
       </w:tcPr>
     </w:tblStylePr>
@@ -2799,7 +2785,7 @@
       <w:tblPr/>
       <w:tcPr>
         <w:tcBorders>
-          <w:right w:val="single" w:sz="4" w:space="0" w:color="7F7F7F" w:themeColor="text1" w:themeTint="80"/>
+          <w:right w:color="7F7F7F" w:space="0" w:sz="4" w:themeColor="text1" w:themeTint="80" w:val="single"/>
         </w:tcBorders>
       </w:tcPr>
     </w:tblStylePr>
@@ -2819,13 +2805,13 @@
     <w:tblStylePr w:type="band1Vert">
       <w:tblPr/>
       <w:tcPr>
-        <w:shd w:val="clear" w:color="auto" w:fill="F2F2F2" w:themeFill="background1" w:themeFillShade="F2"/>
+        <w:shd w:color="auto" w:fill="F2F2F2" w:themeFill="background1" w:themeFillShade="F2" w:val="clear"/>
       </w:tcPr>
     </w:tblStylePr>
     <w:tblStylePr w:type="band1Horz">
       <w:tblPr/>
       <w:tcPr>
-        <w:shd w:val="clear" w:color="auto" w:fill="F2F2F2" w:themeFill="background1" w:themeFillShade="F2"/>
+        <w:shd w:color="auto" w:fill="F2F2F2" w:themeFill="background1" w:themeFillShade="F2" w:val="clear"/>
       </w:tcPr>
     </w:tblStylePr>
     <w:tblStylePr w:type="neCell">
@@ -2845,7 +2831,7 @@
       </w:tcPr>
     </w:tblStylePr>
   </w:style>
-  <w:style w:type="table" w:styleId="GridTable1Light">
+  <w:style w:styleId="GridTable1Light" w:type="table">
     <w:name w:val="Grid Table 1 Light"/>
     <w:basedOn w:val="TableNormal"/>
     <w:rsid w:val="00BB1B32"/>
@@ -2856,12 +2842,12 @@
       <w:tblStyleRowBandSize w:val="1"/>
       <w:tblStyleColBandSize w:val="1"/>
       <w:tblBorders>
-        <w:top w:val="single" w:sz="4" w:space="0" w:color="999999" w:themeColor="text1" w:themeTint="66"/>
-        <w:left w:val="single" w:sz="4" w:space="0" w:color="999999" w:themeColor="text1" w:themeTint="66"/>
-        <w:bottom w:val="single" w:sz="4" w:space="0" w:color="999999" w:themeColor="text1" w:themeTint="66"/>
-        <w:right w:val="single" w:sz="4" w:space="0" w:color="999999" w:themeColor="text1" w:themeTint="66"/>
-        <w:insideH w:val="single" w:sz="4" w:space="0" w:color="999999" w:themeColor="text1" w:themeTint="66"/>
-        <w:insideV w:val="single" w:sz="4" w:space="0" w:color="999999" w:themeColor="text1" w:themeTint="66"/>
+        <w:top w:color="999999" w:space="0" w:sz="4" w:themeColor="text1" w:themeTint="66" w:val="single"/>
+        <w:left w:color="999999" w:space="0" w:sz="4" w:themeColor="text1" w:themeTint="66" w:val="single"/>
+        <w:bottom w:color="999999" w:space="0" w:sz="4" w:themeColor="text1" w:themeTint="66" w:val="single"/>
+        <w:right w:color="999999" w:space="0" w:sz="4" w:themeColor="text1" w:themeTint="66" w:val="single"/>
+        <w:insideH w:color="999999" w:space="0" w:sz="4" w:themeColor="text1" w:themeTint="66" w:val="single"/>
+        <w:insideV w:color="999999" w:space="0" w:sz="4" w:themeColor="text1" w:themeTint="66" w:val="single"/>
       </w:tblBorders>
     </w:tblPr>
     <w:tblStylePr w:type="firstRow">
@@ -2872,7 +2858,7 @@
       <w:tblPr/>
       <w:tcPr>
         <w:tcBorders>
-          <w:bottom w:val="single" w:sz="12" w:space="0" w:color="666666" w:themeColor="text1" w:themeTint="99"/>
+          <w:bottom w:color="666666" w:space="0" w:sz="12" w:themeColor="text1" w:themeTint="99" w:val="single"/>
         </w:tcBorders>
       </w:tcPr>
     </w:tblStylePr>
@@ -2884,7 +2870,7 @@
       <w:tblPr/>
       <w:tcPr>
         <w:tcBorders>
-          <w:top w:val="double" w:sz="2" w:space="0" w:color="666666" w:themeColor="text1" w:themeTint="99"/>
+          <w:top w:color="666666" w:space="0" w:sz="2" w:themeColor="text1" w:themeTint="99" w:val="double"/>
         </w:tcBorders>
       </w:tcPr>
     </w:tblStylePr>
@@ -2901,7 +2887,7 @@
       </w:rPr>
     </w:tblStylePr>
   </w:style>
-  <w:style w:type="paragraph" w:customStyle="1" w:styleId="CoverTitle">
+  <w:style w:customStyle="1" w:styleId="CoverTitle" w:type="paragraph">
     <w:name w:val="Cover Title"/>
     <w:qFormat/>
     <w:rsid w:val="00432E99"/>
@@ -2911,13 +2897,13 @@
       <w:jc w:val="center"/>
     </w:pPr>
     <w:rPr>
-      <w:rFonts w:ascii="仿宋" w:eastAsia="方正仿宋_GB2312" w:hAnsi="仿宋" w:cs="Arial"/>
+      <w:rFonts w:ascii="仿宋" w:cs="Arial" w:eastAsia="方正仿宋_GB2312" w:hAnsi="仿宋"/>
       <w:sz w:val="52"/>
       <w:szCs w:val="52"/>
       <w:lang w:eastAsia="zh-CN"/>
     </w:rPr>
   </w:style>
-  <w:style w:type="paragraph" w:styleId="TOC4">
+  <w:style w:styleId="TOC4" w:type="paragraph">
     <w:name w:val="toc 4"/>
     <w:basedOn w:val="Normal"/>
     <w:next w:val="Normal"/>

</xml_diff>

<commit_message>
update weekly meetings raw tpl
</commit_message>
<xml_diff>
--- a/docs/assets/春松客服路线图.docx
+++ b/docs/assets/春松客服路线图.docx
@@ -264,7 +264,7 @@
         <w:pStyle w:val="BodyText"/>
       </w:pPr>
     </w:p>
-    <w:bookmarkStart w:id="27" w:name="春松客服路线图"/>
+    <w:bookmarkStart w:id="25" w:name="春松客服路线图"/>
     <w:p>
       <w:pPr>
         <w:pStyle w:val="Heading2"/>
@@ -292,23 +292,22 @@
     <w:tbl>
       <w:tblPr>
         <w:tblStyle w:val="Table"/>
-        <w:tblW w:type="pct" w:w="5000"/>
-        <w:tblLook w:firstRow="1" w:lastRow="0" w:firstColumn="0" w:lastColumn="0" w:noHBand="0" w:noVBand="0" w:val="0020"/>
+        <w:tblW w:type="pct" w:w="0.0"/>
+        <w:tblLook w:firstRow="1" w:lastRow="0" w:firstColumn="0" w:lastColumn="0" w:noHBand="0" w:noVBand="0"/>
         <w:tblCaption w:val="Table 1.1 文档版本"/>
       </w:tblPr>
-      <w:tblGrid>
-        <w:gridCol w:w="1584"/>
-        <w:gridCol w:w="1584"/>
-        <w:gridCol w:w="1584"/>
-        <w:gridCol w:w="1584"/>
-        <w:gridCol w:w="1584"/>
-      </w:tblGrid>
+      <w:tblGrid/>
       <w:tr>
         <w:trPr>
-          <w:tblHeader w:val="true"/>
+          <w:cnfStyle w:firstRow="1"/>
         </w:trPr>
         <w:tc>
-          <w:tcPr/>
+          <w:tcPr>
+            <w:tcBorders>
+              <w:bottom w:val="single"/>
+            </w:tcBorders>
+            <w:vAlign w:val="bottom"/>
+          </w:tcPr>
           <w:p>
             <w:pPr>
               <w:pStyle w:val="Compact"/>
@@ -320,7 +319,12 @@
           </w:p>
         </w:tc>
         <w:tc>
-          <w:tcPr/>
+          <w:tcPr>
+            <w:tcBorders>
+              <w:bottom w:val="single"/>
+            </w:tcBorders>
+            <w:vAlign w:val="bottom"/>
+          </w:tcPr>
           <w:p>
             <w:pPr>
               <w:pStyle w:val="Compact"/>
@@ -332,7 +336,12 @@
           </w:p>
         </w:tc>
         <w:tc>
-          <w:tcPr/>
+          <w:tcPr>
+            <w:tcBorders>
+              <w:bottom w:val="single"/>
+            </w:tcBorders>
+            <w:vAlign w:val="bottom"/>
+          </w:tcPr>
           <w:p>
             <w:pPr>
               <w:pStyle w:val="Compact"/>
@@ -344,7 +353,12 @@
           </w:p>
         </w:tc>
         <w:tc>
-          <w:tcPr/>
+          <w:tcPr>
+            <w:tcBorders>
+              <w:bottom w:val="single"/>
+            </w:tcBorders>
+            <w:vAlign w:val="bottom"/>
+          </w:tcPr>
           <w:p>
             <w:pPr>
               <w:pStyle w:val="Compact"/>
@@ -356,7 +370,12 @@
           </w:p>
         </w:tc>
         <w:tc>
-          <w:tcPr/>
+          <w:tcPr>
+            <w:tcBorders>
+              <w:bottom w:val="single"/>
+            </w:tcBorders>
+            <w:vAlign w:val="bottom"/>
+          </w:tcPr>
           <w:p>
             <w:pPr>
               <w:pStyle w:val="Compact"/>
@@ -370,7 +389,6 @@
       </w:tr>
       <w:tr>
         <w:tc>
-          <w:tcPr/>
           <w:p>
             <w:pPr>
               <w:pStyle w:val="Compact"/>
@@ -381,25 +399,23 @@
                 <w:rPr>
                   <w:rStyle w:val="Hyperlink"/>
                 </w:rPr>
-                <w:t xml:space="preserve">354cedb</w:t>
+                <w:t xml:space="preserve">cf445b7</w:t>
               </w:r>
             </w:hyperlink>
           </w:p>
         </w:tc>
         <w:tc>
-          <w:tcPr/>
           <w:p>
             <w:pPr>
               <w:pStyle w:val="Compact"/>
               <w:jc w:val="left"/>
             </w:pPr>
             <w:r>
-              <w:t xml:space="preserve">2022-05-04 11:33:47</w:t>
+              <w:t xml:space="preserve">2022-05-04 11:44:48</w:t>
             </w:r>
           </w:p>
         </w:tc>
         <w:tc>
-          <w:tcPr/>
           <w:p>
             <w:pPr>
               <w:pStyle w:val="Compact"/>
@@ -416,7 +432,6 @@
           </w:p>
         </w:tc>
         <w:tc>
-          <w:tcPr/>
           <w:p>
             <w:pPr>
               <w:pStyle w:val="Compact"/>
@@ -433,7 +448,6 @@
           </w:p>
         </w:tc>
         <w:tc>
-          <w:tcPr/>
           <w:p>
             <w:pPr>
               <w:pStyle w:val="Compact"/>
@@ -460,12 +474,12 @@
           <wp:inline>
             <wp:extent cx="5486400" cy="2246292"/>
             <wp:effectExtent b="0" l="0" r="0" t="0"/>
-            <wp:docPr descr="Figure 1.1 团结合作，共赢未来" title="" id="25" name="Picture"/>
+            <wp:docPr descr="Figure 1.1 团结合作，共赢未来" title="" id="1" name="Picture"/>
             <a:graphic>
               <a:graphicData uri="http://schemas.openxmlformats.org/drawingml/2006/picture">
                 <pic:pic>
                   <pic:nvPicPr>
-                    <pic:cNvPr descr="../assets/screenshot-20220417-104259.png" id="26" name="Picture"/>
+                    <pic:cNvPr descr="../assets/screenshot-20220417-104259.png" id="0" name="Picture"/>
                     <pic:cNvPicPr>
                       <a:picLocks noChangeArrowheads="1" noChangeAspect="1"/>
                     </pic:cNvPicPr>
@@ -516,7 +530,7 @@
         <w:pStyle w:val="BodyText"/>
       </w:pPr>
     </w:p>
-    <w:bookmarkEnd w:id="27"/>
+    <w:bookmarkEnd w:id="25"/>
     <w:bookmarkStart w:id="36" w:name="春松客服开发者会议"/>
     <w:p>
       <w:pPr>
@@ -531,8 +545,43 @@
         <w:pStyle w:val="FirstParagraph"/>
       </w:pPr>
       <w:r>
-        <w:t xml:space="preserve">每周日上午 10 点开始，节假日除外。</w:t>
-      </w:r>
+        <w:t xml:space="preserve">参会条件：面向春松客服开源社区成员公开，加入我们</w:t>
+      </w:r>
+      <w:r>
+        <w:t xml:space="preserve"> </w:t>
+      </w:r>
+      <w:hyperlink r:id="rId26">
+        <w:r>
+          <w:rPr>
+            <w:rStyle w:val="Hyperlink"/>
+          </w:rPr>
+          <w:t xml:space="preserve">https://www.cskefu.com/join-us/</w:t>
+        </w:r>
+      </w:hyperlink>
+    </w:p>
+    <w:p>
+      <w:pPr>
+        <w:pStyle w:val="BodyText"/>
+      </w:pPr>
+      <w:r>
+        <w:t xml:space="preserve">例会时间：每周日上午 10 点开始，节假日除外。</w:t>
+      </w:r>
+    </w:p>
+    <w:p>
+      <w:pPr>
+        <w:pStyle w:val="BodyText"/>
+      </w:pPr>
+      <w:r>
+        <w:t xml:space="preserve">会议纪要历史：</w:t>
+      </w:r>
+      <w:hyperlink r:id="rId27">
+        <w:r>
+          <w:rPr>
+            <w:rStyle w:val="Hyperlink"/>
+          </w:rPr>
+          <w:t xml:space="preserve">https://www.cskefu.com/category/conferences/</w:t>
+        </w:r>
+      </w:hyperlink>
     </w:p>
     <w:p>
       <w:pPr>
@@ -639,57 +688,75 @@
           <w:rPr>
             <w:rStyle w:val="Hyperlink"/>
           </w:rPr>
-          <w:t xml:space="preserve">https://www.cskefu.com/category/conferences/</w:t>
+          <w:t xml:space="preserve">创建会议纪要</w:t>
         </w:r>
       </w:hyperlink>
     </w:p>
     <w:p>
       <w:pPr>
-        <w:pStyle w:val="BodyText"/>
-      </w:pPr>
+        <w:numPr>
+          <w:ilvl w:val="0"/>
+          <w:numId w:val="1001"/>
+        </w:numPr>
+        <w:pStyle w:val="Compact"/>
+      </w:pPr>
+      <w:r>
+        <w:t xml:space="preserve">创建文章：</w:t>
+      </w:r>
+      <w:hyperlink r:id="rId30">
+        <w:r>
+          <w:rPr>
+            <w:rStyle w:val="Hyperlink"/>
+          </w:rPr>
+          <w:t xml:space="preserve">https://www.cskefu.com/wp-admin/post-new.php</w:t>
+        </w:r>
+      </w:hyperlink>
+    </w:p>
+    <w:p>
+      <w:pPr>
+        <w:numPr>
+          <w:ilvl w:val="0"/>
+          <w:numId w:val="1001"/>
+        </w:numPr>
+        <w:pStyle w:val="Compact"/>
+      </w:pPr>
+      <w:r>
+        <w:t xml:space="preserve">勾选【分类目录：开发者会议】</w:t>
+      </w:r>
+    </w:p>
+    <w:p>
+      <w:pPr>
+        <w:numPr>
+          <w:ilvl w:val="0"/>
+          <w:numId w:val="1001"/>
+        </w:numPr>
+        <w:pStyle w:val="Compact"/>
+      </w:pPr>
+      <w:r>
+        <w:t xml:space="preserve">标题：春松客服开发者会议 20yy-mm-dd</w:t>
+      </w:r>
+    </w:p>
+    <w:p>
+      <w:pPr>
+        <w:numPr>
+          <w:ilvl w:val="0"/>
+          <w:numId w:val="1001"/>
+        </w:numPr>
+        <w:pStyle w:val="Compact"/>
+      </w:pPr>
+      <w:r>
+        <w:t xml:space="preserve">正文内容模板，（</w:t>
+      </w:r>
       <w:hyperlink r:id="rId31">
         <w:r>
           <w:rPr>
             <w:rStyle w:val="Hyperlink"/>
           </w:rPr>
-          <w:t xml:space="preserve">创建会议纪要</w:t>
+          <w:t xml:space="preserve">RAW</w:t>
         </w:r>
       </w:hyperlink>
-    </w:p>
-    <w:p>
-      <w:pPr>
-        <w:numPr>
-          <w:ilvl w:val="0"/>
-          <w:numId w:val="1001"/>
-        </w:numPr>
-        <w:pStyle w:val="Compact"/>
-      </w:pPr>
-      <w:r>
-        <w:t xml:space="preserve">勾选【分类目录：开发者会议】</w:t>
-      </w:r>
-    </w:p>
-    <w:p>
-      <w:pPr>
-        <w:numPr>
-          <w:ilvl w:val="0"/>
-          <w:numId w:val="1001"/>
-        </w:numPr>
-        <w:pStyle w:val="Compact"/>
-      </w:pPr>
-      <w:r>
-        <w:t xml:space="preserve">标题：春松客服开发者会议 20yy-mm-dd</w:t>
-      </w:r>
-    </w:p>
-    <w:p>
-      <w:pPr>
-        <w:numPr>
-          <w:ilvl w:val="0"/>
-          <w:numId w:val="1001"/>
-        </w:numPr>
-        <w:pStyle w:val="Compact"/>
-      </w:pPr>
-      <w:r>
-        <w:t xml:space="preserve">正文内容模板</w:t>
+      <w:r>
+        <w:t xml:space="preserve">）</w:t>
       </w:r>
     </w:p>
     <w:p>
@@ -700,7 +767,7 @@
         <w:rPr>
           <w:rStyle w:val="VerbatimChar"/>
         </w:rPr>
-        <w:t xml:space="preserve">### 会议议题</w:t>
+        <w:t xml:space="preserve">## 会议议题</w:t>
       </w:r>
       <w:r>
         <w:br/>
@@ -730,7 +797,7 @@
         <w:rPr>
           <w:rStyle w:val="VerbatimChar"/>
         </w:rPr>
-        <w:t xml:space="preserve">### 参会者</w:t>
+        <w:t xml:space="preserve">## 参会者</w:t>
       </w:r>
       <w:r>
         <w:br/>
@@ -763,7 +830,7 @@
         <w:rPr>
           <w:rStyle w:val="VerbatimChar"/>
         </w:rPr>
-        <w:t xml:space="preserve">### 讨论</w:t>
+        <w:t xml:space="preserve">## 讨论</w:t>
       </w:r>
       <w:r>
         <w:br/>
@@ -781,7 +848,7 @@
         <w:rPr>
           <w:rStyle w:val="VerbatimChar"/>
         </w:rPr>
-        <w:t xml:space="preserve">#### 事项1</w:t>
+        <w:t xml:space="preserve">### 事项1</w:t>
       </w:r>
       <w:r>
         <w:br/>
@@ -793,7 +860,7 @@
         <w:rPr>
           <w:rStyle w:val="VerbatimChar"/>
         </w:rPr>
-        <w:t xml:space="preserve">### 工作计划</w:t>
+        <w:t xml:space="preserve">## 工作计划</w:t>
       </w:r>
       <w:r>
         <w:br/>
@@ -805,7 +872,7 @@
         <w:rPr>
           <w:rStyle w:val="VerbatimChar"/>
         </w:rPr>
-        <w:t xml:space="preserve">#### 参与者1</w:t>
+        <w:t xml:space="preserve">### 参与者1</w:t>
       </w:r>
       <w:r>
         <w:br/>
@@ -817,7 +884,7 @@
         <w:rPr>
           <w:rStyle w:val="VerbatimChar"/>
         </w:rPr>
-        <w:t xml:space="preserve">##### Done</w:t>
+        <w:t xml:space="preserve">#### Done</w:t>
       </w:r>
       <w:r>
         <w:br/>
@@ -838,7 +905,7 @@
         <w:rPr>
           <w:rStyle w:val="VerbatimChar"/>
         </w:rPr>
-        <w:t xml:space="preserve">##### Todo</w:t>
+        <w:t xml:space="preserve">#### Todo</w:t>
       </w:r>
       <w:r>
         <w:br/>
@@ -859,7 +926,7 @@
         <w:rPr>
           <w:rStyle w:val="VerbatimChar"/>
         </w:rPr>
-        <w:t xml:space="preserve">##### Issue</w:t>
+        <w:t xml:space="preserve">#### Issue</w:t>
       </w:r>
       <w:r>
         <w:br/>
@@ -880,7 +947,7 @@
         <w:rPr>
           <w:rStyle w:val="VerbatimChar"/>
         </w:rPr>
-        <w:t xml:space="preserve">#### 参与者2</w:t>
+        <w:t xml:space="preserve">### 参与者2</w:t>
       </w:r>
       <w:r>
         <w:br/>
@@ -892,7 +959,7 @@
         <w:rPr>
           <w:rStyle w:val="VerbatimChar"/>
         </w:rPr>
-        <w:t xml:space="preserve">##### Done</w:t>
+        <w:t xml:space="preserve">#### Done</w:t>
       </w:r>
       <w:r>
         <w:br/>
@@ -913,7 +980,7 @@
         <w:rPr>
           <w:rStyle w:val="VerbatimChar"/>
         </w:rPr>
-        <w:t xml:space="preserve">##### Todo</w:t>
+        <w:t xml:space="preserve">#### Todo</w:t>
       </w:r>
       <w:r>
         <w:br/>
@@ -934,7 +1001,7 @@
         <w:rPr>
           <w:rStyle w:val="VerbatimChar"/>
         </w:rPr>
-        <w:t xml:space="preserve">##### Issue</w:t>
+        <w:t xml:space="preserve">#### Issue</w:t>
       </w:r>
       <w:r>
         <w:br/>
@@ -955,7 +1022,7 @@
         <w:rPr>
           <w:rStyle w:val="VerbatimChar"/>
         </w:rPr>
-        <w:t xml:space="preserve">#### 参与者3</w:t>
+        <w:t xml:space="preserve">### 参与者3</w:t>
       </w:r>
       <w:r>
         <w:br/>
@@ -967,7 +1034,7 @@
         <w:rPr>
           <w:rStyle w:val="VerbatimChar"/>
         </w:rPr>
-        <w:t xml:space="preserve">##### Done</w:t>
+        <w:t xml:space="preserve">#### Done</w:t>
       </w:r>
       <w:r>
         <w:br/>
@@ -988,7 +1055,7 @@
         <w:rPr>
           <w:rStyle w:val="VerbatimChar"/>
         </w:rPr>
-        <w:t xml:space="preserve">##### Todo</w:t>
+        <w:t xml:space="preserve">#### Todo</w:t>
       </w:r>
       <w:r>
         <w:br/>
@@ -1009,7 +1076,7 @@
         <w:rPr>
           <w:rStyle w:val="VerbatimChar"/>
         </w:rPr>
-        <w:t xml:space="preserve">##### Issue</w:t>
+        <w:t xml:space="preserve">#### Issue</w:t>
       </w:r>
       <w:r>
         <w:br/>
@@ -1030,7 +1097,7 @@
         <w:rPr>
           <w:rStyle w:val="VerbatimChar"/>
         </w:rPr>
-        <w:t xml:space="preserve">## 春松客服开发者会议</w:t>
+        <w:t xml:space="preserve"># 春松客服开发者会议</w:t>
       </w:r>
       <w:r>
         <w:br/>
@@ -1054,7 +1121,7 @@
         <w:rPr>
           <w:rStyle w:val="VerbatimChar"/>
         </w:rPr>
-        <w:t xml:space="preserve">### 会议地址</w:t>
+        <w:t xml:space="preserve">## 会议地址</w:t>
       </w:r>
       <w:r>
         <w:br/>
@@ -1396,14 +1463,14 @@
     </w:p>
     <w:bookmarkEnd w:id="45"/>
     <w:sectPr>
-      <w:headerReference r:id="rId10" w:type="even"/>
-      <w:headerReference r:id="rId9" w:type="default"/>
-      <w:footerReference r:id="rId12" w:type="even"/>
-      <w:footerReference r:id="rId14" w:type="default"/>
-      <w:headerReference r:id="rId11" w:type="first"/>
-      <w:footerReference r:id="rId13" w:type="first"/>
-      <w:pgSz w:h="15840" w:w="12240"/>
-      <w:pgMar w:bottom="1440" w:footer="720" w:gutter="0" w:header="720" w:left="1800" w:right="1800" w:top="1440"/>
+      <w:headerReference w:type="even" r:id="rId10"/>
+      <w:headerReference w:type="default" r:id="rId9"/>
+      <w:footerReference w:type="even" r:id="rId12"/>
+      <w:footerReference w:type="default" r:id="rId14"/>
+      <w:headerReference w:type="first" r:id="rId11"/>
+      <w:footerReference w:type="first" r:id="rId13"/>
+      <w:pgSz w:w="12240" w:h="15840"/>
+      <w:pgMar w:top="1440" w:right="1800" w:bottom="1440" w:left="1800" w:header="720" w:footer="720" w:gutter="0"/>
       <w:cols w:space="720"/>
     </w:sectPr>
   </w:body>
@@ -1686,8 +1753,8 @@
 </file>
 
 <file path=word/numbering.xml><?xml version="1.0" encoding="utf-8"?>
-<w:numbering xmlns:aink="http://schemas.microsoft.com/office/drawing/2016/ink" xmlns:am3d="http://schemas.microsoft.com/office/drawing/2017/model3d" xmlns:cx="http://schemas.microsoft.com/office/drawing/2014/chartex" xmlns:cx1="http://schemas.microsoft.com/office/drawing/2015/9/8/chartex" xmlns:cx2="http://schemas.microsoft.com/office/drawing/2015/10/21/chartex" xmlns:cx3="http://schemas.microsoft.com/office/drawing/2016/5/9/chartex" xmlns:cx4="http://schemas.microsoft.com/office/drawing/2016/5/10/chartex" xmlns:cx5="http://schemas.microsoft.com/office/drawing/2016/5/11/chartex" xmlns:cx6="http://schemas.microsoft.com/office/drawing/2016/5/12/chartex" xmlns:cx7="http://schemas.microsoft.com/office/drawing/2016/5/13/chartex" xmlns:cx8="http://schemas.microsoft.com/office/drawing/2016/5/14/chartex" xmlns:m="http://schemas.openxmlformats.org/officeDocument/2006/math" xmlns:mc="http://schemas.openxmlformats.org/markup-compatibility/2006" xmlns:o="urn:schemas-microsoft-com:office:office" xmlns:oel="http://schemas.microsoft.com/office/2019/extlst" xmlns:r="http://schemas.openxmlformats.org/officeDocument/2006/relationships" xmlns:v="urn:schemas-microsoft-com:vml" xmlns:w="http://schemas.openxmlformats.org/wordprocessingml/2006/main" xmlns:w10="urn:schemas-microsoft-com:office:word" xmlns:w14="http://schemas.microsoft.com/office/word/2010/wordml" xmlns:w15="http://schemas.microsoft.com/office/word/2012/wordml" xmlns:w16="http://schemas.microsoft.com/office/word/2018/wordml" xmlns:w16cex="http://schemas.microsoft.com/office/word/2018/wordml/cex" xmlns:w16cid="http://schemas.microsoft.com/office/word/2016/wordml/cid" xmlns:w16sdtdh="http://schemas.microsoft.com/office/word/2020/wordml/sdtdatahash" xmlns:w16se="http://schemas.microsoft.com/office/word/2015/wordml/symex" xmlns:wne="http://schemas.microsoft.com/office/word/2006/wordml" xmlns:wp="http://schemas.openxmlformats.org/drawingml/2006/wordprocessingDrawing" xmlns:wp14="http://schemas.microsoft.com/office/word/2010/wordprocessingDrawing" xmlns:wpc="http://schemas.microsoft.com/office/word/2010/wordprocessingCanvas" xmlns:wpg="http://schemas.microsoft.com/office/word/2010/wordprocessingGroup" xmlns:wpi="http://schemas.microsoft.com/office/word/2010/wordprocessingInk" xmlns:wps="http://schemas.microsoft.com/office/word/2010/wordprocessingShape" mc:Ignorable="w14 w15 w16se w16cid w16 w16cex w16sdtdh wp14">
-  <w:abstractNum w15:restartNumberingAfterBreak="0" w:abstractNumId="0">
+<w:numbering xmlns:wpc="http://schemas.microsoft.com/office/word/2010/wordprocessingCanvas" xmlns:cx="http://schemas.microsoft.com/office/drawing/2014/chartex" xmlns:cx1="http://schemas.microsoft.com/office/drawing/2015/9/8/chartex" xmlns:cx2="http://schemas.microsoft.com/office/drawing/2015/10/21/chartex" xmlns:cx3="http://schemas.microsoft.com/office/drawing/2016/5/9/chartex" xmlns:cx4="http://schemas.microsoft.com/office/drawing/2016/5/10/chartex" xmlns:cx5="http://schemas.microsoft.com/office/drawing/2016/5/11/chartex" xmlns:cx6="http://schemas.microsoft.com/office/drawing/2016/5/12/chartex" xmlns:cx7="http://schemas.microsoft.com/office/drawing/2016/5/13/chartex" xmlns:cx8="http://schemas.microsoft.com/office/drawing/2016/5/14/chartex" xmlns:mc="http://schemas.openxmlformats.org/markup-compatibility/2006" xmlns:aink="http://schemas.microsoft.com/office/drawing/2016/ink" xmlns:am3d="http://schemas.microsoft.com/office/drawing/2017/model3d" xmlns:o="urn:schemas-microsoft-com:office:office" xmlns:oel="http://schemas.microsoft.com/office/2019/extlst" xmlns:r="http://schemas.openxmlformats.org/officeDocument/2006/relationships" xmlns:m="http://schemas.openxmlformats.org/officeDocument/2006/math" xmlns:v="urn:schemas-microsoft-com:vml" xmlns:wp14="http://schemas.microsoft.com/office/word/2010/wordprocessingDrawing" xmlns:wp="http://schemas.openxmlformats.org/drawingml/2006/wordprocessingDrawing" xmlns:w10="urn:schemas-microsoft-com:office:word" xmlns:w="http://schemas.openxmlformats.org/wordprocessingml/2006/main" xmlns:w14="http://schemas.microsoft.com/office/word/2010/wordml" xmlns:w15="http://schemas.microsoft.com/office/word/2012/wordml" xmlns:w16cex="http://schemas.microsoft.com/office/word/2018/wordml/cex" xmlns:w16cid="http://schemas.microsoft.com/office/word/2016/wordml/cid" xmlns:w16="http://schemas.microsoft.com/office/word/2018/wordml" xmlns:w16sdtdh="http://schemas.microsoft.com/office/word/2020/wordml/sdtdatahash" xmlns:w16se="http://schemas.microsoft.com/office/word/2015/wordml/symex" xmlns:wpg="http://schemas.microsoft.com/office/word/2010/wordprocessingGroup" xmlns:wpi="http://schemas.microsoft.com/office/word/2010/wordprocessingInk" xmlns:wne="http://schemas.microsoft.com/office/word/2006/wordml" xmlns:wps="http://schemas.microsoft.com/office/word/2010/wordprocessingShape" mc:Ignorable="w14 w15 w16se w16cid w16 w16cex w16sdtdh wp14">
+  <w:abstractNum w:abstractNumId="0" w15:restartNumberingAfterBreak="0">
     <w:nsid w:val="EA454B4C"/>
     <w:multiLevelType w:val="multilevel"/>
     <w:tmpl w:val="8064EC68"/>
@@ -1696,7 +1763,7 @@
       <w:lvlText w:val="•"/>
       <w:lvlJc w:val="left"/>
       <w:pPr>
-        <w:ind w:hanging="480" w:left="720"/>
+        <w:ind w:left="720" w:hanging="480"/>
       </w:pPr>
     </w:lvl>
     <w:lvl w:ilvl="1">
@@ -1704,7 +1771,7 @@
       <w:lvlText w:val="–"/>
       <w:lvlJc w:val="left"/>
       <w:pPr>
-        <w:ind w:hanging="480" w:left="1440"/>
+        <w:ind w:left="1440" w:hanging="480"/>
       </w:pPr>
     </w:lvl>
     <w:lvl w:ilvl="2">
@@ -1712,7 +1779,7 @@
       <w:lvlText w:val="•"/>
       <w:lvlJc w:val="left"/>
       <w:pPr>
-        <w:ind w:hanging="480" w:left="2160"/>
+        <w:ind w:left="2160" w:hanging="480"/>
       </w:pPr>
     </w:lvl>
     <w:lvl w:ilvl="3">
@@ -1720,7 +1787,7 @@
       <w:lvlText w:val="–"/>
       <w:lvlJc w:val="left"/>
       <w:pPr>
-        <w:ind w:hanging="480" w:left="2880"/>
+        <w:ind w:left="2880" w:hanging="480"/>
       </w:pPr>
     </w:lvl>
     <w:lvl w:ilvl="4">
@@ -1728,7 +1795,7 @@
       <w:lvlText w:val="•"/>
       <w:lvlJc w:val="left"/>
       <w:pPr>
-        <w:ind w:hanging="480" w:left="3600"/>
+        <w:ind w:left="3600" w:hanging="480"/>
       </w:pPr>
     </w:lvl>
     <w:lvl w:ilvl="5">
@@ -1736,7 +1803,7 @@
       <w:lvlText w:val="–"/>
       <w:lvlJc w:val="left"/>
       <w:pPr>
-        <w:ind w:hanging="480" w:left="4320"/>
+        <w:ind w:left="4320" w:hanging="480"/>
       </w:pPr>
     </w:lvl>
     <w:lvl w:ilvl="6">
@@ -1744,7 +1811,7 @@
       <w:lvlText w:val="•"/>
       <w:lvlJc w:val="left"/>
       <w:pPr>
-        <w:ind w:hanging="480" w:left="5040"/>
+        <w:ind w:left="5040" w:hanging="480"/>
       </w:pPr>
     </w:lvl>
     <w:lvl w:ilvl="7">
@@ -1752,7 +1819,7 @@
       <w:lvlText w:val="–"/>
       <w:lvlJc w:val="left"/>
       <w:pPr>
-        <w:ind w:hanging="480" w:left="5760"/>
+        <w:ind w:left="5760" w:hanging="480"/>
       </w:pPr>
     </w:lvl>
     <w:lvl w:ilvl="8">
@@ -1760,11 +1827,11 @@
       <w:lvlText w:val="•"/>
       <w:lvlJc w:val="left"/>
       <w:pPr>
-        <w:ind w:hanging="480" w:left="6480"/>
+        <w:ind w:left="6480" w:hanging="480"/>
       </w:pPr>
     </w:lvl>
   </w:abstractNum>
-  <w:abstractNum w15:restartNumberingAfterBreak="0" w:abstractNumId="1">
+  <w:abstractNum w:abstractNumId="1" w15:restartNumberingAfterBreak="0">
     <w:nsid w:val="FFFFFF7C"/>
     <w:multiLevelType w:val="singleLevel"/>
     <w:tmpl w:val="26DC3FB4"/>
@@ -1775,13 +1842,13 @@
       <w:lvlJc w:val="left"/>
       <w:pPr>
         <w:tabs>
-          <w:tab w:pos="1800" w:val="num"/>
+          <w:tab w:val="num" w:pos="1800"/>
         </w:tabs>
-        <w:ind w:hanging="360" w:left="1800"/>
+        <w:ind w:left="1800" w:hanging="360"/>
       </w:pPr>
     </w:lvl>
   </w:abstractNum>
-  <w:abstractNum w15:restartNumberingAfterBreak="0" w:abstractNumId="2">
+  <w:abstractNum w:abstractNumId="2" w15:restartNumberingAfterBreak="0">
     <w:nsid w:val="FFFFFF7D"/>
     <w:multiLevelType w:val="singleLevel"/>
     <w:tmpl w:val="452610F6"/>
@@ -1792,13 +1859,13 @@
       <w:lvlJc w:val="left"/>
       <w:pPr>
         <w:tabs>
-          <w:tab w:pos="1440" w:val="num"/>
+          <w:tab w:val="num" w:pos="1440"/>
         </w:tabs>
-        <w:ind w:hanging="360" w:left="1440"/>
+        <w:ind w:left="1440" w:hanging="360"/>
       </w:pPr>
     </w:lvl>
   </w:abstractNum>
-  <w:abstractNum w15:restartNumberingAfterBreak="0" w:abstractNumId="3">
+  <w:abstractNum w:abstractNumId="3" w15:restartNumberingAfterBreak="0">
     <w:nsid w:val="FFFFFF7E"/>
     <w:multiLevelType w:val="singleLevel"/>
     <w:tmpl w:val="5028887A"/>
@@ -1809,13 +1876,13 @@
       <w:lvlJc w:val="left"/>
       <w:pPr>
         <w:tabs>
-          <w:tab w:pos="1080" w:val="num"/>
+          <w:tab w:val="num" w:pos="1080"/>
         </w:tabs>
-        <w:ind w:hanging="360" w:left="1080"/>
+        <w:ind w:left="1080" w:hanging="360"/>
       </w:pPr>
     </w:lvl>
   </w:abstractNum>
-  <w:abstractNum w15:restartNumberingAfterBreak="0" w:abstractNumId="4">
+  <w:abstractNum w:abstractNumId="4" w15:restartNumberingAfterBreak="0">
     <w:nsid w:val="FFFFFF7F"/>
     <w:multiLevelType w:val="singleLevel"/>
     <w:tmpl w:val="81B681A0"/>
@@ -1826,13 +1893,13 @@
       <w:lvlJc w:val="left"/>
       <w:pPr>
         <w:tabs>
-          <w:tab w:pos="720" w:val="num"/>
+          <w:tab w:val="num" w:pos="720"/>
         </w:tabs>
-        <w:ind w:hanging="360" w:left="720"/>
+        <w:ind w:left="720" w:hanging="360"/>
       </w:pPr>
     </w:lvl>
   </w:abstractNum>
-  <w:abstractNum w15:restartNumberingAfterBreak="0" w:abstractNumId="5">
+  <w:abstractNum w:abstractNumId="5" w15:restartNumberingAfterBreak="0">
     <w:nsid w:val="FFFFFF80"/>
     <w:multiLevelType w:val="singleLevel"/>
     <w:tmpl w:val="A0A8C9CA"/>
@@ -1843,16 +1910,16 @@
       <w:lvlJc w:val="left"/>
       <w:pPr>
         <w:tabs>
-          <w:tab w:pos="1800" w:val="num"/>
+          <w:tab w:val="num" w:pos="1800"/>
         </w:tabs>
-        <w:ind w:hanging="360" w:left="1800"/>
+        <w:ind w:left="1800" w:hanging="360"/>
       </w:pPr>
       <w:rPr>
         <w:rFonts w:ascii="Symbol" w:hAnsi="Symbol" w:hint="default"/>
       </w:rPr>
     </w:lvl>
   </w:abstractNum>
-  <w:abstractNum w15:restartNumberingAfterBreak="0" w:abstractNumId="6">
+  <w:abstractNum w:abstractNumId="6" w15:restartNumberingAfterBreak="0">
     <w:nsid w:val="FFFFFF81"/>
     <w:multiLevelType w:val="singleLevel"/>
     <w:tmpl w:val="3670C024"/>
@@ -1863,16 +1930,16 @@
       <w:lvlJc w:val="left"/>
       <w:pPr>
         <w:tabs>
-          <w:tab w:pos="1440" w:val="num"/>
+          <w:tab w:val="num" w:pos="1440"/>
         </w:tabs>
-        <w:ind w:hanging="360" w:left="1440"/>
+        <w:ind w:left="1440" w:hanging="360"/>
       </w:pPr>
       <w:rPr>
         <w:rFonts w:ascii="Symbol" w:hAnsi="Symbol" w:hint="default"/>
       </w:rPr>
     </w:lvl>
   </w:abstractNum>
-  <w:abstractNum w15:restartNumberingAfterBreak="0" w:abstractNumId="7">
+  <w:abstractNum w:abstractNumId="7" w15:restartNumberingAfterBreak="0">
     <w:nsid w:val="FFFFFF82"/>
     <w:multiLevelType w:val="singleLevel"/>
     <w:tmpl w:val="0380B2AE"/>
@@ -1883,16 +1950,16 @@
       <w:lvlJc w:val="left"/>
       <w:pPr>
         <w:tabs>
-          <w:tab w:pos="1080" w:val="num"/>
+          <w:tab w:val="num" w:pos="1080"/>
         </w:tabs>
-        <w:ind w:hanging="360" w:left="1080"/>
+        <w:ind w:left="1080" w:hanging="360"/>
       </w:pPr>
       <w:rPr>
         <w:rFonts w:ascii="Symbol" w:hAnsi="Symbol" w:hint="default"/>
       </w:rPr>
     </w:lvl>
   </w:abstractNum>
-  <w:abstractNum w15:restartNumberingAfterBreak="0" w:abstractNumId="8">
+  <w:abstractNum w:abstractNumId="8" w15:restartNumberingAfterBreak="0">
     <w:nsid w:val="FFFFFF83"/>
     <w:multiLevelType w:val="singleLevel"/>
     <w:tmpl w:val="648A8D66"/>
@@ -1903,16 +1970,16 @@
       <w:lvlJc w:val="left"/>
       <w:pPr>
         <w:tabs>
-          <w:tab w:pos="720" w:val="num"/>
+          <w:tab w:val="num" w:pos="720"/>
         </w:tabs>
-        <w:ind w:hanging="360" w:left="720"/>
+        <w:ind w:left="720" w:hanging="360"/>
       </w:pPr>
       <w:rPr>
         <w:rFonts w:ascii="Symbol" w:hAnsi="Symbol" w:hint="default"/>
       </w:rPr>
     </w:lvl>
   </w:abstractNum>
-  <w:abstractNum w15:restartNumberingAfterBreak="0" w:abstractNumId="9">
+  <w:abstractNum w:abstractNumId="9" w15:restartNumberingAfterBreak="0">
     <w:nsid w:val="FFFFFF88"/>
     <w:multiLevelType w:val="singleLevel"/>
     <w:tmpl w:val="E9BC5B4A"/>
@@ -1923,13 +1990,13 @@
       <w:lvlJc w:val="left"/>
       <w:pPr>
         <w:tabs>
-          <w:tab w:pos="360" w:val="num"/>
+          <w:tab w:val="num" w:pos="360"/>
         </w:tabs>
-        <w:ind w:hanging="360" w:left="360"/>
+        <w:ind w:left="360" w:hanging="360"/>
       </w:pPr>
     </w:lvl>
   </w:abstractNum>
-  <w:abstractNum w15:restartNumberingAfterBreak="0" w:abstractNumId="10">
+  <w:abstractNum w:abstractNumId="10" w15:restartNumberingAfterBreak="0">
     <w:nsid w:val="FFFFFF89"/>
     <w:multiLevelType w:val="singleLevel"/>
     <w:tmpl w:val="8AF41880"/>
@@ -1940,16 +2007,16 @@
       <w:lvlJc w:val="left"/>
       <w:pPr>
         <w:tabs>
-          <w:tab w:pos="360" w:val="num"/>
+          <w:tab w:val="num" w:pos="360"/>
         </w:tabs>
-        <w:ind w:hanging="360" w:left="360"/>
+        <w:ind w:left="360" w:hanging="360"/>
       </w:pPr>
       <w:rPr>
         <w:rFonts w:ascii="Symbol" w:hAnsi="Symbol" w:hint="default"/>
       </w:rPr>
     </w:lvl>
   </w:abstractNum>
-  <w:abstractNum w15:restartNumberingAfterBreak="0" w:abstractNumId="11">
+  <w:abstractNum w:abstractNumId="11" w15:restartNumberingAfterBreak="0">
     <w:nsid w:val="2C1AE401"/>
     <w:multiLevelType w:val="multilevel"/>
     <w:tmpl w:val="BFF0FB5E"/>
@@ -1958,7 +2025,7 @@
       <w:lvlText w:val=" "/>
       <w:lvlJc w:val="left"/>
       <w:pPr>
-        <w:ind w:hanging="480" w:left="720"/>
+        <w:ind w:left="720" w:hanging="480"/>
       </w:pPr>
     </w:lvl>
     <w:lvl w:ilvl="1">
@@ -1966,7 +2033,7 @@
       <w:lvlText w:val=" "/>
       <w:lvlJc w:val="left"/>
       <w:pPr>
-        <w:ind w:hanging="480" w:left="1440"/>
+        <w:ind w:left="1440" w:hanging="480"/>
       </w:pPr>
     </w:lvl>
     <w:lvl w:ilvl="2">
@@ -1974,7 +2041,7 @@
       <w:lvlText w:val=" "/>
       <w:lvlJc w:val="left"/>
       <w:pPr>
-        <w:ind w:hanging="480" w:left="2160"/>
+        <w:ind w:left="2160" w:hanging="480"/>
       </w:pPr>
     </w:lvl>
     <w:lvl w:ilvl="3">
@@ -1982,7 +2049,7 @@
       <w:lvlText w:val=" "/>
       <w:lvlJc w:val="left"/>
       <w:pPr>
-        <w:ind w:hanging="480" w:left="2880"/>
+        <w:ind w:left="2880" w:hanging="480"/>
       </w:pPr>
     </w:lvl>
     <w:lvl w:ilvl="4">
@@ -1990,7 +2057,7 @@
       <w:lvlText w:val=" "/>
       <w:lvlJc w:val="left"/>
       <w:pPr>
-        <w:ind w:hanging="480" w:left="3600"/>
+        <w:ind w:left="3600" w:hanging="480"/>
       </w:pPr>
     </w:lvl>
     <w:lvl w:ilvl="5">
@@ -1998,7 +2065,7 @@
       <w:lvlText w:val=" "/>
       <w:lvlJc w:val="left"/>
       <w:pPr>
-        <w:ind w:hanging="480" w:left="4320"/>
+        <w:ind w:left="4320" w:hanging="480"/>
       </w:pPr>
     </w:lvl>
     <w:lvl w:ilvl="6">
@@ -2006,7 +2073,7 @@
       <w:lvlText w:val=" "/>
       <w:lvlJc w:val="left"/>
       <w:pPr>
-        <w:ind w:hanging="480" w:left="5040"/>
+        <w:ind w:left="5040" w:hanging="480"/>
       </w:pPr>
     </w:lvl>
     <w:lvl w:ilvl="7">
@@ -2014,7 +2081,7 @@
       <w:lvlText w:val=" "/>
       <w:lvlJc w:val="left"/>
       <w:pPr>
-        <w:ind w:hanging="480" w:left="5760"/>
+        <w:ind w:left="5760" w:hanging="480"/>
       </w:pPr>
     </w:lvl>
     <w:lvl w:ilvl="8">
@@ -2022,12 +2089,12 @@
       <w:lvlText w:val=" "/>
       <w:lvlJc w:val="left"/>
       <w:pPr>
-        <w:ind w:hanging="480" w:left="6480"/>
+        <w:ind w:left="6480" w:hanging="480"/>
       </w:pPr>
     </w:lvl>
   </w:abstractNum>
   <w:abstractNum w:abstractNumId="990">
-    <w:nsid w:val="A990"/>
+    <w:nsid w:val="2c1ae401"/>
     <w:multiLevelType w:val="multilevel"/>
     <w:lvl w:ilvl="0">
       <w:numFmt w:val="bullet"/>
@@ -2103,7 +2170,7 @@
     </w:lvl>
   </w:abstractNum>
   <w:abstractNum w:abstractNumId="991">
-    <w:nsid w:val="A991"/>
+    <w:nsid w:val="ea454b4c"/>
     <w:multiLevelType w:val="multilevel"/>
     <w:lvl w:ilvl="0">
       <w:numFmt w:val="bullet"/>
@@ -2178,67 +2245,67 @@
       </w:pPr>
     </w:lvl>
   </w:abstractNum>
-  <w:num w16cid:durableId="1505168046" w:numId="1">
+  <w:num w:numId="1" w16cid:durableId="1505168046">
     <w:abstractNumId w:val="11"/>
   </w:num>
-  <w:num w16cid:durableId="990015752" w:numId="2">
+  <w:num w:numId="2" w16cid:durableId="990015752">
     <w:abstractNumId w:val="10"/>
   </w:num>
-  <w:num w16cid:durableId="1630624412" w:numId="3">
+  <w:num w:numId="3" w16cid:durableId="1630624412">
     <w:abstractNumId w:val="8"/>
   </w:num>
-  <w:num w16cid:durableId="8604576" w:numId="4">
+  <w:num w:numId="4" w16cid:durableId="8604576">
     <w:abstractNumId w:val="7"/>
   </w:num>
-  <w:num w16cid:durableId="298189100" w:numId="5">
+  <w:num w:numId="5" w16cid:durableId="298189100">
     <w:abstractNumId w:val="6"/>
   </w:num>
-  <w:num w16cid:durableId="1094128867" w:numId="6">
+  <w:num w:numId="6" w16cid:durableId="1094128867">
     <w:abstractNumId w:val="5"/>
   </w:num>
-  <w:num w16cid:durableId="382943627" w:numId="7">
+  <w:num w:numId="7" w16cid:durableId="382943627">
     <w:abstractNumId w:val="9"/>
   </w:num>
-  <w:num w16cid:durableId="587543735" w:numId="8">
+  <w:num w:numId="8" w16cid:durableId="587543735">
     <w:abstractNumId w:val="4"/>
   </w:num>
-  <w:num w16cid:durableId="806825179" w:numId="9">
+  <w:num w:numId="9" w16cid:durableId="806825179">
     <w:abstractNumId w:val="3"/>
   </w:num>
-  <w:num w16cid:durableId="738596719" w:numId="10">
+  <w:num w:numId="10" w16cid:durableId="738596719">
     <w:abstractNumId w:val="2"/>
   </w:num>
-  <w:num w16cid:durableId="923534277" w:numId="11">
+  <w:num w:numId="11" w16cid:durableId="923534277">
     <w:abstractNumId w:val="1"/>
   </w:num>
-  <w:num w16cid:durableId="1180195405" w:numId="12">
+  <w:num w:numId="12" w16cid:durableId="1180195405">
     <w:abstractNumId w:val="11"/>
   </w:num>
-  <w:num w16cid:durableId="1509177549" w:numId="13">
+  <w:num w:numId="13" w16cid:durableId="1509177549">
     <w:abstractNumId w:val="11"/>
   </w:num>
-  <w:num w16cid:durableId="1868907360" w:numId="14">
+  <w:num w:numId="14" w16cid:durableId="1868907360">
     <w:abstractNumId w:val="11"/>
   </w:num>
-  <w:num w16cid:durableId="1005084752" w:numId="15">
+  <w:num w:numId="15" w16cid:durableId="1005084752">
     <w:abstractNumId w:val="11"/>
   </w:num>
-  <w:num w16cid:durableId="1227764326" w:numId="16">
+  <w:num w:numId="16" w16cid:durableId="1227764326">
     <w:abstractNumId w:val="11"/>
   </w:num>
-  <w:num w16cid:durableId="1412385942" w:numId="17">
+  <w:num w:numId="17" w16cid:durableId="1412385942">
     <w:abstractNumId w:val="11"/>
   </w:num>
-  <w:num w16cid:durableId="376776895" w:numId="18">
+  <w:num w:numId="18" w16cid:durableId="376776895">
     <w:abstractNumId w:val="11"/>
   </w:num>
-  <w:num w16cid:durableId="450327047" w:numId="19">
+  <w:num w:numId="19" w16cid:durableId="450327047">
     <w:abstractNumId w:val="0"/>
   </w:num>
-  <w:num w16cid:durableId="1419525849" w:numId="20">
+  <w:num w:numId="20" w16cid:durableId="1419525849">
     <w:abstractNumId w:val="11"/>
   </w:num>
-  <w:num w16cid:durableId="1916234388" w:numId="21">
+  <w:num w:numId="21" w16cid:durableId="1916234388">
     <w:abstractNumId w:val="0"/>
   </w:num>
   <w:num w:numId="1000">
@@ -2254,14 +2321,14 @@
 </file>
 
 <file path=word/styles.xml><?xml version="1.0" encoding="utf-8"?>
-<w:styles xmlns:mc="http://schemas.openxmlformats.org/markup-compatibility/2006" xmlns:r="http://schemas.openxmlformats.org/officeDocument/2006/relationships" xmlns:w="http://schemas.openxmlformats.org/wordprocessingml/2006/main" xmlns:w14="http://schemas.microsoft.com/office/word/2010/wordml" xmlns:w15="http://schemas.microsoft.com/office/word/2012/wordml" xmlns:w16="http://schemas.microsoft.com/office/word/2018/wordml" xmlns:w16cex="http://schemas.microsoft.com/office/word/2018/wordml/cex" xmlns:w16cid="http://schemas.microsoft.com/office/word/2016/wordml/cid" xmlns:w16sdtdh="http://schemas.microsoft.com/office/word/2020/wordml/sdtdatahash" xmlns:w16se="http://schemas.microsoft.com/office/word/2015/wordml/symex" mc:Ignorable="w14 w15 w16se w16cid w16 w16cex w16sdtdh">
+<w:styles xmlns:mc="http://schemas.openxmlformats.org/markup-compatibility/2006" xmlns:r="http://schemas.openxmlformats.org/officeDocument/2006/relationships" xmlns:w="http://schemas.openxmlformats.org/wordprocessingml/2006/main" xmlns:w14="http://schemas.microsoft.com/office/word/2010/wordml" xmlns:w15="http://schemas.microsoft.com/office/word/2012/wordml" xmlns:w16cex="http://schemas.microsoft.com/office/word/2018/wordml/cex" xmlns:w16cid="http://schemas.microsoft.com/office/word/2016/wordml/cid" xmlns:w16="http://schemas.microsoft.com/office/word/2018/wordml" xmlns:w16sdtdh="http://schemas.microsoft.com/office/word/2020/wordml/sdtdatahash" xmlns:w16se="http://schemas.microsoft.com/office/word/2015/wordml/symex" mc:Ignorable="w14 w15 w16se w16cid w16 w16cex w16sdtdh">
   <w:docDefaults>
     <w:rPrDefault>
       <w:rPr>
-        <w:rFonts w:asciiTheme="minorHAnsi" w:cstheme="minorBidi" w:eastAsiaTheme="minorEastAsia" w:hAnsiTheme="minorHAnsi"/>
+        <w:rFonts w:asciiTheme="minorHAnsi" w:eastAsiaTheme="minorEastAsia" w:hAnsiTheme="minorHAnsi" w:cstheme="minorBidi"/>
         <w:sz w:val="24"/>
         <w:szCs w:val="24"/>
-        <w:lang w:bidi="ar-SA" w:eastAsia="en-US" w:val="en-US"/>
+        <w:lang w:val="en-US" w:eastAsia="en-US" w:bidi="ar-SA"/>
       </w:rPr>
     </w:rPrDefault>
     <w:pPrDefault>
@@ -2270,7 +2337,7 @@
       </w:pPr>
     </w:pPrDefault>
   </w:docDefaults>
-  <w:latentStyles w:count="376" w:defLockedState="0" w:defQFormat="0" w:defSemiHidden="0" w:defUIPriority="0" w:defUnhideWhenUsed="0">
+  <w:latentStyles w:defLockedState="0" w:defUIPriority="0" w:defSemiHidden="0" w:defUnhideWhenUsed="0" w:defQFormat="0" w:count="376">
     <w:lsdException w:name="heading 5" w:semiHidden="1" w:unhideWhenUsed="1"/>
     <w:lsdException w:name="index 2" w:semiHidden="1" w:unhideWhenUsed="1"/>
     <w:lsdException w:name="index 3" w:semiHidden="1" w:unhideWhenUsed="1"/>
@@ -2608,19 +2675,19 @@
     <w:lsdException w:name="Unresolved Mention" w:semiHidden="1" w:uiPriority="99" w:unhideWhenUsed="1"/>
     <w:lsdException w:name="Smart Link" w:semiHidden="1" w:uiPriority="99" w:unhideWhenUsed="1"/>
   </w:latentStyles>
-  <w:style w:default="1" w:styleId="Normal" w:type="paragraph">
+  <w:style w:type="paragraph" w:default="1" w:styleId="Normal">
     <w:name w:val="Normal"/>
     <w:qFormat/>
     <w:rsid w:val="00572E5B"/>
     <w:pPr>
-      <w:spacing w:after="180" w:before="180"/>
+      <w:spacing w:before="180" w:after="180"/>
     </w:pPr>
     <w:rPr>
       <w:rFonts w:asciiTheme="minorEastAsia" w:hAnsiTheme="minorEastAsia"/>
       <w:lang w:eastAsia="zh-CN"/>
     </w:rPr>
   </w:style>
-  <w:style w:styleId="Heading1" w:type="paragraph">
+  <w:style w:type="paragraph" w:styleId="Heading1">
     <w:name w:val="heading 1"/>
     <w:basedOn w:val="Normal"/>
     <w:next w:val="BodyText"/>
@@ -2630,19 +2697,19 @@
     <w:pPr>
       <w:keepNext/>
       <w:keepLines/>
-      <w:spacing w:after="0" w:before="480"/>
+      <w:spacing w:before="480" w:after="0"/>
       <w:outlineLvl w:val="0"/>
     </w:pPr>
     <w:rPr>
-      <w:rFonts w:asciiTheme="majorHAnsi" w:cstheme="majorBidi" w:eastAsiaTheme="majorEastAsia" w:hAnsiTheme="majorHAnsi"/>
+      <w:rFonts w:asciiTheme="majorHAnsi" w:eastAsiaTheme="majorEastAsia" w:hAnsiTheme="majorHAnsi" w:cstheme="majorBidi"/>
       <w:b/>
       <w:bCs/>
-      <w:color w:themeColor="text1" w:val="000000"/>
+      <w:color w:val="000000" w:themeColor="text1"/>
       <w:sz w:val="32"/>
       <w:szCs w:val="32"/>
     </w:rPr>
   </w:style>
-  <w:style w:styleId="Heading2" w:type="paragraph">
+  <w:style w:type="paragraph" w:styleId="Heading2">
     <w:name w:val="heading 2"/>
     <w:basedOn w:val="Normal"/>
     <w:next w:val="BodyText"/>
@@ -2653,19 +2720,19 @@
     <w:pPr>
       <w:keepNext/>
       <w:keepLines/>
-      <w:spacing w:after="0" w:before="200"/>
+      <w:spacing w:before="200" w:after="0"/>
       <w:outlineLvl w:val="1"/>
     </w:pPr>
     <w:rPr>
-      <w:rFonts w:asciiTheme="majorHAnsi" w:cstheme="majorBidi" w:eastAsiaTheme="majorEastAsia" w:hAnsiTheme="majorHAnsi"/>
+      <w:rFonts w:asciiTheme="majorHAnsi" w:eastAsiaTheme="majorEastAsia" w:hAnsiTheme="majorHAnsi" w:cstheme="majorBidi"/>
       <w:b/>
       <w:bCs/>
-      <w:color w:themeColor="text1" w:val="000000"/>
+      <w:color w:val="000000" w:themeColor="text1"/>
       <w:sz w:val="28"/>
       <w:szCs w:val="28"/>
     </w:rPr>
   </w:style>
-  <w:style w:styleId="Heading3" w:type="paragraph">
+  <w:style w:type="paragraph" w:styleId="Heading3">
     <w:name w:val="heading 3"/>
     <w:basedOn w:val="Normal"/>
     <w:next w:val="BodyText"/>
@@ -2676,17 +2743,17 @@
     <w:pPr>
       <w:keepNext/>
       <w:keepLines/>
-      <w:spacing w:after="0" w:before="200"/>
+      <w:spacing w:before="200" w:after="0"/>
       <w:outlineLvl w:val="2"/>
     </w:pPr>
     <w:rPr>
-      <w:rFonts w:asciiTheme="majorHAnsi" w:cstheme="majorBidi" w:eastAsiaTheme="majorEastAsia" w:hAnsiTheme="majorHAnsi"/>
+      <w:rFonts w:asciiTheme="majorHAnsi" w:eastAsiaTheme="majorEastAsia" w:hAnsiTheme="majorHAnsi" w:cstheme="majorBidi"/>
       <w:b/>
       <w:bCs/>
-      <w:color w:themeColor="text1" w:val="000000"/>
-    </w:rPr>
-  </w:style>
-  <w:style w:styleId="Heading4" w:type="paragraph">
+      <w:color w:val="000000" w:themeColor="text1"/>
+    </w:rPr>
+  </w:style>
+  <w:style w:type="paragraph" w:styleId="Heading4">
     <w:name w:val="heading 4"/>
     <w:basedOn w:val="Normal"/>
     <w:next w:val="BodyText"/>
@@ -2697,17 +2764,17 @@
     <w:pPr>
       <w:keepNext/>
       <w:keepLines/>
-      <w:spacing w:after="0" w:before="200"/>
+      <w:spacing w:before="200" w:after="0"/>
       <w:outlineLvl w:val="3"/>
     </w:pPr>
     <w:rPr>
-      <w:rFonts w:asciiTheme="majorHAnsi" w:cstheme="majorBidi" w:eastAsiaTheme="majorEastAsia" w:hAnsiTheme="majorHAnsi"/>
+      <w:rFonts w:asciiTheme="majorHAnsi" w:eastAsiaTheme="majorEastAsia" w:hAnsiTheme="majorHAnsi" w:cstheme="majorBidi"/>
       <w:bCs/>
       <w:iCs/>
-      <w:color w:themeColor="text1" w:val="000000"/>
-    </w:rPr>
-  </w:style>
-  <w:style w:styleId="Heading5" w:type="paragraph">
+      <w:color w:val="000000" w:themeColor="text1"/>
+    </w:rPr>
+  </w:style>
+  <w:style w:type="paragraph" w:styleId="Heading5">
     <w:name w:val="heading 5"/>
     <w:basedOn w:val="Normal"/>
     <w:next w:val="BodyText"/>
@@ -2718,17 +2785,17 @@
     <w:pPr>
       <w:keepNext/>
       <w:keepLines/>
-      <w:spacing w:after="0" w:before="200"/>
+      <w:spacing w:before="200" w:after="0"/>
       <w:outlineLvl w:val="4"/>
     </w:pPr>
     <w:rPr>
-      <w:rFonts w:asciiTheme="majorHAnsi" w:cstheme="majorBidi" w:eastAsiaTheme="majorEastAsia" w:hAnsiTheme="majorHAnsi"/>
+      <w:rFonts w:asciiTheme="majorHAnsi" w:eastAsiaTheme="majorEastAsia" w:hAnsiTheme="majorHAnsi" w:cstheme="majorBidi"/>
       <w:iCs/>
-      <w:color w:themeColor="text1" w:val="000000"/>
+      <w:color w:val="000000" w:themeColor="text1"/>
       <w:u w:val="single"/>
     </w:rPr>
   </w:style>
-  <w:style w:styleId="Heading6" w:type="paragraph">
+  <w:style w:type="paragraph" w:styleId="Heading6">
     <w:name w:val="heading 6"/>
     <w:basedOn w:val="Normal"/>
     <w:next w:val="BodyText"/>
@@ -2739,16 +2806,16 @@
     <w:pPr>
       <w:keepNext/>
       <w:keepLines/>
-      <w:spacing w:after="0" w:before="200"/>
+      <w:spacing w:before="200" w:after="0"/>
       <w:outlineLvl w:val="5"/>
     </w:pPr>
     <w:rPr>
-      <w:rFonts w:asciiTheme="majorEastAsia" w:cstheme="majorBidi" w:eastAsiaTheme="majorEastAsia" w:hAnsiTheme="majorEastAsia"/>
+      <w:rFonts w:asciiTheme="majorEastAsia" w:eastAsiaTheme="majorEastAsia" w:hAnsiTheme="majorEastAsia" w:cstheme="majorBidi"/>
       <w:i/>
       <w:iCs/>
     </w:rPr>
   </w:style>
-  <w:style w:styleId="Heading7" w:type="paragraph">
+  <w:style w:type="paragraph" w:styleId="Heading7">
     <w:name w:val="heading 7"/>
     <w:basedOn w:val="Normal"/>
     <w:next w:val="BodyText"/>
@@ -2758,15 +2825,15 @@
     <w:pPr>
       <w:keepNext/>
       <w:keepLines/>
-      <w:spacing w:after="0" w:before="200"/>
+      <w:spacing w:before="200" w:after="0"/>
       <w:outlineLvl w:val="6"/>
     </w:pPr>
     <w:rPr>
-      <w:rFonts w:asciiTheme="majorHAnsi" w:cstheme="majorBidi" w:eastAsiaTheme="majorEastAsia" w:hAnsiTheme="majorHAnsi"/>
-      <w:color w:themeColor="accent1" w:val="4F81BD"/>
-    </w:rPr>
-  </w:style>
-  <w:style w:styleId="Heading8" w:type="paragraph">
+      <w:rFonts w:asciiTheme="majorHAnsi" w:eastAsiaTheme="majorEastAsia" w:hAnsiTheme="majorHAnsi" w:cstheme="majorBidi"/>
+      <w:color w:val="4F81BD" w:themeColor="accent1"/>
+    </w:rPr>
+  </w:style>
+  <w:style w:type="paragraph" w:styleId="Heading8">
     <w:name w:val="heading 8"/>
     <w:basedOn w:val="Normal"/>
     <w:next w:val="BodyText"/>
@@ -2776,15 +2843,15 @@
     <w:pPr>
       <w:keepNext/>
       <w:keepLines/>
-      <w:spacing w:after="0" w:before="200"/>
+      <w:spacing w:before="200" w:after="0"/>
       <w:outlineLvl w:val="7"/>
     </w:pPr>
     <w:rPr>
-      <w:rFonts w:asciiTheme="majorHAnsi" w:cstheme="majorBidi" w:eastAsiaTheme="majorEastAsia" w:hAnsiTheme="majorHAnsi"/>
-      <w:color w:themeColor="accent1" w:val="4F81BD"/>
-    </w:rPr>
-  </w:style>
-  <w:style w:styleId="Heading9" w:type="paragraph">
+      <w:rFonts w:asciiTheme="majorHAnsi" w:eastAsiaTheme="majorEastAsia" w:hAnsiTheme="majorHAnsi" w:cstheme="majorBidi"/>
+      <w:color w:val="4F81BD" w:themeColor="accent1"/>
+    </w:rPr>
+  </w:style>
+  <w:style w:type="paragraph" w:styleId="Heading9">
     <w:name w:val="heading 9"/>
     <w:basedOn w:val="Normal"/>
     <w:next w:val="BodyText"/>
@@ -2794,42 +2861,42 @@
     <w:pPr>
       <w:keepNext/>
       <w:keepLines/>
-      <w:spacing w:after="0" w:before="200"/>
+      <w:spacing w:before="200" w:after="0"/>
       <w:outlineLvl w:val="8"/>
     </w:pPr>
     <w:rPr>
-      <w:rFonts w:asciiTheme="majorHAnsi" w:cstheme="majorBidi" w:eastAsiaTheme="majorEastAsia" w:hAnsiTheme="majorHAnsi"/>
-      <w:color w:themeColor="accent1" w:val="4F81BD"/>
-    </w:rPr>
-  </w:style>
-  <w:style w:default="1" w:styleId="DefaultParagraphFont" w:type="character">
+      <w:rFonts w:asciiTheme="majorHAnsi" w:eastAsiaTheme="majorEastAsia" w:hAnsiTheme="majorHAnsi" w:cstheme="majorBidi"/>
+      <w:color w:val="4F81BD" w:themeColor="accent1"/>
+    </w:rPr>
+  </w:style>
+  <w:style w:type="character" w:default="1" w:styleId="DefaultParagraphFont">
     <w:name w:val="Default Paragraph Font"/>
     <w:uiPriority w:val="1"/>
     <w:semiHidden/>
     <w:unhideWhenUsed/>
   </w:style>
-  <w:style w:default="1" w:styleId="TableNormal" w:type="table">
+  <w:style w:type="table" w:default="1" w:styleId="TableNormal">
     <w:name w:val="Normal Table"/>
     <w:uiPriority w:val="99"/>
     <w:semiHidden/>
     <w:unhideWhenUsed/>
     <w:tblPr>
-      <w:tblInd w:type="dxa" w:w="0"/>
+      <w:tblInd w:w="0" w:type="dxa"/>
       <w:tblCellMar>
-        <w:top w:type="dxa" w:w="0"/>
-        <w:left w:type="dxa" w:w="108"/>
-        <w:bottom w:type="dxa" w:w="0"/>
-        <w:right w:type="dxa" w:w="108"/>
+        <w:top w:w="0" w:type="dxa"/>
+        <w:left w:w="108" w:type="dxa"/>
+        <w:bottom w:w="0" w:type="dxa"/>
+        <w:right w:w="108" w:type="dxa"/>
       </w:tblCellMar>
     </w:tblPr>
   </w:style>
-  <w:style w:default="1" w:styleId="NoList" w:type="numbering">
+  <w:style w:type="numbering" w:default="1" w:styleId="NoList">
     <w:name w:val="No List"/>
     <w:uiPriority w:val="99"/>
     <w:semiHidden/>
     <w:unhideWhenUsed/>
   </w:style>
-  <w:style w:styleId="BodyText" w:type="paragraph">
+  <w:style w:type="paragraph" w:styleId="BodyText">
     <w:name w:val="Body Text"/>
     <w:basedOn w:val="Normal"/>
     <w:link w:val="BodyTextChar"/>
@@ -2839,24 +2906,24 @@
       <w:ind w:firstLine="432"/>
     </w:pPr>
   </w:style>
-  <w:style w:customStyle="1" w:styleId="FirstParagraph" w:type="paragraph">
+  <w:style w:type="paragraph" w:customStyle="1" w:styleId="FirstParagraph">
     <w:name w:val="First Paragraph"/>
     <w:basedOn w:val="BodyText"/>
     <w:next w:val="BodyText"/>
     <w:qFormat/>
     <w:rsid w:val="000B13E0"/>
   </w:style>
-  <w:style w:customStyle="1" w:styleId="Compact" w:type="paragraph">
+  <w:style w:type="paragraph" w:customStyle="1" w:styleId="Compact">
     <w:name w:val="Compact"/>
     <w:basedOn w:val="BodyText"/>
     <w:qFormat/>
     <w:rsid w:val="00CE30A8"/>
     <w:pPr>
-      <w:spacing w:after="36" w:before="36"/>
+      <w:spacing w:before="36" w:after="36"/>
       <w:ind w:firstLine="0"/>
     </w:pPr>
   </w:style>
-  <w:style w:styleId="Title" w:type="paragraph">
+  <w:style w:type="paragraph" w:styleId="Title">
     <w:name w:val="Title"/>
     <w:basedOn w:val="Normal"/>
     <w:next w:val="BodyText"/>
@@ -2864,19 +2931,19 @@
     <w:pPr>
       <w:keepNext/>
       <w:keepLines/>
-      <w:spacing w:after="240" w:before="480"/>
+      <w:spacing w:before="480" w:after="240"/>
       <w:jc w:val="center"/>
     </w:pPr>
     <w:rPr>
-      <w:rFonts w:asciiTheme="majorHAnsi" w:cstheme="majorBidi" w:eastAsiaTheme="majorEastAsia" w:hAnsiTheme="majorHAnsi"/>
+      <w:rFonts w:asciiTheme="majorHAnsi" w:eastAsiaTheme="majorEastAsia" w:hAnsiTheme="majorHAnsi" w:cstheme="majorBidi"/>
       <w:b/>
       <w:bCs/>
-      <w:color w:themeColor="accent1" w:themeShade="B5" w:val="345A8A"/>
+      <w:color w:val="345A8A" w:themeColor="accent1" w:themeShade="B5"/>
       <w:sz w:val="36"/>
       <w:szCs w:val="36"/>
     </w:rPr>
   </w:style>
-  <w:style w:styleId="Subtitle" w:type="paragraph">
+  <w:style w:type="paragraph" w:styleId="Subtitle">
     <w:name w:val="Subtitle"/>
     <w:basedOn w:val="Title"/>
     <w:next w:val="BodyText"/>
@@ -2889,7 +2956,7 @@
       <w:szCs w:val="30"/>
     </w:rPr>
   </w:style>
-  <w:style w:customStyle="1" w:styleId="Author" w:type="paragraph">
+  <w:style w:type="paragraph" w:customStyle="1" w:styleId="Author">
     <w:name w:val="Author"/>
     <w:next w:val="BodyText"/>
     <w:qFormat/>
@@ -2899,7 +2966,7 @@
       <w:jc w:val="center"/>
     </w:pPr>
   </w:style>
-  <w:style w:styleId="Date" w:type="paragraph">
+  <w:style w:type="paragraph" w:styleId="Date">
     <w:name w:val="Date"/>
     <w:next w:val="BodyText"/>
     <w:qFormat/>
@@ -2909,7 +2976,7 @@
       <w:jc w:val="center"/>
     </w:pPr>
   </w:style>
-  <w:style w:customStyle="1" w:styleId="Abstract" w:type="paragraph">
+  <w:style w:type="paragraph" w:customStyle="1" w:styleId="Abstract">
     <w:name w:val="Abstract"/>
     <w:basedOn w:val="Normal"/>
     <w:next w:val="BodyText"/>
@@ -2917,19 +2984,19 @@
     <w:pPr>
       <w:keepNext/>
       <w:keepLines/>
-      <w:spacing w:after="300" w:before="300"/>
+      <w:spacing w:before="300" w:after="300"/>
     </w:pPr>
     <w:rPr>
       <w:sz w:val="20"/>
       <w:szCs w:val="20"/>
     </w:rPr>
   </w:style>
-  <w:style w:styleId="Bibliography" w:type="paragraph">
+  <w:style w:type="paragraph" w:styleId="Bibliography">
     <w:name w:val="Bibliography"/>
     <w:basedOn w:val="Normal"/>
     <w:qFormat/>
   </w:style>
-  <w:style w:styleId="BlockText" w:type="paragraph">
+  <w:style w:type="paragraph" w:styleId="BlockText">
     <w:name w:val="Block Text"/>
     <w:basedOn w:val="BodyText"/>
     <w:next w:val="BodyText"/>
@@ -2937,55 +3004,55 @@
     <w:unhideWhenUsed/>
     <w:qFormat/>
     <w:pPr>
-      <w:spacing w:after="100" w:before="100"/>
+      <w:spacing w:before="100" w:after="100"/>
       <w:ind w:left="480" w:right="480"/>
     </w:pPr>
   </w:style>
-  <w:style w:styleId="FootnoteText" w:type="paragraph">
+  <w:style w:type="paragraph" w:styleId="FootnoteText">
     <w:name w:val="footnote text"/>
     <w:basedOn w:val="Normal"/>
     <w:uiPriority w:val="9"/>
     <w:unhideWhenUsed/>
     <w:qFormat/>
   </w:style>
-  <w:style w:customStyle="1" w:styleId="Table" w:type="table">
+  <w:style w:type="table" w:customStyle="1" w:styleId="Table">
     <w:name w:val="Table"/>
     <w:unhideWhenUsed/>
     <w:qFormat/>
     <w:rsid w:val="00063C3D"/>
     <w:tblPr>
-      <w:tblInd w:type="dxa" w:w="0"/>
+      <w:tblInd w:w="0" w:type="dxa"/>
       <w:tblBorders>
-        <w:top w:color="auto" w:space="0" w:sz="8" w:val="single"/>
-        <w:left w:color="auto" w:space="0" w:sz="8" w:val="single"/>
-        <w:bottom w:color="auto" w:space="0" w:sz="8" w:val="single"/>
-        <w:right w:color="auto" w:space="0" w:sz="8" w:val="single"/>
-        <w:insideH w:color="auto" w:space="0" w:sz="8" w:val="single"/>
-        <w:insideV w:color="auto" w:space="0" w:sz="8" w:val="single"/>
+        <w:top w:val="single" w:sz="8" w:space="0" w:color="auto"/>
+        <w:left w:val="single" w:sz="8" w:space="0" w:color="auto"/>
+        <w:bottom w:val="single" w:sz="8" w:space="0" w:color="auto"/>
+        <w:right w:val="single" w:sz="8" w:space="0" w:color="auto"/>
+        <w:insideH w:val="single" w:sz="8" w:space="0" w:color="auto"/>
+        <w:insideV w:val="single" w:sz="8" w:space="0" w:color="auto"/>
       </w:tblBorders>
       <w:tblCellMar>
-        <w:top w:type="dxa" w:w="0"/>
-        <w:left w:type="dxa" w:w="108"/>
-        <w:bottom w:type="dxa" w:w="0"/>
-        <w:right w:type="dxa" w:w="108"/>
+        <w:top w:w="0" w:type="dxa"/>
+        <w:left w:w="108" w:type="dxa"/>
+        <w:bottom w:w="0" w:type="dxa"/>
+        <w:right w:w="108" w:type="dxa"/>
       </w:tblCellMar>
     </w:tblPr>
     <w:tblStylePr w:type="firstRow">
       <w:tblPr/>
       <w:tcPr>
         <w:tcBorders>
-          <w:top w:color="auto" w:space="0" w:sz="12" w:val="single"/>
-          <w:left w:color="auto" w:space="0" w:sz="12" w:val="single"/>
-          <w:bottom w:color="auto" w:space="0" w:sz="12" w:val="single"/>
-          <w:right w:color="auto" w:space="0" w:sz="12" w:val="single"/>
-          <w:insideH w:color="auto" w:space="0" w:sz="12" w:val="single"/>
-          <w:insideV w:color="auto" w:space="0" w:sz="12" w:val="single"/>
+          <w:top w:val="single" w:sz="12" w:space="0" w:color="auto"/>
+          <w:left w:val="single" w:sz="12" w:space="0" w:color="auto"/>
+          <w:bottom w:val="single" w:sz="12" w:space="0" w:color="auto"/>
+          <w:right w:val="single" w:sz="12" w:space="0" w:color="auto"/>
+          <w:insideH w:val="single" w:sz="12" w:space="0" w:color="auto"/>
+          <w:insideV w:val="single" w:sz="12" w:space="0" w:color="auto"/>
         </w:tcBorders>
-        <w:shd w:color="auto" w:fill="D9D9D9" w:themeFill="background1" w:themeFillShade="D9" w:val="clear"/>
+        <w:shd w:val="clear" w:color="auto" w:fill="D9D9D9" w:themeFill="background1" w:themeFillShade="D9"/>
       </w:tcPr>
     </w:tblStylePr>
   </w:style>
-  <w:style w:customStyle="1" w:styleId="DefinitionTerm" w:type="paragraph">
+  <w:style w:type="paragraph" w:customStyle="1" w:styleId="DefinitionTerm">
     <w:name w:val="Definition Term"/>
     <w:basedOn w:val="Normal"/>
     <w:next w:val="Definition"/>
@@ -2998,11 +3065,11 @@
       <w:b/>
     </w:rPr>
   </w:style>
-  <w:style w:customStyle="1" w:styleId="Definition" w:type="paragraph">
+  <w:style w:type="paragraph" w:customStyle="1" w:styleId="Definition">
     <w:name w:val="Definition"/>
     <w:basedOn w:val="Normal"/>
   </w:style>
-  <w:style w:styleId="Caption" w:type="paragraph">
+  <w:style w:type="paragraph" w:styleId="Caption">
     <w:name w:val="caption"/>
     <w:basedOn w:val="Normal"/>
     <w:link w:val="CaptionChar"/>
@@ -3013,14 +3080,14 @@
       <w:i/>
     </w:rPr>
   </w:style>
-  <w:style w:customStyle="1" w:styleId="TableCaption" w:type="paragraph">
+  <w:style w:type="paragraph" w:customStyle="1" w:styleId="TableCaption">
     <w:name w:val="Table Caption"/>
     <w:basedOn w:val="Caption"/>
     <w:pPr>
       <w:keepNext/>
     </w:pPr>
   </w:style>
-  <w:style w:customStyle="1" w:styleId="ImageCaption" w:type="paragraph">
+  <w:style w:type="paragraph" w:customStyle="1" w:styleId="ImageCaption">
     <w:name w:val="Image Caption"/>
     <w:basedOn w:val="Caption"/>
     <w:rsid w:val="005152D1"/>
@@ -3028,23 +3095,23 @@
       <w:jc w:val="center"/>
     </w:pPr>
   </w:style>
-  <w:style w:customStyle="1" w:styleId="Figure" w:type="paragraph">
+  <w:style w:type="paragraph" w:customStyle="1" w:styleId="Figure">
     <w:name w:val="Figure"/>
     <w:basedOn w:val="Normal"/>
   </w:style>
-  <w:style w:customStyle="1" w:styleId="CaptionedFigure" w:type="paragraph">
+  <w:style w:type="paragraph" w:customStyle="1" w:styleId="CaptionedFigure">
     <w:name w:val="Captioned Figure"/>
     <w:basedOn w:val="Figure"/>
     <w:pPr>
       <w:keepNext/>
     </w:pPr>
   </w:style>
-  <w:style w:customStyle="1" w:styleId="CaptionChar" w:type="character">
+  <w:style w:type="character" w:customStyle="1" w:styleId="CaptionChar">
     <w:name w:val="Caption Char"/>
     <w:basedOn w:val="DefaultParagraphFont"/>
     <w:link w:val="Caption"/>
   </w:style>
-  <w:style w:customStyle="1" w:styleId="VerbatimChar" w:type="character">
+  <w:style w:type="character" w:customStyle="1" w:styleId="VerbatimChar">
     <w:name w:val="Verbatim Char"/>
     <w:basedOn w:val="CaptionChar"/>
     <w:link w:val="SourceCode"/>
@@ -3053,26 +3120,26 @@
       <w:sz w:val="22"/>
     </w:rPr>
   </w:style>
-  <w:style w:customStyle="1" w:styleId="SectionNumber" w:type="character">
+  <w:style w:type="character" w:customStyle="1" w:styleId="SectionNumber">
     <w:name w:val="Section Number"/>
     <w:basedOn w:val="CaptionChar"/>
   </w:style>
-  <w:style w:styleId="FootnoteReference" w:type="character">
+  <w:style w:type="character" w:styleId="FootnoteReference">
     <w:name w:val="footnote reference"/>
     <w:basedOn w:val="CaptionChar"/>
     <w:rPr>
       <w:vertAlign w:val="superscript"/>
     </w:rPr>
   </w:style>
-  <w:style w:styleId="Hyperlink" w:type="character">
+  <w:style w:type="character" w:styleId="Hyperlink">
     <w:name w:val="Hyperlink"/>
     <w:basedOn w:val="CaptionChar"/>
     <w:uiPriority w:val="99"/>
     <w:rPr>
-      <w:color w:themeColor="accent1" w:val="4F81BD"/>
-    </w:rPr>
-  </w:style>
-  <w:style w:styleId="TOCHeading" w:type="paragraph">
+      <w:color w:val="4F81BD" w:themeColor="accent1"/>
+    </w:rPr>
+  </w:style>
+  <w:style w:type="paragraph" w:styleId="TOCHeading">
     <w:name w:val="TOC Heading"/>
     <w:basedOn w:val="Heading1"/>
     <w:next w:val="BodyText"/>
@@ -3087,10 +3154,10 @@
     <w:rPr>
       <w:b w:val="0"/>
       <w:bCs w:val="0"/>
-      <w:color w:themeColor="accent1" w:themeShade="BF" w:val="365F91"/>
-    </w:rPr>
-  </w:style>
-  <w:style w:customStyle="1" w:styleId="SourceCode" w:type="paragraph">
+      <w:color w:val="365F91" w:themeColor="accent1" w:themeShade="BF"/>
+    </w:rPr>
+  </w:style>
+  <w:style w:type="paragraph" w:customStyle="1" w:styleId="SourceCode">
     <w:name w:val="Source Code"/>
     <w:basedOn w:val="Normal"/>
     <w:link w:val="VerbatimChar"/>
@@ -3098,7 +3165,7 @@
       <w:wordWrap w:val="0"/>
     </w:pPr>
   </w:style>
-  <w:style w:customStyle="1" w:styleId="KeywordTok" w:type="character">
+  <w:style w:type="character" w:customStyle="1" w:styleId="KeywordTok">
     <w:name w:val="KeywordTok"/>
     <w:basedOn w:val="VerbatimChar"/>
     <w:rPr>
@@ -3108,7 +3175,7 @@
       <w:sz w:val="22"/>
     </w:rPr>
   </w:style>
-  <w:style w:customStyle="1" w:styleId="DataTypeTok" w:type="character">
+  <w:style w:type="character" w:customStyle="1" w:styleId="DataTypeTok">
     <w:name w:val="DataTypeTok"/>
     <w:basedOn w:val="VerbatimChar"/>
     <w:rPr>
@@ -3117,7 +3184,7 @@
       <w:sz w:val="22"/>
     </w:rPr>
   </w:style>
-  <w:style w:customStyle="1" w:styleId="DecValTok" w:type="character">
+  <w:style w:type="character" w:customStyle="1" w:styleId="DecValTok">
     <w:name w:val="DecValTok"/>
     <w:basedOn w:val="VerbatimChar"/>
     <w:rPr>
@@ -3126,7 +3193,7 @@
       <w:sz w:val="22"/>
     </w:rPr>
   </w:style>
-  <w:style w:customStyle="1" w:styleId="BaseNTok" w:type="character">
+  <w:style w:type="character" w:customStyle="1" w:styleId="BaseNTok">
     <w:name w:val="BaseNTok"/>
     <w:basedOn w:val="VerbatimChar"/>
     <w:rPr>
@@ -3135,7 +3202,7 @@
       <w:sz w:val="22"/>
     </w:rPr>
   </w:style>
-  <w:style w:customStyle="1" w:styleId="FloatTok" w:type="character">
+  <w:style w:type="character" w:customStyle="1" w:styleId="FloatTok">
     <w:name w:val="FloatTok"/>
     <w:basedOn w:val="VerbatimChar"/>
     <w:rPr>
@@ -3144,7 +3211,7 @@
       <w:sz w:val="22"/>
     </w:rPr>
   </w:style>
-  <w:style w:customStyle="1" w:styleId="ConstantTok" w:type="character">
+  <w:style w:type="character" w:customStyle="1" w:styleId="ConstantTok">
     <w:name w:val="ConstantTok"/>
     <w:basedOn w:val="VerbatimChar"/>
     <w:rPr>
@@ -3153,7 +3220,7 @@
       <w:sz w:val="22"/>
     </w:rPr>
   </w:style>
-  <w:style w:customStyle="1" w:styleId="CharTok" w:type="character">
+  <w:style w:type="character" w:customStyle="1" w:styleId="CharTok">
     <w:name w:val="CharTok"/>
     <w:basedOn w:val="VerbatimChar"/>
     <w:rPr>
@@ -3162,7 +3229,7 @@
       <w:sz w:val="22"/>
     </w:rPr>
   </w:style>
-  <w:style w:customStyle="1" w:styleId="SpecialCharTok" w:type="character">
+  <w:style w:type="character" w:customStyle="1" w:styleId="SpecialCharTok">
     <w:name w:val="SpecialCharTok"/>
     <w:basedOn w:val="VerbatimChar"/>
     <w:rPr>
@@ -3171,7 +3238,7 @@
       <w:sz w:val="22"/>
     </w:rPr>
   </w:style>
-  <w:style w:customStyle="1" w:styleId="StringTok" w:type="character">
+  <w:style w:type="character" w:customStyle="1" w:styleId="StringTok">
     <w:name w:val="StringTok"/>
     <w:basedOn w:val="VerbatimChar"/>
     <w:rPr>
@@ -3180,7 +3247,7 @@
       <w:sz w:val="22"/>
     </w:rPr>
   </w:style>
-  <w:style w:customStyle="1" w:styleId="VerbatimStringTok" w:type="character">
+  <w:style w:type="character" w:customStyle="1" w:styleId="VerbatimStringTok">
     <w:name w:val="VerbatimStringTok"/>
     <w:basedOn w:val="VerbatimChar"/>
     <w:rPr>
@@ -3189,7 +3256,7 @@
       <w:sz w:val="22"/>
     </w:rPr>
   </w:style>
-  <w:style w:customStyle="1" w:styleId="SpecialStringTok" w:type="character">
+  <w:style w:type="character" w:customStyle="1" w:styleId="SpecialStringTok">
     <w:name w:val="SpecialStringTok"/>
     <w:basedOn w:val="VerbatimChar"/>
     <w:rPr>
@@ -3198,7 +3265,7 @@
       <w:sz w:val="22"/>
     </w:rPr>
   </w:style>
-  <w:style w:customStyle="1" w:styleId="ImportTok" w:type="character">
+  <w:style w:type="character" w:customStyle="1" w:styleId="ImportTok">
     <w:name w:val="ImportTok"/>
     <w:basedOn w:val="VerbatimChar"/>
     <w:rPr>
@@ -3206,7 +3273,7 @@
       <w:sz w:val="22"/>
     </w:rPr>
   </w:style>
-  <w:style w:customStyle="1" w:styleId="CommentTok" w:type="character">
+  <w:style w:type="character" w:customStyle="1" w:styleId="CommentTok">
     <w:name w:val="CommentTok"/>
     <w:basedOn w:val="VerbatimChar"/>
     <w:rPr>
@@ -3216,7 +3283,7 @@
       <w:sz w:val="22"/>
     </w:rPr>
   </w:style>
-  <w:style w:customStyle="1" w:styleId="DocumentationTok" w:type="character">
+  <w:style w:type="character" w:customStyle="1" w:styleId="DocumentationTok">
     <w:name w:val="DocumentationTok"/>
     <w:basedOn w:val="VerbatimChar"/>
     <w:rPr>
@@ -3226,7 +3293,7 @@
       <w:sz w:val="22"/>
     </w:rPr>
   </w:style>
-  <w:style w:customStyle="1" w:styleId="AnnotationTok" w:type="character">
+  <w:style w:type="character" w:customStyle="1" w:styleId="AnnotationTok">
     <w:name w:val="AnnotationTok"/>
     <w:basedOn w:val="VerbatimChar"/>
     <w:rPr>
@@ -3237,7 +3304,7 @@
       <w:sz w:val="22"/>
     </w:rPr>
   </w:style>
-  <w:style w:customStyle="1" w:styleId="CommentVarTok" w:type="character">
+  <w:style w:type="character" w:customStyle="1" w:styleId="CommentVarTok">
     <w:name w:val="CommentVarTok"/>
     <w:basedOn w:val="VerbatimChar"/>
     <w:rPr>
@@ -3248,7 +3315,7 @@
       <w:sz w:val="22"/>
     </w:rPr>
   </w:style>
-  <w:style w:customStyle="1" w:styleId="OtherTok" w:type="character">
+  <w:style w:type="character" w:customStyle="1" w:styleId="OtherTok">
     <w:name w:val="OtherTok"/>
     <w:basedOn w:val="VerbatimChar"/>
     <w:rPr>
@@ -3257,7 +3324,7 @@
       <w:sz w:val="22"/>
     </w:rPr>
   </w:style>
-  <w:style w:customStyle="1" w:styleId="FunctionTok" w:type="character">
+  <w:style w:type="character" w:customStyle="1" w:styleId="FunctionTok">
     <w:name w:val="FunctionTok"/>
     <w:basedOn w:val="VerbatimChar"/>
     <w:rPr>
@@ -3266,7 +3333,7 @@
       <w:sz w:val="22"/>
     </w:rPr>
   </w:style>
-  <w:style w:customStyle="1" w:styleId="VariableTok" w:type="character">
+  <w:style w:type="character" w:customStyle="1" w:styleId="VariableTok">
     <w:name w:val="VariableTok"/>
     <w:basedOn w:val="VerbatimChar"/>
     <w:rPr>
@@ -3275,7 +3342,7 @@
       <w:sz w:val="22"/>
     </w:rPr>
   </w:style>
-  <w:style w:customStyle="1" w:styleId="ControlFlowTok" w:type="character">
+  <w:style w:type="character" w:customStyle="1" w:styleId="ControlFlowTok">
     <w:name w:val="ControlFlowTok"/>
     <w:basedOn w:val="VerbatimChar"/>
     <w:rPr>
@@ -3285,7 +3352,7 @@
       <w:sz w:val="22"/>
     </w:rPr>
   </w:style>
-  <w:style w:customStyle="1" w:styleId="OperatorTok" w:type="character">
+  <w:style w:type="character" w:customStyle="1" w:styleId="OperatorTok">
     <w:name w:val="OperatorTok"/>
     <w:basedOn w:val="VerbatimChar"/>
     <w:rPr>
@@ -3294,7 +3361,7 @@
       <w:sz w:val="22"/>
     </w:rPr>
   </w:style>
-  <w:style w:customStyle="1" w:styleId="BuiltInTok" w:type="character">
+  <w:style w:type="character" w:customStyle="1" w:styleId="BuiltInTok">
     <w:name w:val="BuiltInTok"/>
     <w:basedOn w:val="VerbatimChar"/>
     <w:rPr>
@@ -3302,7 +3369,7 @@
       <w:sz w:val="22"/>
     </w:rPr>
   </w:style>
-  <w:style w:customStyle="1" w:styleId="ExtensionTok" w:type="character">
+  <w:style w:type="character" w:customStyle="1" w:styleId="ExtensionTok">
     <w:name w:val="ExtensionTok"/>
     <w:basedOn w:val="VerbatimChar"/>
     <w:rPr>
@@ -3310,7 +3377,7 @@
       <w:sz w:val="22"/>
     </w:rPr>
   </w:style>
-  <w:style w:customStyle="1" w:styleId="PreprocessorTok" w:type="character">
+  <w:style w:type="character" w:customStyle="1" w:styleId="PreprocessorTok">
     <w:name w:val="PreprocessorTok"/>
     <w:basedOn w:val="VerbatimChar"/>
     <w:rPr>
@@ -3319,7 +3386,7 @@
       <w:sz w:val="22"/>
     </w:rPr>
   </w:style>
-  <w:style w:customStyle="1" w:styleId="AttributeTok" w:type="character">
+  <w:style w:type="character" w:customStyle="1" w:styleId="AttributeTok">
     <w:name w:val="AttributeTok"/>
     <w:basedOn w:val="VerbatimChar"/>
     <w:rPr>
@@ -3328,7 +3395,7 @@
       <w:sz w:val="22"/>
     </w:rPr>
   </w:style>
-  <w:style w:customStyle="1" w:styleId="RegionMarkerTok" w:type="character">
+  <w:style w:type="character" w:customStyle="1" w:styleId="RegionMarkerTok">
     <w:name w:val="RegionMarkerTok"/>
     <w:basedOn w:val="VerbatimChar"/>
     <w:rPr>
@@ -3336,7 +3403,7 @@
       <w:sz w:val="22"/>
     </w:rPr>
   </w:style>
-  <w:style w:customStyle="1" w:styleId="InformationTok" w:type="character">
+  <w:style w:type="character" w:customStyle="1" w:styleId="InformationTok">
     <w:name w:val="InformationTok"/>
     <w:basedOn w:val="VerbatimChar"/>
     <w:rPr>
@@ -3347,7 +3414,7 @@
       <w:sz w:val="22"/>
     </w:rPr>
   </w:style>
-  <w:style w:customStyle="1" w:styleId="WarningTok" w:type="character">
+  <w:style w:type="character" w:customStyle="1" w:styleId="WarningTok">
     <w:name w:val="WarningTok"/>
     <w:basedOn w:val="VerbatimChar"/>
     <w:rPr>
@@ -3358,7 +3425,7 @@
       <w:sz w:val="22"/>
     </w:rPr>
   </w:style>
-  <w:style w:customStyle="1" w:styleId="AlertTok" w:type="character">
+  <w:style w:type="character" w:customStyle="1" w:styleId="AlertTok">
     <w:name w:val="AlertTok"/>
     <w:basedOn w:val="VerbatimChar"/>
     <w:rPr>
@@ -3368,7 +3435,7 @@
       <w:sz w:val="22"/>
     </w:rPr>
   </w:style>
-  <w:style w:customStyle="1" w:styleId="ErrorTok" w:type="character">
+  <w:style w:type="character" w:customStyle="1" w:styleId="ErrorTok">
     <w:name w:val="ErrorTok"/>
     <w:basedOn w:val="VerbatimChar"/>
     <w:rPr>
@@ -3378,7 +3445,7 @@
       <w:sz w:val="22"/>
     </w:rPr>
   </w:style>
-  <w:style w:customStyle="1" w:styleId="NormalTok" w:type="character">
+  <w:style w:type="character" w:customStyle="1" w:styleId="NormalTok">
     <w:name w:val="NormalTok"/>
     <w:basedOn w:val="VerbatimChar"/>
     <w:rPr>
@@ -3386,7 +3453,7 @@
       <w:sz w:val="22"/>
     </w:rPr>
   </w:style>
-  <w:style w:styleId="Header" w:type="paragraph">
+  <w:style w:type="paragraph" w:styleId="Header">
     <w:name w:val="header"/>
     <w:basedOn w:val="Normal"/>
     <w:link w:val="HeaderChar"/>
@@ -3395,20 +3462,20 @@
     <w:rsid w:val="00010732"/>
     <w:pPr>
       <w:tabs>
-        <w:tab w:pos="4153" w:val="center"/>
-        <w:tab w:pos="8306" w:val="right"/>
+        <w:tab w:val="center" w:pos="4153"/>
+        <w:tab w:val="right" w:pos="8306"/>
       </w:tabs>
       <w:spacing w:after="0"/>
     </w:pPr>
   </w:style>
-  <w:style w:customStyle="1" w:styleId="HeaderChar" w:type="character">
+  <w:style w:type="character" w:customStyle="1" w:styleId="HeaderChar">
     <w:name w:val="Header Char"/>
     <w:basedOn w:val="DefaultParagraphFont"/>
     <w:link w:val="Header"/>
     <w:uiPriority w:val="99"/>
     <w:rsid w:val="00010732"/>
   </w:style>
-  <w:style w:styleId="Footer" w:type="paragraph">
+  <w:style w:type="paragraph" w:styleId="Footer">
     <w:name w:val="footer"/>
     <w:basedOn w:val="Normal"/>
     <w:link w:val="FooterChar"/>
@@ -3417,20 +3484,20 @@
     <w:rsid w:val="00010732"/>
     <w:pPr>
       <w:tabs>
-        <w:tab w:pos="4153" w:val="center"/>
-        <w:tab w:pos="8306" w:val="right"/>
+        <w:tab w:val="center" w:pos="4153"/>
+        <w:tab w:val="right" w:pos="8306"/>
       </w:tabs>
       <w:spacing w:after="0"/>
     </w:pPr>
   </w:style>
-  <w:style w:customStyle="1" w:styleId="FooterChar" w:type="character">
+  <w:style w:type="character" w:customStyle="1" w:styleId="FooterChar">
     <w:name w:val="Footer Char"/>
     <w:basedOn w:val="DefaultParagraphFont"/>
     <w:link w:val="Footer"/>
     <w:uiPriority w:val="99"/>
     <w:rsid w:val="00010732"/>
   </w:style>
-  <w:style w:customStyle="1" w:styleId="BodyTextChar" w:type="character">
+  <w:style w:type="character" w:customStyle="1" w:styleId="BodyTextChar">
     <w:name w:val="Body Text Char"/>
     <w:basedOn w:val="DefaultParagraphFont"/>
     <w:link w:val="BodyText"/>
@@ -3440,7 +3507,7 @@
       <w:lang w:eastAsia="zh-CN"/>
     </w:rPr>
   </w:style>
-  <w:style w:styleId="TOC2" w:type="paragraph">
+  <w:style w:type="paragraph" w:styleId="TOC2">
     <w:name w:val="toc 2"/>
     <w:basedOn w:val="Normal"/>
     <w:next w:val="Normal"/>
@@ -3453,7 +3520,7 @@
       <w:ind w:left="240"/>
     </w:pPr>
   </w:style>
-  <w:style w:styleId="TOC3" w:type="paragraph">
+  <w:style w:type="paragraph" w:styleId="TOC3">
     <w:name w:val="toc 3"/>
     <w:basedOn w:val="Normal"/>
     <w:next w:val="Normal"/>
@@ -3466,7 +3533,7 @@
       <w:ind w:left="480"/>
     </w:pPr>
   </w:style>
-  <w:style w:styleId="TOC1" w:type="paragraph">
+  <w:style w:type="paragraph" w:styleId="TOC1">
     <w:name w:val="toc 1"/>
     <w:basedOn w:val="Normal"/>
     <w:next w:val="Normal"/>
@@ -3478,7 +3545,7 @@
       <w:spacing w:after="100"/>
     </w:pPr>
   </w:style>
-  <w:style w:styleId="TableGrid" w:type="table">
+  <w:style w:type="table" w:styleId="TableGrid">
     <w:name w:val="Table Grid"/>
     <w:basedOn w:val="TableNormal"/>
     <w:rsid w:val="00BB1B32"/>
@@ -3487,16 +3554,16 @@
     </w:pPr>
     <w:tblPr>
       <w:tblBorders>
-        <w:top w:color="auto" w:space="0" w:sz="4" w:val="single"/>
-        <w:left w:color="auto" w:space="0" w:sz="4" w:val="single"/>
-        <w:bottom w:color="auto" w:space="0" w:sz="4" w:val="single"/>
-        <w:right w:color="auto" w:space="0" w:sz="4" w:val="single"/>
-        <w:insideH w:color="auto" w:space="0" w:sz="4" w:val="single"/>
-        <w:insideV w:color="auto" w:space="0" w:sz="4" w:val="single"/>
+        <w:top w:val="single" w:sz="4" w:space="0" w:color="auto"/>
+        <w:left w:val="single" w:sz="4" w:space="0" w:color="auto"/>
+        <w:bottom w:val="single" w:sz="4" w:space="0" w:color="auto"/>
+        <w:right w:val="single" w:sz="4" w:space="0" w:color="auto"/>
+        <w:insideH w:val="single" w:sz="4" w:space="0" w:color="auto"/>
+        <w:insideV w:val="single" w:sz="4" w:space="0" w:color="auto"/>
       </w:tblBorders>
     </w:tblPr>
   </w:style>
-  <w:style w:styleId="PlainTable5" w:type="table">
+  <w:style w:type="table" w:styleId="PlainTable5">
     <w:name w:val="Plain Table 5"/>
     <w:basedOn w:val="TableNormal"/>
     <w:rsid w:val="00BB1B32"/>
@@ -3509,7 +3576,7 @@
     </w:tblPr>
     <w:tblStylePr w:type="firstRow">
       <w:rPr>
-        <w:rFonts w:asciiTheme="majorHAnsi" w:cstheme="majorBidi" w:eastAsiaTheme="majorEastAsia" w:hAnsiTheme="majorHAnsi"/>
+        <w:rFonts w:asciiTheme="majorHAnsi" w:eastAsiaTheme="majorEastAsia" w:hAnsiTheme="majorHAnsi" w:cstheme="majorBidi"/>
         <w:i/>
         <w:iCs/>
         <w:sz w:val="26"/>
@@ -3517,14 +3584,14 @@
       <w:tblPr/>
       <w:tcPr>
         <w:tcBorders>
-          <w:bottom w:color="7F7F7F" w:space="0" w:sz="4" w:themeColor="text1" w:themeTint="80" w:val="single"/>
+          <w:bottom w:val="single" w:sz="4" w:space="0" w:color="7F7F7F" w:themeColor="text1" w:themeTint="80"/>
         </w:tcBorders>
-        <w:shd w:color="auto" w:fill="FFFFFF" w:themeFill="background1" w:val="clear"/>
+        <w:shd w:val="clear" w:color="auto" w:fill="FFFFFF" w:themeFill="background1"/>
       </w:tcPr>
     </w:tblStylePr>
     <w:tblStylePr w:type="lastRow">
       <w:rPr>
-        <w:rFonts w:asciiTheme="majorHAnsi" w:cstheme="majorBidi" w:eastAsiaTheme="majorEastAsia" w:hAnsiTheme="majorHAnsi"/>
+        <w:rFonts w:asciiTheme="majorHAnsi" w:eastAsiaTheme="majorEastAsia" w:hAnsiTheme="majorHAnsi" w:cstheme="majorBidi"/>
         <w:i/>
         <w:iCs/>
         <w:sz w:val="26"/>
@@ -3532,9 +3599,9 @@
       <w:tblPr/>
       <w:tcPr>
         <w:tcBorders>
-          <w:top w:color="7F7F7F" w:space="0" w:sz="4" w:themeColor="text1" w:themeTint="80" w:val="single"/>
+          <w:top w:val="single" w:sz="4" w:space="0" w:color="7F7F7F" w:themeColor="text1" w:themeTint="80"/>
         </w:tcBorders>
-        <w:shd w:color="auto" w:fill="FFFFFF" w:themeFill="background1" w:val="clear"/>
+        <w:shd w:val="clear" w:color="auto" w:fill="FFFFFF" w:themeFill="background1"/>
       </w:tcPr>
     </w:tblStylePr>
     <w:tblStylePr w:type="firstCol">
@@ -3542,7 +3609,7 @@
         <w:jc w:val="right"/>
       </w:pPr>
       <w:rPr>
-        <w:rFonts w:asciiTheme="majorHAnsi" w:cstheme="majorBidi" w:eastAsiaTheme="majorEastAsia" w:hAnsiTheme="majorHAnsi"/>
+        <w:rFonts w:asciiTheme="majorHAnsi" w:eastAsiaTheme="majorEastAsia" w:hAnsiTheme="majorHAnsi" w:cstheme="majorBidi"/>
         <w:i/>
         <w:iCs/>
         <w:sz w:val="26"/>
@@ -3550,14 +3617,14 @@
       <w:tblPr/>
       <w:tcPr>
         <w:tcBorders>
-          <w:right w:color="7F7F7F" w:space="0" w:sz="4" w:themeColor="text1" w:themeTint="80" w:val="single"/>
+          <w:right w:val="single" w:sz="4" w:space="0" w:color="7F7F7F" w:themeColor="text1" w:themeTint="80"/>
         </w:tcBorders>
-        <w:shd w:color="auto" w:fill="FFFFFF" w:themeFill="background1" w:val="clear"/>
+        <w:shd w:val="clear" w:color="auto" w:fill="FFFFFF" w:themeFill="background1"/>
       </w:tcPr>
     </w:tblStylePr>
     <w:tblStylePr w:type="lastCol">
       <w:rPr>
-        <w:rFonts w:asciiTheme="majorHAnsi" w:cstheme="majorBidi" w:eastAsiaTheme="majorEastAsia" w:hAnsiTheme="majorHAnsi"/>
+        <w:rFonts w:asciiTheme="majorHAnsi" w:eastAsiaTheme="majorEastAsia" w:hAnsiTheme="majorHAnsi" w:cstheme="majorBidi"/>
         <w:i/>
         <w:iCs/>
         <w:sz w:val="26"/>
@@ -3565,21 +3632,21 @@
       <w:tblPr/>
       <w:tcPr>
         <w:tcBorders>
-          <w:left w:color="7F7F7F" w:space="0" w:sz="4" w:themeColor="text1" w:themeTint="80" w:val="single"/>
+          <w:left w:val="single" w:sz="4" w:space="0" w:color="7F7F7F" w:themeColor="text1" w:themeTint="80"/>
         </w:tcBorders>
-        <w:shd w:color="auto" w:fill="FFFFFF" w:themeFill="background1" w:val="clear"/>
+        <w:shd w:val="clear" w:color="auto" w:fill="FFFFFF" w:themeFill="background1"/>
       </w:tcPr>
     </w:tblStylePr>
     <w:tblStylePr w:type="band1Vert">
       <w:tblPr/>
       <w:tcPr>
-        <w:shd w:color="auto" w:fill="F2F2F2" w:themeFill="background1" w:themeFillShade="F2" w:val="clear"/>
+        <w:shd w:val="clear" w:color="auto" w:fill="F2F2F2" w:themeFill="background1" w:themeFillShade="F2"/>
       </w:tcPr>
     </w:tblStylePr>
     <w:tblStylePr w:type="band1Horz">
       <w:tblPr/>
       <w:tcPr>
-        <w:shd w:color="auto" w:fill="F2F2F2" w:themeFill="background1" w:themeFillShade="F2" w:val="clear"/>
+        <w:shd w:val="clear" w:color="auto" w:fill="F2F2F2" w:themeFill="background1" w:themeFillShade="F2"/>
       </w:tcPr>
     </w:tblStylePr>
     <w:tblStylePr w:type="neCell">
@@ -3615,7 +3682,7 @@
       </w:tcPr>
     </w:tblStylePr>
   </w:style>
-  <w:style w:styleId="PlainTable3" w:type="table">
+  <w:style w:type="table" w:styleId="PlainTable3">
     <w:name w:val="Plain Table 3"/>
     <w:basedOn w:val="TableNormal"/>
     <w:rsid w:val="00BB1B32"/>
@@ -3635,7 +3702,7 @@
       <w:tblPr/>
       <w:tcPr>
         <w:tcBorders>
-          <w:bottom w:color="7F7F7F" w:space="0" w:sz="4" w:themeColor="text1" w:themeTint="80" w:val="single"/>
+          <w:bottom w:val="single" w:sz="4" w:space="0" w:color="7F7F7F" w:themeColor="text1" w:themeTint="80"/>
         </w:tcBorders>
       </w:tcPr>
     </w:tblStylePr>
@@ -3661,7 +3728,7 @@
       <w:tblPr/>
       <w:tcPr>
         <w:tcBorders>
-          <w:right w:color="7F7F7F" w:space="0" w:sz="4" w:themeColor="text1" w:themeTint="80" w:val="single"/>
+          <w:right w:val="single" w:sz="4" w:space="0" w:color="7F7F7F" w:themeColor="text1" w:themeTint="80"/>
         </w:tcBorders>
       </w:tcPr>
     </w:tblStylePr>
@@ -3681,13 +3748,13 @@
     <w:tblStylePr w:type="band1Vert">
       <w:tblPr/>
       <w:tcPr>
-        <w:shd w:color="auto" w:fill="F2F2F2" w:themeFill="background1" w:themeFillShade="F2" w:val="clear"/>
+        <w:shd w:val="clear" w:color="auto" w:fill="F2F2F2" w:themeFill="background1" w:themeFillShade="F2"/>
       </w:tcPr>
     </w:tblStylePr>
     <w:tblStylePr w:type="band1Horz">
       <w:tblPr/>
       <w:tcPr>
-        <w:shd w:color="auto" w:fill="F2F2F2" w:themeFill="background1" w:themeFillShade="F2" w:val="clear"/>
+        <w:shd w:val="clear" w:color="auto" w:fill="F2F2F2" w:themeFill="background1" w:themeFillShade="F2"/>
       </w:tcPr>
     </w:tblStylePr>
     <w:tblStylePr w:type="neCell">
@@ -3707,7 +3774,7 @@
       </w:tcPr>
     </w:tblStylePr>
   </w:style>
-  <w:style w:styleId="GridTable1Light" w:type="table">
+  <w:style w:type="table" w:styleId="GridTable1Light">
     <w:name w:val="Grid Table 1 Light"/>
     <w:basedOn w:val="TableNormal"/>
     <w:rsid w:val="00BB1B32"/>
@@ -3718,12 +3785,12 @@
       <w:tblStyleRowBandSize w:val="1"/>
       <w:tblStyleColBandSize w:val="1"/>
       <w:tblBorders>
-        <w:top w:color="999999" w:space="0" w:sz="4" w:themeColor="text1" w:themeTint="66" w:val="single"/>
-        <w:left w:color="999999" w:space="0" w:sz="4" w:themeColor="text1" w:themeTint="66" w:val="single"/>
-        <w:bottom w:color="999999" w:space="0" w:sz="4" w:themeColor="text1" w:themeTint="66" w:val="single"/>
-        <w:right w:color="999999" w:space="0" w:sz="4" w:themeColor="text1" w:themeTint="66" w:val="single"/>
-        <w:insideH w:color="999999" w:space="0" w:sz="4" w:themeColor="text1" w:themeTint="66" w:val="single"/>
-        <w:insideV w:color="999999" w:space="0" w:sz="4" w:themeColor="text1" w:themeTint="66" w:val="single"/>
+        <w:top w:val="single" w:sz="4" w:space="0" w:color="999999" w:themeColor="text1" w:themeTint="66"/>
+        <w:left w:val="single" w:sz="4" w:space="0" w:color="999999" w:themeColor="text1" w:themeTint="66"/>
+        <w:bottom w:val="single" w:sz="4" w:space="0" w:color="999999" w:themeColor="text1" w:themeTint="66"/>
+        <w:right w:val="single" w:sz="4" w:space="0" w:color="999999" w:themeColor="text1" w:themeTint="66"/>
+        <w:insideH w:val="single" w:sz="4" w:space="0" w:color="999999" w:themeColor="text1" w:themeTint="66"/>
+        <w:insideV w:val="single" w:sz="4" w:space="0" w:color="999999" w:themeColor="text1" w:themeTint="66"/>
       </w:tblBorders>
     </w:tblPr>
     <w:tblStylePr w:type="firstRow">
@@ -3734,7 +3801,7 @@
       <w:tblPr/>
       <w:tcPr>
         <w:tcBorders>
-          <w:bottom w:color="666666" w:space="0" w:sz="12" w:themeColor="text1" w:themeTint="99" w:val="single"/>
+          <w:bottom w:val="single" w:sz="12" w:space="0" w:color="666666" w:themeColor="text1" w:themeTint="99"/>
         </w:tcBorders>
       </w:tcPr>
     </w:tblStylePr>
@@ -3746,7 +3813,7 @@
       <w:tblPr/>
       <w:tcPr>
         <w:tcBorders>
-          <w:top w:color="666666" w:space="0" w:sz="2" w:themeColor="text1" w:themeTint="99" w:val="double"/>
+          <w:top w:val="double" w:sz="2" w:space="0" w:color="666666" w:themeColor="text1" w:themeTint="99"/>
         </w:tcBorders>
       </w:tcPr>
     </w:tblStylePr>
@@ -3763,7 +3830,7 @@
       </w:rPr>
     </w:tblStylePr>
   </w:style>
-  <w:style w:customStyle="1" w:styleId="CoverTitle" w:type="paragraph">
+  <w:style w:type="paragraph" w:customStyle="1" w:styleId="CoverTitle">
     <w:name w:val="Cover Title"/>
     <w:qFormat/>
     <w:rsid w:val="00432E99"/>
@@ -3773,13 +3840,13 @@
       <w:jc w:val="center"/>
     </w:pPr>
     <w:rPr>
-      <w:rFonts w:ascii="仿宋" w:cs="Arial" w:eastAsia="方正仿宋_GB2312" w:hAnsi="仿宋"/>
+      <w:rFonts w:ascii="仿宋" w:eastAsia="方正仿宋_GB2312" w:hAnsi="仿宋" w:cs="Arial"/>
       <w:sz w:val="52"/>
       <w:szCs w:val="52"/>
       <w:lang w:eastAsia="zh-CN"/>
     </w:rPr>
   </w:style>
-  <w:style w:styleId="TOC4" w:type="paragraph">
+  <w:style w:type="paragraph" w:styleId="TOC4">
     <w:name w:val="toc 4"/>
     <w:basedOn w:val="Normal"/>
     <w:next w:val="Normal"/>

</xml_diff>